<commit_message>
Update part 1 doc
</commit_message>
<xml_diff>
--- a/Part_1/Database Schema.docx
+++ b/Part_1/Database Schema.docx
@@ -57,7 +57,7 @@
           <w:szCs w:val="28"/>
           <w:u w:val="single"/>
         </w:rPr>
-        <w:t xml:space="preserve"> </w:t>
+        <w:t xml:space="preserve"> 1</w:t>
       </w:r>
       <w:r>
         <w:rPr>
@@ -65,7 +65,7 @@
           <w:szCs w:val="28"/>
           <w:u w:val="single"/>
         </w:rPr>
-        <w:t>1</w:t>
+        <w:t xml:space="preserve">: </w:t>
       </w:r>
       <w:r>
         <w:rPr>
@@ -73,14 +73,6 @@
           <w:szCs w:val="28"/>
           <w:u w:val="single"/>
         </w:rPr>
-        <w:t xml:space="preserve">: </w:t>
-      </w:r>
-      <w:r>
-        <w:rPr>
-          <w:sz w:val="28"/>
-          <w:szCs w:val="28"/>
-          <w:u w:val="single"/>
-        </w:rPr>
         <w:t>Design and Implementation of a Distributed Database System</w:t>
       </w:r>
     </w:p>
@@ -102,12 +94,16 @@
         </w:numPr>
         <w:ind w:left="360"/>
         <w:rPr>
-          <w:sz w:val="24"/>
-          <w:szCs w:val="24"/>
-        </w:rPr>
-      </w:pPr>
-      <w:r>
-        <w:rPr>
+          <w:b/>
+          <w:bCs/>
+          <w:sz w:val="24"/>
+          <w:szCs w:val="24"/>
+        </w:rPr>
+      </w:pPr>
+      <w:r>
+        <w:rPr>
+          <w:b/>
+          <w:bCs/>
           <w:sz w:val="24"/>
           <w:szCs w:val="24"/>
         </w:rPr>
@@ -285,21 +281,12 @@
           <w:szCs w:val="24"/>
         </w:rPr>
       </w:pPr>
-      <w:proofErr w:type="spellStart"/>
-      <w:r>
-        <w:rPr>
-          <w:sz w:val="24"/>
-          <w:szCs w:val="24"/>
-        </w:rPr>
-        <w:t>Venue_id</w:t>
-      </w:r>
-      <w:proofErr w:type="spellEnd"/>
-      <w:r>
-        <w:rPr>
-          <w:sz w:val="24"/>
-          <w:szCs w:val="24"/>
-        </w:rPr>
-        <w:t>: Auto-incremental unique ID [Primary Key]</w:t>
+      <w:r>
+        <w:rPr>
+          <w:sz w:val="24"/>
+          <w:szCs w:val="24"/>
+        </w:rPr>
+        <w:t>Venue_id: Auto-incremental unique ID [Primary Key]</w:t>
       </w:r>
     </w:p>
     <w:p>
@@ -340,23 +327,7 @@
           <w:sz w:val="24"/>
           <w:szCs w:val="24"/>
         </w:rPr>
-        <w:t xml:space="preserve">Street, </w:t>
-      </w:r>
-      <w:proofErr w:type="spellStart"/>
-      <w:r>
-        <w:rPr>
-          <w:sz w:val="24"/>
-          <w:szCs w:val="24"/>
-        </w:rPr>
-        <w:t>etc</w:t>
-      </w:r>
-      <w:proofErr w:type="spellEnd"/>
-      <w:r>
-        <w:rPr>
-          <w:sz w:val="24"/>
-          <w:szCs w:val="24"/>
-        </w:rPr>
-        <w:t xml:space="preserve"> of Address</w:t>
+        <w:t>Street, etc of Address</w:t>
       </w:r>
     </w:p>
     <w:p>
@@ -487,21 +458,12 @@
           <w:szCs w:val="24"/>
         </w:rPr>
       </w:pPr>
-      <w:proofErr w:type="spellStart"/>
-      <w:r>
-        <w:rPr>
-          <w:sz w:val="24"/>
-          <w:szCs w:val="24"/>
-        </w:rPr>
-        <w:t>Team_id</w:t>
-      </w:r>
-      <w:proofErr w:type="spellEnd"/>
-      <w:r>
-        <w:rPr>
-          <w:sz w:val="24"/>
-          <w:szCs w:val="24"/>
-        </w:rPr>
-        <w:t>: Auto-incremental unique ID [Primary Key]</w:t>
+      <w:r>
+        <w:rPr>
+          <w:sz w:val="24"/>
+          <w:szCs w:val="24"/>
+        </w:rPr>
+        <w:t>Team_id: Auto-incremental unique ID [Primary Key]</w:t>
       </w:r>
     </w:p>
     <w:p>
@@ -513,21 +475,12 @@
           <w:szCs w:val="24"/>
         </w:rPr>
       </w:pPr>
-      <w:proofErr w:type="spellStart"/>
-      <w:r>
-        <w:rPr>
-          <w:sz w:val="24"/>
-          <w:szCs w:val="24"/>
-        </w:rPr>
-        <w:t>Team_name</w:t>
-      </w:r>
-      <w:proofErr w:type="spellEnd"/>
-      <w:r>
-        <w:rPr>
-          <w:sz w:val="24"/>
-          <w:szCs w:val="24"/>
-        </w:rPr>
-        <w:t>: Name of the team</w:t>
+      <w:r>
+        <w:rPr>
+          <w:sz w:val="24"/>
+          <w:szCs w:val="24"/>
+        </w:rPr>
+        <w:t>Team_name: Name of the team</w:t>
       </w:r>
     </w:p>
     <w:p>
@@ -556,21 +509,12 @@
           <w:szCs w:val="24"/>
         </w:rPr>
       </w:pPr>
-      <w:proofErr w:type="spellStart"/>
-      <w:r>
-        <w:rPr>
-          <w:sz w:val="24"/>
-          <w:szCs w:val="24"/>
-        </w:rPr>
-        <w:t>Home_ground</w:t>
-      </w:r>
-      <w:proofErr w:type="spellEnd"/>
-      <w:r>
-        <w:rPr>
-          <w:sz w:val="24"/>
-          <w:szCs w:val="24"/>
-        </w:rPr>
-        <w:t>: Venue used for practice by team</w:t>
+      <w:r>
+        <w:rPr>
+          <w:sz w:val="24"/>
+          <w:szCs w:val="24"/>
+        </w:rPr>
+        <w:t>Home_ground: Venue used for practice by team</w:t>
       </w:r>
       <w:r>
         <w:rPr>
@@ -598,23 +542,7 @@
           <w:sz w:val="24"/>
           <w:szCs w:val="24"/>
         </w:rPr>
-        <w:t>oreign Key – Venue (</w:t>
-      </w:r>
-      <w:proofErr w:type="spellStart"/>
-      <w:r>
-        <w:rPr>
-          <w:sz w:val="24"/>
-          <w:szCs w:val="24"/>
-        </w:rPr>
-        <w:t>venue_id</w:t>
-      </w:r>
-      <w:proofErr w:type="spellEnd"/>
-      <w:r>
-        <w:rPr>
-          <w:sz w:val="24"/>
-          <w:szCs w:val="24"/>
-        </w:rPr>
-        <w:t>)</w:t>
+        <w:t>oreign Key – Venue (venue_id)</w:t>
       </w:r>
       <w:r>
         <w:rPr>
@@ -710,21 +638,12 @@
           <w:szCs w:val="24"/>
         </w:rPr>
       </w:pPr>
-      <w:proofErr w:type="spellStart"/>
-      <w:r>
-        <w:rPr>
-          <w:sz w:val="24"/>
-          <w:szCs w:val="24"/>
-        </w:rPr>
-        <w:t>Match_id</w:t>
-      </w:r>
-      <w:proofErr w:type="spellEnd"/>
-      <w:r>
-        <w:rPr>
-          <w:sz w:val="24"/>
-          <w:szCs w:val="24"/>
-        </w:rPr>
-        <w:t>: Auto-incremental unique ID [Primary Key]</w:t>
+      <w:r>
+        <w:rPr>
+          <w:sz w:val="24"/>
+          <w:szCs w:val="24"/>
+        </w:rPr>
+        <w:t>Match_id: Auto-incremental unique ID [Primary Key]</w:t>
       </w:r>
     </w:p>
     <w:p>
@@ -736,28 +655,12 @@
           <w:szCs w:val="24"/>
         </w:rPr>
       </w:pPr>
-      <w:proofErr w:type="spellStart"/>
-      <w:r>
-        <w:rPr>
-          <w:sz w:val="24"/>
-          <w:szCs w:val="24"/>
-        </w:rPr>
-        <w:t>Venue_id</w:t>
-      </w:r>
-      <w:proofErr w:type="spellEnd"/>
-      <w:r>
-        <w:rPr>
-          <w:sz w:val="24"/>
-          <w:szCs w:val="24"/>
-        </w:rPr>
-        <w:t xml:space="preserve">: Stadium where the match has/is taking place </w:t>
-      </w:r>
-      <w:r>
-        <w:rPr>
-          <w:sz w:val="24"/>
-          <w:szCs w:val="24"/>
-        </w:rPr>
-        <w:t>[</w:t>
+      <w:r>
+        <w:rPr>
+          <w:sz w:val="24"/>
+          <w:szCs w:val="24"/>
+        </w:rPr>
+        <w:t>Venue_id: Stadium where the match has/is taking place [</w:t>
       </w:r>
       <w:r>
         <w:rPr>
@@ -771,23 +674,7 @@
           <w:sz w:val="24"/>
           <w:szCs w:val="24"/>
         </w:rPr>
-        <w:t>oreign Key – Venue (</w:t>
-      </w:r>
-      <w:proofErr w:type="spellStart"/>
-      <w:r>
-        <w:rPr>
-          <w:sz w:val="24"/>
-          <w:szCs w:val="24"/>
-        </w:rPr>
-        <w:t>venue_id</w:t>
-      </w:r>
-      <w:proofErr w:type="spellEnd"/>
-      <w:r>
-        <w:rPr>
-          <w:sz w:val="24"/>
-          <w:szCs w:val="24"/>
-        </w:rPr>
-        <w:t>)]</w:t>
+        <w:t>oreign Key – Venue (venue_id)]</w:t>
       </w:r>
     </w:p>
     <w:p>
@@ -799,21 +686,12 @@
           <w:szCs w:val="24"/>
         </w:rPr>
       </w:pPr>
-      <w:proofErr w:type="spellStart"/>
-      <w:r>
-        <w:rPr>
-          <w:sz w:val="24"/>
-          <w:szCs w:val="24"/>
-        </w:rPr>
-        <w:t>Start_time</w:t>
-      </w:r>
-      <w:proofErr w:type="spellEnd"/>
-      <w:r>
-        <w:rPr>
-          <w:sz w:val="24"/>
-          <w:szCs w:val="24"/>
-        </w:rPr>
-        <w:t>: Starting time of the match</w:t>
+      <w:r>
+        <w:rPr>
+          <w:sz w:val="24"/>
+          <w:szCs w:val="24"/>
+        </w:rPr>
+        <w:t>Start_time: Starting time of the match</w:t>
       </w:r>
     </w:p>
     <w:p>
@@ -830,14 +708,7 @@
           <w:sz w:val="24"/>
           <w:szCs w:val="24"/>
         </w:rPr>
-        <w:t xml:space="preserve">Team_1: First team that’s playing the match </w:t>
-      </w:r>
-      <w:r>
-        <w:rPr>
-          <w:sz w:val="24"/>
-          <w:szCs w:val="24"/>
-        </w:rPr>
-        <w:t>[</w:t>
+        <w:t>Team_1: First team that’s playing the match [</w:t>
       </w:r>
       <w:r>
         <w:rPr>
@@ -851,6 +722,225 @@
           <w:sz w:val="24"/>
           <w:szCs w:val="24"/>
         </w:rPr>
+        <w:t>oreign Key – Team (team_id)]</w:t>
+      </w:r>
+    </w:p>
+    <w:p>
+      <w:pPr>
+        <w:pStyle w:val="ListParagraph"/>
+        <w:ind w:left="1440"/>
+        <w:rPr>
+          <w:sz w:val="24"/>
+          <w:szCs w:val="24"/>
+        </w:rPr>
+      </w:pPr>
+      <w:r>
+        <w:rPr>
+          <w:sz w:val="24"/>
+          <w:szCs w:val="24"/>
+        </w:rPr>
+        <w:t>Team_2: Second team that’s playing the match [</w:t>
+      </w:r>
+      <w:r>
+        <w:rPr>
+          <w:sz w:val="24"/>
+          <w:szCs w:val="24"/>
+        </w:rPr>
+        <w:t>F</w:t>
+      </w:r>
+      <w:r>
+        <w:rPr>
+          <w:sz w:val="24"/>
+          <w:szCs w:val="24"/>
+        </w:rPr>
+        <w:t>oreign Key – Team (team_id)]</w:t>
+      </w:r>
+    </w:p>
+    <w:p>
+      <w:pPr>
+        <w:pStyle w:val="ListParagraph"/>
+        <w:ind w:left="1440"/>
+        <w:rPr>
+          <w:sz w:val="24"/>
+          <w:szCs w:val="24"/>
+        </w:rPr>
+      </w:pPr>
+      <w:r>
+        <w:rPr>
+          <w:sz w:val="24"/>
+          <w:szCs w:val="24"/>
+        </w:rPr>
+        <w:t>Team_1_captain_id: Captain of 1</w:t>
+      </w:r>
+      <w:r>
+        <w:rPr>
+          <w:sz w:val="24"/>
+          <w:szCs w:val="24"/>
+          <w:vertAlign w:val="superscript"/>
+        </w:rPr>
+        <w:t>st</w:t>
+      </w:r>
+      <w:r>
+        <w:rPr>
+          <w:sz w:val="24"/>
+          <w:szCs w:val="24"/>
+        </w:rPr>
+        <w:t xml:space="preserve"> team [</w:t>
+      </w:r>
+      <w:r>
+        <w:rPr>
+          <w:sz w:val="24"/>
+          <w:szCs w:val="24"/>
+        </w:rPr>
+        <w:t>F</w:t>
+      </w:r>
+      <w:r>
+        <w:rPr>
+          <w:sz w:val="24"/>
+          <w:szCs w:val="24"/>
+        </w:rPr>
+        <w:t>oreign Key – Players (player_id)]</w:t>
+      </w:r>
+    </w:p>
+    <w:p>
+      <w:pPr>
+        <w:pStyle w:val="ListParagraph"/>
+        <w:ind w:left="1440"/>
+        <w:rPr>
+          <w:sz w:val="24"/>
+          <w:szCs w:val="24"/>
+        </w:rPr>
+      </w:pPr>
+      <w:r>
+        <w:rPr>
+          <w:sz w:val="24"/>
+          <w:szCs w:val="24"/>
+        </w:rPr>
+        <w:t>Team_2_captain_id: Captain of 2</w:t>
+      </w:r>
+      <w:r>
+        <w:rPr>
+          <w:sz w:val="24"/>
+          <w:szCs w:val="24"/>
+          <w:vertAlign w:val="superscript"/>
+        </w:rPr>
+        <w:t>nd</w:t>
+      </w:r>
+      <w:r>
+        <w:rPr>
+          <w:sz w:val="24"/>
+          <w:szCs w:val="24"/>
+        </w:rPr>
+        <w:t xml:space="preserve"> team [</w:t>
+      </w:r>
+      <w:r>
+        <w:rPr>
+          <w:sz w:val="24"/>
+          <w:szCs w:val="24"/>
+        </w:rPr>
+        <w:t>F</w:t>
+      </w:r>
+      <w:r>
+        <w:rPr>
+          <w:sz w:val="24"/>
+          <w:szCs w:val="24"/>
+        </w:rPr>
+        <w:t>oreign Key – Players (player_id)]</w:t>
+      </w:r>
+    </w:p>
+    <w:p>
+      <w:pPr>
+        <w:pStyle w:val="ListParagraph"/>
+        <w:ind w:left="1440"/>
+        <w:rPr>
+          <w:sz w:val="24"/>
+          <w:szCs w:val="24"/>
+        </w:rPr>
+      </w:pPr>
+      <w:r>
+        <w:rPr>
+          <w:sz w:val="24"/>
+          <w:szCs w:val="24"/>
+        </w:rPr>
+        <w:t>Toss_winner: ID of team that won the toss [</w:t>
+      </w:r>
+      <w:r>
+        <w:rPr>
+          <w:sz w:val="24"/>
+          <w:szCs w:val="24"/>
+        </w:rPr>
+        <w:t>F</w:t>
+      </w:r>
+      <w:r>
+        <w:rPr>
+          <w:sz w:val="24"/>
+          <w:szCs w:val="24"/>
+        </w:rPr>
+        <w:t>oreign Key – Team (team_id)]</w:t>
+      </w:r>
+    </w:p>
+    <w:p>
+      <w:pPr>
+        <w:pStyle w:val="ListParagraph"/>
+        <w:ind w:left="1440"/>
+        <w:rPr>
+          <w:sz w:val="24"/>
+          <w:szCs w:val="24"/>
+        </w:rPr>
+      </w:pPr>
+      <w:r>
+        <w:rPr>
+          <w:sz w:val="24"/>
+          <w:szCs w:val="24"/>
+        </w:rPr>
+        <w:t>Toss_decision: Decision of the toss winning team</w:t>
+      </w:r>
+    </w:p>
+    <w:p>
+      <w:pPr>
+        <w:pStyle w:val="ListParagraph"/>
+        <w:ind w:left="1440"/>
+        <w:rPr>
+          <w:sz w:val="24"/>
+          <w:szCs w:val="24"/>
+        </w:rPr>
+      </w:pPr>
+      <w:r>
+        <w:rPr>
+          <w:sz w:val="24"/>
+          <w:szCs w:val="24"/>
+        </w:rPr>
+        <w:t>Toss_outcome: Outcome of the toss</w:t>
+      </w:r>
+    </w:p>
+    <w:p>
+      <w:pPr>
+        <w:pStyle w:val="ListParagraph"/>
+        <w:ind w:left="1440"/>
+        <w:rPr>
+          <w:sz w:val="24"/>
+          <w:szCs w:val="24"/>
+        </w:rPr>
+      </w:pPr>
+      <w:r>
+        <w:rPr>
+          <w:sz w:val="24"/>
+          <w:szCs w:val="24"/>
+        </w:rPr>
+        <w:t>Umpire_id_1: ID of umpire [</w:t>
+      </w:r>
+      <w:r>
+        <w:rPr>
+          <w:sz w:val="24"/>
+          <w:szCs w:val="24"/>
+        </w:rPr>
+        <w:t>F</w:t>
+      </w:r>
+      <w:r>
+        <w:rPr>
+          <w:sz w:val="24"/>
+          <w:szCs w:val="24"/>
+        </w:rPr>
         <w:t xml:space="preserve">oreign Key – </w:t>
       </w:r>
       <w:r>
@@ -858,37 +948,14 @@
           <w:sz w:val="24"/>
           <w:szCs w:val="24"/>
         </w:rPr>
-        <w:t>Team</w:t>
-      </w:r>
-      <w:r>
-        <w:rPr>
-          <w:sz w:val="24"/>
-          <w:szCs w:val="24"/>
-        </w:rPr>
-        <w:t xml:space="preserve"> (</w:t>
-      </w:r>
-      <w:proofErr w:type="spellStart"/>
-      <w:r>
-        <w:rPr>
-          <w:sz w:val="24"/>
-          <w:szCs w:val="24"/>
-        </w:rPr>
-        <w:t>team</w:t>
-      </w:r>
-      <w:r>
-        <w:rPr>
-          <w:sz w:val="24"/>
-          <w:szCs w:val="24"/>
-        </w:rPr>
-        <w:t>_id</w:t>
-      </w:r>
-      <w:proofErr w:type="spellEnd"/>
-      <w:r>
-        <w:rPr>
-          <w:sz w:val="24"/>
-          <w:szCs w:val="24"/>
-        </w:rPr>
-        <w:t>)]</w:t>
+        <w:t>match_officials(umpire_id)</w:t>
+      </w:r>
+      <w:r>
+        <w:rPr>
+          <w:sz w:val="24"/>
+          <w:szCs w:val="24"/>
+        </w:rPr>
+        <w:t>]</w:t>
       </w:r>
     </w:p>
     <w:p>
@@ -905,14 +972,7 @@
           <w:sz w:val="24"/>
           <w:szCs w:val="24"/>
         </w:rPr>
-        <w:t>Team_2: Second t</w:t>
-      </w:r>
-      <w:r>
-        <w:rPr>
-          <w:sz w:val="24"/>
-          <w:szCs w:val="24"/>
-        </w:rPr>
-        <w:t>eam that’s playing the match [</w:t>
+        <w:t>Umpire_id_2: ID of umpire [</w:t>
       </w:r>
       <w:r>
         <w:rPr>
@@ -926,23 +986,21 @@
           <w:sz w:val="24"/>
           <w:szCs w:val="24"/>
         </w:rPr>
-        <w:t>oreign Key – Team (</w:t>
-      </w:r>
-      <w:proofErr w:type="spellStart"/>
-      <w:r>
-        <w:rPr>
-          <w:sz w:val="24"/>
-          <w:szCs w:val="24"/>
-        </w:rPr>
-        <w:t>team_id</w:t>
-      </w:r>
-      <w:proofErr w:type="spellEnd"/>
-      <w:r>
-        <w:rPr>
-          <w:sz w:val="24"/>
-          <w:szCs w:val="24"/>
-        </w:rPr>
-        <w:t>)]</w:t>
+        <w:t xml:space="preserve">oreign Key – </w:t>
+      </w:r>
+      <w:r>
+        <w:rPr>
+          <w:sz w:val="24"/>
+          <w:szCs w:val="24"/>
+        </w:rPr>
+        <w:t>match_officials(umpire_id)</w:t>
+      </w:r>
+      <w:r>
+        <w:rPr>
+          <w:sz w:val="24"/>
+          <w:szCs w:val="24"/>
+        </w:rPr>
+        <w:t>]</w:t>
       </w:r>
     </w:p>
     <w:p>
@@ -959,29 +1017,7 @@
           <w:sz w:val="24"/>
           <w:szCs w:val="24"/>
         </w:rPr>
-        <w:t>Team_1_captain_id: Captain of 1</w:t>
-      </w:r>
-      <w:r>
-        <w:rPr>
-          <w:sz w:val="24"/>
-          <w:szCs w:val="24"/>
-          <w:vertAlign w:val="superscript"/>
-        </w:rPr>
-        <w:t>st</w:t>
-      </w:r>
-      <w:r>
-        <w:rPr>
-          <w:sz w:val="24"/>
-          <w:szCs w:val="24"/>
-        </w:rPr>
-        <w:t xml:space="preserve"> team </w:t>
-      </w:r>
-      <w:r>
-        <w:rPr>
-          <w:sz w:val="24"/>
-          <w:szCs w:val="24"/>
-        </w:rPr>
-        <w:t>[</w:t>
+        <w:t>Umpire_id_3: ID of umpire [</w:t>
       </w:r>
       <w:r>
         <w:rPr>
@@ -1002,487 +1038,7 @@
           <w:sz w:val="24"/>
           <w:szCs w:val="24"/>
         </w:rPr>
-        <w:t>Players</w:t>
-      </w:r>
-      <w:r>
-        <w:rPr>
-          <w:sz w:val="24"/>
-          <w:szCs w:val="24"/>
-        </w:rPr>
-        <w:t xml:space="preserve"> (</w:t>
-      </w:r>
-      <w:proofErr w:type="spellStart"/>
-      <w:r>
-        <w:rPr>
-          <w:sz w:val="24"/>
-          <w:szCs w:val="24"/>
-        </w:rPr>
-        <w:t>player</w:t>
-      </w:r>
-      <w:r>
-        <w:rPr>
-          <w:sz w:val="24"/>
-          <w:szCs w:val="24"/>
-        </w:rPr>
-        <w:t>_id</w:t>
-      </w:r>
-      <w:proofErr w:type="spellEnd"/>
-      <w:r>
-        <w:rPr>
-          <w:sz w:val="24"/>
-          <w:szCs w:val="24"/>
-        </w:rPr>
-        <w:t>)]</w:t>
-      </w:r>
-    </w:p>
-    <w:p>
-      <w:pPr>
-        <w:pStyle w:val="ListParagraph"/>
-        <w:ind w:left="1440"/>
-        <w:rPr>
-          <w:sz w:val="24"/>
-          <w:szCs w:val="24"/>
-        </w:rPr>
-      </w:pPr>
-      <w:r>
-        <w:rPr>
-          <w:sz w:val="24"/>
-          <w:szCs w:val="24"/>
-        </w:rPr>
-        <w:t>Team_</w:t>
-      </w:r>
-      <w:r>
-        <w:rPr>
-          <w:sz w:val="24"/>
-          <w:szCs w:val="24"/>
-        </w:rPr>
-        <w:t>2</w:t>
-      </w:r>
-      <w:r>
-        <w:rPr>
-          <w:sz w:val="24"/>
-          <w:szCs w:val="24"/>
-        </w:rPr>
-        <w:t>_captain_id: Captain of</w:t>
-      </w:r>
-      <w:r>
-        <w:rPr>
-          <w:sz w:val="24"/>
-          <w:szCs w:val="24"/>
-        </w:rPr>
-        <w:t xml:space="preserve"> 2</w:t>
-      </w:r>
-      <w:r>
-        <w:rPr>
-          <w:sz w:val="24"/>
-          <w:szCs w:val="24"/>
-          <w:vertAlign w:val="superscript"/>
-        </w:rPr>
-        <w:t>nd</w:t>
-      </w:r>
-      <w:r>
-        <w:rPr>
-          <w:sz w:val="24"/>
-          <w:szCs w:val="24"/>
-        </w:rPr>
-        <w:t xml:space="preserve"> </w:t>
-      </w:r>
-      <w:r>
-        <w:rPr>
-          <w:sz w:val="24"/>
-          <w:szCs w:val="24"/>
-        </w:rPr>
-        <w:t>team [</w:t>
-      </w:r>
-      <w:r>
-        <w:rPr>
-          <w:sz w:val="24"/>
-          <w:szCs w:val="24"/>
-        </w:rPr>
-        <w:t>F</w:t>
-      </w:r>
-      <w:r>
-        <w:rPr>
-          <w:sz w:val="24"/>
-          <w:szCs w:val="24"/>
-        </w:rPr>
-        <w:t>oreign Key – Players (</w:t>
-      </w:r>
-      <w:proofErr w:type="spellStart"/>
-      <w:r>
-        <w:rPr>
-          <w:sz w:val="24"/>
-          <w:szCs w:val="24"/>
-        </w:rPr>
-        <w:t>player_id</w:t>
-      </w:r>
-      <w:proofErr w:type="spellEnd"/>
-      <w:r>
-        <w:rPr>
-          <w:sz w:val="24"/>
-          <w:szCs w:val="24"/>
-        </w:rPr>
-        <w:t>)]</w:t>
-      </w:r>
-    </w:p>
-    <w:p>
-      <w:pPr>
-        <w:pStyle w:val="ListParagraph"/>
-        <w:ind w:left="1440"/>
-        <w:rPr>
-          <w:sz w:val="24"/>
-          <w:szCs w:val="24"/>
-        </w:rPr>
-      </w:pPr>
-      <w:proofErr w:type="spellStart"/>
-      <w:r>
-        <w:rPr>
-          <w:sz w:val="24"/>
-          <w:szCs w:val="24"/>
-        </w:rPr>
-        <w:t>Toss_winner</w:t>
-      </w:r>
-      <w:proofErr w:type="spellEnd"/>
-      <w:r>
-        <w:rPr>
-          <w:sz w:val="24"/>
-          <w:szCs w:val="24"/>
-        </w:rPr>
-        <w:t xml:space="preserve">: ID of team that won the toss </w:t>
-      </w:r>
-      <w:r>
-        <w:rPr>
-          <w:sz w:val="24"/>
-          <w:szCs w:val="24"/>
-        </w:rPr>
-        <w:t>[</w:t>
-      </w:r>
-      <w:r>
-        <w:rPr>
-          <w:sz w:val="24"/>
-          <w:szCs w:val="24"/>
-        </w:rPr>
-        <w:t>F</w:t>
-      </w:r>
-      <w:r>
-        <w:rPr>
-          <w:sz w:val="24"/>
-          <w:szCs w:val="24"/>
-        </w:rPr>
-        <w:t>oreign Key – Team (</w:t>
-      </w:r>
-      <w:proofErr w:type="spellStart"/>
-      <w:r>
-        <w:rPr>
-          <w:sz w:val="24"/>
-          <w:szCs w:val="24"/>
-        </w:rPr>
-        <w:t>team_id</w:t>
-      </w:r>
-      <w:proofErr w:type="spellEnd"/>
-      <w:r>
-        <w:rPr>
-          <w:sz w:val="24"/>
-          <w:szCs w:val="24"/>
-        </w:rPr>
-        <w:t>)]</w:t>
-      </w:r>
-    </w:p>
-    <w:p>
-      <w:pPr>
-        <w:pStyle w:val="ListParagraph"/>
-        <w:ind w:left="1440"/>
-        <w:rPr>
-          <w:sz w:val="24"/>
-          <w:szCs w:val="24"/>
-        </w:rPr>
-      </w:pPr>
-      <w:proofErr w:type="spellStart"/>
-      <w:r>
-        <w:rPr>
-          <w:sz w:val="24"/>
-          <w:szCs w:val="24"/>
-        </w:rPr>
-        <w:t>Toss_decision</w:t>
-      </w:r>
-      <w:proofErr w:type="spellEnd"/>
-      <w:r>
-        <w:rPr>
-          <w:sz w:val="24"/>
-          <w:szCs w:val="24"/>
-        </w:rPr>
-        <w:t>: Decision of the toss winning team</w:t>
-      </w:r>
-    </w:p>
-    <w:p>
-      <w:pPr>
-        <w:pStyle w:val="ListParagraph"/>
-        <w:ind w:left="1440"/>
-        <w:rPr>
-          <w:sz w:val="24"/>
-          <w:szCs w:val="24"/>
-        </w:rPr>
-      </w:pPr>
-      <w:proofErr w:type="spellStart"/>
-      <w:r>
-        <w:rPr>
-          <w:sz w:val="24"/>
-          <w:szCs w:val="24"/>
-        </w:rPr>
-        <w:t>Toss_outcome</w:t>
-      </w:r>
-      <w:proofErr w:type="spellEnd"/>
-      <w:r>
-        <w:rPr>
-          <w:sz w:val="24"/>
-          <w:szCs w:val="24"/>
-        </w:rPr>
-        <w:t>: Outcome of the toss</w:t>
-      </w:r>
-    </w:p>
-    <w:p>
-      <w:pPr>
-        <w:pStyle w:val="ListParagraph"/>
-        <w:ind w:left="1440"/>
-        <w:rPr>
-          <w:sz w:val="24"/>
-          <w:szCs w:val="24"/>
-        </w:rPr>
-      </w:pPr>
-      <w:r>
-        <w:rPr>
-          <w:sz w:val="24"/>
-          <w:szCs w:val="24"/>
-        </w:rPr>
-        <w:t xml:space="preserve">Umpire_id_1: ID of umpire </w:t>
-      </w:r>
-      <w:r>
-        <w:rPr>
-          <w:sz w:val="24"/>
-          <w:szCs w:val="24"/>
-        </w:rPr>
-        <w:t>[</w:t>
-      </w:r>
-      <w:r>
-        <w:rPr>
-          <w:sz w:val="24"/>
-          <w:szCs w:val="24"/>
-        </w:rPr>
-        <w:t>F</w:t>
-      </w:r>
-      <w:r>
-        <w:rPr>
-          <w:sz w:val="24"/>
-          <w:szCs w:val="24"/>
-        </w:rPr>
-        <w:t>oreign Key –</w:t>
-      </w:r>
-      <w:r>
-        <w:rPr>
-          <w:sz w:val="24"/>
-          <w:szCs w:val="24"/>
-        </w:rPr>
-        <w:t xml:space="preserve"> </w:t>
-      </w:r>
-      <w:proofErr w:type="spellStart"/>
-      <w:r>
-        <w:rPr>
-          <w:sz w:val="24"/>
-          <w:szCs w:val="24"/>
-        </w:rPr>
-        <w:t>match_officials</w:t>
-      </w:r>
-      <w:proofErr w:type="spellEnd"/>
-      <w:r>
-        <w:rPr>
-          <w:sz w:val="24"/>
-          <w:szCs w:val="24"/>
-        </w:rPr>
-        <w:t>(</w:t>
-      </w:r>
-      <w:proofErr w:type="spellStart"/>
-      <w:r>
-        <w:rPr>
-          <w:sz w:val="24"/>
-          <w:szCs w:val="24"/>
-        </w:rPr>
-        <w:t>umpire_id</w:t>
-      </w:r>
-      <w:proofErr w:type="spellEnd"/>
-      <w:r>
-        <w:rPr>
-          <w:sz w:val="24"/>
-          <w:szCs w:val="24"/>
-        </w:rPr>
-        <w:t>)</w:t>
-      </w:r>
-      <w:r>
-        <w:rPr>
-          <w:sz w:val="24"/>
-          <w:szCs w:val="24"/>
-        </w:rPr>
-        <w:t>]</w:t>
-      </w:r>
-    </w:p>
-    <w:p>
-      <w:pPr>
-        <w:pStyle w:val="ListParagraph"/>
-        <w:ind w:left="1440"/>
-        <w:rPr>
-          <w:sz w:val="24"/>
-          <w:szCs w:val="24"/>
-        </w:rPr>
-      </w:pPr>
-      <w:r>
-        <w:rPr>
-          <w:sz w:val="24"/>
-          <w:szCs w:val="24"/>
-        </w:rPr>
-        <w:t>Umpire_id_</w:t>
-      </w:r>
-      <w:r>
-        <w:rPr>
-          <w:sz w:val="24"/>
-          <w:szCs w:val="24"/>
-        </w:rPr>
-        <w:t>2</w:t>
-      </w:r>
-      <w:r>
-        <w:rPr>
-          <w:sz w:val="24"/>
-          <w:szCs w:val="24"/>
-        </w:rPr>
-        <w:t>: ID of umpire [</w:t>
-      </w:r>
-      <w:r>
-        <w:rPr>
-          <w:sz w:val="24"/>
-          <w:szCs w:val="24"/>
-        </w:rPr>
-        <w:t>F</w:t>
-      </w:r>
-      <w:r>
-        <w:rPr>
-          <w:sz w:val="24"/>
-          <w:szCs w:val="24"/>
-        </w:rPr>
-        <w:t xml:space="preserve">oreign Key – </w:t>
-      </w:r>
-      <w:proofErr w:type="spellStart"/>
-      <w:r>
-        <w:rPr>
-          <w:sz w:val="24"/>
-          <w:szCs w:val="24"/>
-        </w:rPr>
-        <w:t>match_officials</w:t>
-      </w:r>
-      <w:proofErr w:type="spellEnd"/>
-      <w:r>
-        <w:rPr>
-          <w:sz w:val="24"/>
-          <w:szCs w:val="24"/>
-        </w:rPr>
-        <w:t>(</w:t>
-      </w:r>
-      <w:proofErr w:type="spellStart"/>
-      <w:r>
-        <w:rPr>
-          <w:sz w:val="24"/>
-          <w:szCs w:val="24"/>
-        </w:rPr>
-        <w:t>umpire_id</w:t>
-      </w:r>
-      <w:proofErr w:type="spellEnd"/>
-      <w:r>
-        <w:rPr>
-          <w:sz w:val="24"/>
-          <w:szCs w:val="24"/>
-        </w:rPr>
-        <w:t>)</w:t>
-      </w:r>
-      <w:r>
-        <w:rPr>
-          <w:sz w:val="24"/>
-          <w:szCs w:val="24"/>
-        </w:rPr>
-        <w:t>]</w:t>
-      </w:r>
-    </w:p>
-    <w:p>
-      <w:pPr>
-        <w:pStyle w:val="ListParagraph"/>
-        <w:ind w:left="1440"/>
-        <w:rPr>
-          <w:sz w:val="24"/>
-          <w:szCs w:val="24"/>
-        </w:rPr>
-      </w:pPr>
-      <w:r>
-        <w:rPr>
-          <w:sz w:val="24"/>
-          <w:szCs w:val="24"/>
-        </w:rPr>
-        <w:t>Umpire_id_</w:t>
-      </w:r>
-      <w:r>
-        <w:rPr>
-          <w:sz w:val="24"/>
-          <w:szCs w:val="24"/>
-        </w:rPr>
-        <w:t>3</w:t>
-      </w:r>
-      <w:r>
-        <w:rPr>
-          <w:sz w:val="24"/>
-          <w:szCs w:val="24"/>
-        </w:rPr>
-        <w:t>: ID of umpire [</w:t>
-      </w:r>
-      <w:r>
-        <w:rPr>
-          <w:sz w:val="24"/>
-          <w:szCs w:val="24"/>
-        </w:rPr>
-        <w:t>F</w:t>
-      </w:r>
-      <w:r>
-        <w:rPr>
-          <w:sz w:val="24"/>
-          <w:szCs w:val="24"/>
-        </w:rPr>
-        <w:t xml:space="preserve">oreign Key – </w:t>
-      </w:r>
-      <w:proofErr w:type="spellStart"/>
-      <w:r>
-        <w:rPr>
-          <w:sz w:val="24"/>
-          <w:szCs w:val="24"/>
-        </w:rPr>
-        <w:t>match_officials</w:t>
-      </w:r>
-      <w:proofErr w:type="spellEnd"/>
-      <w:r>
-        <w:rPr>
-          <w:sz w:val="24"/>
-          <w:szCs w:val="24"/>
-        </w:rPr>
-        <w:t>(</w:t>
-      </w:r>
-      <w:proofErr w:type="spellStart"/>
-      <w:r>
-        <w:rPr>
-          <w:sz w:val="24"/>
-          <w:szCs w:val="24"/>
-        </w:rPr>
-        <w:t>umpire_id</w:t>
-      </w:r>
-      <w:proofErr w:type="spellEnd"/>
-      <w:r>
-        <w:rPr>
-          <w:sz w:val="24"/>
-          <w:szCs w:val="24"/>
-        </w:rPr>
-        <w:t>)</w:t>
+        <w:t>match_officials(umpire_id)</w:t>
       </w:r>
       <w:r>
         <w:rPr>
@@ -1504,21 +1060,12 @@
           <w:szCs w:val="24"/>
         </w:rPr>
       </w:pPr>
-      <w:proofErr w:type="spellStart"/>
-      <w:r>
-        <w:rPr>
-          <w:sz w:val="24"/>
-          <w:szCs w:val="24"/>
-        </w:rPr>
-        <w:t>Match_Player</w:t>
-      </w:r>
-      <w:proofErr w:type="spellEnd"/>
-      <w:r>
-        <w:rPr>
-          <w:sz w:val="24"/>
-          <w:szCs w:val="24"/>
-        </w:rPr>
-        <w:t xml:space="preserve"> –</w:t>
+      <w:r>
+        <w:rPr>
+          <w:sz w:val="24"/>
+          <w:szCs w:val="24"/>
+        </w:rPr>
+        <w:t>Match_Player –</w:t>
       </w:r>
     </w:p>
     <w:p>
@@ -1570,21 +1117,12 @@
           <w:szCs w:val="24"/>
         </w:rPr>
       </w:pPr>
-      <w:proofErr w:type="spellStart"/>
-      <w:r>
-        <w:rPr>
-          <w:sz w:val="24"/>
-          <w:szCs w:val="24"/>
-        </w:rPr>
-        <w:t>Match_id</w:t>
-      </w:r>
-      <w:proofErr w:type="spellEnd"/>
-      <w:r>
-        <w:rPr>
-          <w:sz w:val="24"/>
-          <w:szCs w:val="24"/>
-        </w:rPr>
-        <w:t>: ID of match [</w:t>
+      <w:r>
+        <w:rPr>
+          <w:sz w:val="24"/>
+          <w:szCs w:val="24"/>
+        </w:rPr>
+        <w:t>Match_id: ID of match [</w:t>
       </w:r>
       <w:r>
         <w:rPr>
@@ -1598,30 +1136,7 @@
           <w:sz w:val="24"/>
           <w:szCs w:val="24"/>
         </w:rPr>
-        <w:t>oreign Key –</w:t>
-      </w:r>
-      <w:r>
-        <w:rPr>
-          <w:sz w:val="24"/>
-          <w:szCs w:val="24"/>
-        </w:rPr>
-        <w:t xml:space="preserve"> match(</w:t>
-      </w:r>
-      <w:proofErr w:type="spellStart"/>
-      <w:r>
-        <w:rPr>
-          <w:sz w:val="24"/>
-          <w:szCs w:val="24"/>
-        </w:rPr>
-        <w:t>match_id</w:t>
-      </w:r>
-      <w:proofErr w:type="spellEnd"/>
-      <w:r>
-        <w:rPr>
-          <w:sz w:val="24"/>
-          <w:szCs w:val="24"/>
-        </w:rPr>
-        <w:t>)]</w:t>
+        <w:t>oreign Key – match(match_id)]</w:t>
       </w:r>
     </w:p>
     <w:p>
@@ -1633,28 +1148,12 @@
           <w:szCs w:val="24"/>
         </w:rPr>
       </w:pPr>
-      <w:proofErr w:type="spellStart"/>
-      <w:r>
-        <w:rPr>
-          <w:sz w:val="24"/>
-          <w:szCs w:val="24"/>
-        </w:rPr>
-        <w:t>Player_id</w:t>
-      </w:r>
-      <w:proofErr w:type="spellEnd"/>
-      <w:r>
-        <w:rPr>
-          <w:sz w:val="24"/>
-          <w:szCs w:val="24"/>
-        </w:rPr>
-        <w:t xml:space="preserve">: ID of player playing the match </w:t>
-      </w:r>
-      <w:r>
-        <w:rPr>
-          <w:sz w:val="24"/>
-          <w:szCs w:val="24"/>
-        </w:rPr>
-        <w:t>[</w:t>
+      <w:r>
+        <w:rPr>
+          <w:sz w:val="24"/>
+          <w:szCs w:val="24"/>
+        </w:rPr>
+        <w:t>Player_id: ID of player playing the match [</w:t>
       </w:r>
       <w:r>
         <w:rPr>
@@ -1668,23 +1167,7 @@
           <w:sz w:val="24"/>
           <w:szCs w:val="24"/>
         </w:rPr>
-        <w:t>oreign Key – Players (</w:t>
-      </w:r>
-      <w:proofErr w:type="spellStart"/>
-      <w:r>
-        <w:rPr>
-          <w:sz w:val="24"/>
-          <w:szCs w:val="24"/>
-        </w:rPr>
-        <w:t>player_id</w:t>
-      </w:r>
-      <w:proofErr w:type="spellEnd"/>
-      <w:r>
-        <w:rPr>
-          <w:sz w:val="24"/>
-          <w:szCs w:val="24"/>
-        </w:rPr>
-        <w:t>)]</w:t>
+        <w:t>oreign Key – Players (player_id)]</w:t>
       </w:r>
     </w:p>
     <w:p>
@@ -1701,39 +1184,7 @@
           <w:sz w:val="24"/>
           <w:szCs w:val="24"/>
         </w:rPr>
-        <w:t>Primary Key [</w:t>
-      </w:r>
-      <w:proofErr w:type="spellStart"/>
-      <w:r>
-        <w:rPr>
-          <w:sz w:val="24"/>
-          <w:szCs w:val="24"/>
-        </w:rPr>
-        <w:t>Match_id</w:t>
-      </w:r>
-      <w:proofErr w:type="spellEnd"/>
-      <w:r>
-        <w:rPr>
-          <w:sz w:val="24"/>
-          <w:szCs w:val="24"/>
-        </w:rPr>
-        <w:t xml:space="preserve">, </w:t>
-      </w:r>
-      <w:proofErr w:type="spellStart"/>
-      <w:r>
-        <w:rPr>
-          <w:sz w:val="24"/>
-          <w:szCs w:val="24"/>
-        </w:rPr>
-        <w:t>Player_id</w:t>
-      </w:r>
-      <w:proofErr w:type="spellEnd"/>
-      <w:r>
-        <w:rPr>
-          <w:sz w:val="24"/>
-          <w:szCs w:val="24"/>
-        </w:rPr>
-        <w:t>] as this would always will be unique.</w:t>
+        <w:t>Primary Key [Match_id, Player_id] as this would always will be unique.</w:t>
       </w:r>
     </w:p>
     <w:p>
@@ -1748,21 +1199,12 @@
           <w:szCs w:val="24"/>
         </w:rPr>
       </w:pPr>
-      <w:proofErr w:type="spellStart"/>
-      <w:r>
-        <w:rPr>
-          <w:sz w:val="24"/>
-          <w:szCs w:val="24"/>
-        </w:rPr>
-        <w:t>Match_Officials</w:t>
-      </w:r>
-      <w:proofErr w:type="spellEnd"/>
-      <w:r>
-        <w:rPr>
-          <w:sz w:val="24"/>
-          <w:szCs w:val="24"/>
-        </w:rPr>
-        <w:t xml:space="preserve"> –</w:t>
+      <w:r>
+        <w:rPr>
+          <w:sz w:val="24"/>
+          <w:szCs w:val="24"/>
+        </w:rPr>
+        <w:t>Match_Officials –</w:t>
       </w:r>
     </w:p>
     <w:p>
@@ -1814,28 +1256,12 @@
           <w:szCs w:val="24"/>
         </w:rPr>
       </w:pPr>
-      <w:proofErr w:type="spellStart"/>
-      <w:r>
-        <w:rPr>
-          <w:sz w:val="24"/>
-          <w:szCs w:val="24"/>
-        </w:rPr>
-        <w:t>Umpire_id</w:t>
-      </w:r>
-      <w:proofErr w:type="spellEnd"/>
-      <w:r>
-        <w:rPr>
-          <w:sz w:val="24"/>
-          <w:szCs w:val="24"/>
-        </w:rPr>
-        <w:t xml:space="preserve">: </w:t>
-      </w:r>
-      <w:r>
-        <w:rPr>
-          <w:sz w:val="24"/>
-          <w:szCs w:val="24"/>
-        </w:rPr>
-        <w:t>Auto-incremental unique ID [Primary Key]</w:t>
+      <w:r>
+        <w:rPr>
+          <w:sz w:val="24"/>
+          <w:szCs w:val="24"/>
+        </w:rPr>
+        <w:t>Umpire_id: Auto-incremental unique ID [Primary Key]</w:t>
       </w:r>
     </w:p>
     <w:p>
@@ -1935,28 +1361,12 @@
           <w:szCs w:val="24"/>
         </w:rPr>
       </w:pPr>
-      <w:proofErr w:type="spellStart"/>
-      <w:r>
-        <w:rPr>
-          <w:sz w:val="24"/>
-          <w:szCs w:val="24"/>
-        </w:rPr>
-        <w:t>Player_id</w:t>
-      </w:r>
-      <w:proofErr w:type="spellEnd"/>
-      <w:r>
-        <w:rPr>
-          <w:sz w:val="24"/>
-          <w:szCs w:val="24"/>
-        </w:rPr>
-        <w:t xml:space="preserve">: </w:t>
-      </w:r>
-      <w:r>
-        <w:rPr>
-          <w:sz w:val="24"/>
-          <w:szCs w:val="24"/>
-        </w:rPr>
-        <w:t>Auto-incremental unique ID [Primary Key]</w:t>
+      <w:r>
+        <w:rPr>
+          <w:sz w:val="24"/>
+          <w:szCs w:val="24"/>
+        </w:rPr>
+        <w:t>Player_id: Auto-incremental unique ID [Primary Key]</w:t>
       </w:r>
     </w:p>
     <w:p>
@@ -1968,21 +1378,12 @@
           <w:szCs w:val="24"/>
         </w:rPr>
       </w:pPr>
-      <w:proofErr w:type="spellStart"/>
-      <w:r>
-        <w:rPr>
-          <w:sz w:val="24"/>
-          <w:szCs w:val="24"/>
-        </w:rPr>
-        <w:t>Player_name</w:t>
-      </w:r>
-      <w:proofErr w:type="spellEnd"/>
-      <w:r>
-        <w:rPr>
-          <w:sz w:val="24"/>
-          <w:szCs w:val="24"/>
-        </w:rPr>
-        <w:t>: Name of the player</w:t>
+      <w:r>
+        <w:rPr>
+          <w:sz w:val="24"/>
+          <w:szCs w:val="24"/>
+        </w:rPr>
+        <w:t>Player_name: Name of the player</w:t>
       </w:r>
     </w:p>
     <w:p>
@@ -1994,28 +1395,12 @@
           <w:szCs w:val="24"/>
         </w:rPr>
       </w:pPr>
-      <w:proofErr w:type="spellStart"/>
-      <w:r>
-        <w:rPr>
-          <w:sz w:val="24"/>
-          <w:szCs w:val="24"/>
-        </w:rPr>
-        <w:t>Team_id</w:t>
-      </w:r>
-      <w:proofErr w:type="spellEnd"/>
-      <w:r>
-        <w:rPr>
-          <w:sz w:val="24"/>
-          <w:szCs w:val="24"/>
-        </w:rPr>
-        <w:t xml:space="preserve">: ID of the team that this player belongs to </w:t>
-      </w:r>
-      <w:r>
-        <w:rPr>
-          <w:sz w:val="24"/>
-          <w:szCs w:val="24"/>
-        </w:rPr>
-        <w:t>[</w:t>
+      <w:r>
+        <w:rPr>
+          <w:sz w:val="24"/>
+          <w:szCs w:val="24"/>
+        </w:rPr>
+        <w:t>Team_id: ID of the team that this player belongs to [</w:t>
       </w:r>
       <w:r>
         <w:rPr>
@@ -2029,23 +1414,7 @@
           <w:sz w:val="24"/>
           <w:szCs w:val="24"/>
         </w:rPr>
-        <w:t>oreign Key – Team (</w:t>
-      </w:r>
-      <w:proofErr w:type="spellStart"/>
-      <w:r>
-        <w:rPr>
-          <w:sz w:val="24"/>
-          <w:szCs w:val="24"/>
-        </w:rPr>
-        <w:t>team_id</w:t>
-      </w:r>
-      <w:proofErr w:type="spellEnd"/>
-      <w:r>
-        <w:rPr>
-          <w:sz w:val="24"/>
-          <w:szCs w:val="24"/>
-        </w:rPr>
-        <w:t>)]</w:t>
+        <w:t>oreign Key – Team (team_id)]</w:t>
       </w:r>
     </w:p>
     <w:p>
@@ -2077,21 +1446,12 @@
           <w:szCs w:val="24"/>
         </w:rPr>
       </w:pPr>
-      <w:proofErr w:type="spellStart"/>
-      <w:r>
-        <w:rPr>
-          <w:sz w:val="24"/>
-          <w:szCs w:val="24"/>
-        </w:rPr>
-        <w:t>Bowl_by_bowl</w:t>
-      </w:r>
-      <w:proofErr w:type="spellEnd"/>
-      <w:r>
-        <w:rPr>
-          <w:sz w:val="24"/>
-          <w:szCs w:val="24"/>
-        </w:rPr>
-        <w:t xml:space="preserve"> –</w:t>
+      <w:r>
+        <w:rPr>
+          <w:sz w:val="24"/>
+          <w:szCs w:val="24"/>
+        </w:rPr>
+        <w:t>Bowl_by_bowl –</w:t>
       </w:r>
     </w:p>
     <w:p>
@@ -2143,28 +1503,12 @@
           <w:szCs w:val="24"/>
         </w:rPr>
       </w:pPr>
-      <w:proofErr w:type="spellStart"/>
-      <w:r>
-        <w:rPr>
-          <w:sz w:val="24"/>
-          <w:szCs w:val="24"/>
-        </w:rPr>
-        <w:t>Match_id</w:t>
-      </w:r>
-      <w:proofErr w:type="spellEnd"/>
-      <w:r>
-        <w:rPr>
-          <w:sz w:val="24"/>
-          <w:szCs w:val="24"/>
-        </w:rPr>
-        <w:t xml:space="preserve">: ID the match </w:t>
-      </w:r>
-      <w:r>
-        <w:rPr>
-          <w:sz w:val="24"/>
-          <w:szCs w:val="24"/>
-        </w:rPr>
-        <w:t>[</w:t>
+      <w:r>
+        <w:rPr>
+          <w:sz w:val="24"/>
+          <w:szCs w:val="24"/>
+        </w:rPr>
+        <w:t>Match_id: ID the match [</w:t>
       </w:r>
       <w:r>
         <w:rPr>
@@ -2178,23 +1522,7 @@
           <w:sz w:val="24"/>
           <w:szCs w:val="24"/>
         </w:rPr>
-        <w:t>oreign Key – match(</w:t>
-      </w:r>
-      <w:proofErr w:type="spellStart"/>
-      <w:r>
-        <w:rPr>
-          <w:sz w:val="24"/>
-          <w:szCs w:val="24"/>
-        </w:rPr>
-        <w:t>match_id</w:t>
-      </w:r>
-      <w:proofErr w:type="spellEnd"/>
-      <w:r>
-        <w:rPr>
-          <w:sz w:val="24"/>
-          <w:szCs w:val="24"/>
-        </w:rPr>
-        <w:t>)]</w:t>
+        <w:t>oreign Key – match(match_id)]</w:t>
       </w:r>
     </w:p>
     <w:p>
@@ -2206,21 +1534,12 @@
           <w:szCs w:val="24"/>
         </w:rPr>
       </w:pPr>
-      <w:proofErr w:type="spellStart"/>
-      <w:r>
-        <w:rPr>
-          <w:sz w:val="24"/>
-          <w:szCs w:val="24"/>
-        </w:rPr>
-        <w:t>Inning_id</w:t>
-      </w:r>
-      <w:proofErr w:type="spellEnd"/>
-      <w:r>
-        <w:rPr>
-          <w:sz w:val="24"/>
-          <w:szCs w:val="24"/>
-        </w:rPr>
-        <w:t>: Inning number of the match</w:t>
+      <w:r>
+        <w:rPr>
+          <w:sz w:val="24"/>
+          <w:szCs w:val="24"/>
+        </w:rPr>
+        <w:t>Inning_id: Inning number of the match</w:t>
       </w:r>
     </w:p>
     <w:p>
@@ -2232,21 +1551,12 @@
           <w:szCs w:val="24"/>
         </w:rPr>
       </w:pPr>
-      <w:proofErr w:type="spellStart"/>
-      <w:r>
-        <w:rPr>
-          <w:sz w:val="24"/>
-          <w:szCs w:val="24"/>
-        </w:rPr>
-        <w:t>Bowl_no</w:t>
-      </w:r>
-      <w:proofErr w:type="spellEnd"/>
-      <w:r>
-        <w:rPr>
-          <w:sz w:val="24"/>
-          <w:szCs w:val="24"/>
-        </w:rPr>
-        <w:t>: Ball number for the particular match &amp; inning</w:t>
+      <w:r>
+        <w:rPr>
+          <w:sz w:val="24"/>
+          <w:szCs w:val="24"/>
+        </w:rPr>
+        <w:t>Bowl_no: Ball number for the particular match &amp; inning</w:t>
       </w:r>
     </w:p>
     <w:p>
@@ -2258,28 +1568,12 @@
           <w:szCs w:val="24"/>
         </w:rPr>
       </w:pPr>
-      <w:proofErr w:type="spellStart"/>
-      <w:r>
-        <w:rPr>
-          <w:sz w:val="24"/>
-          <w:szCs w:val="24"/>
-        </w:rPr>
-        <w:t>Over_no</w:t>
-      </w:r>
-      <w:proofErr w:type="spellEnd"/>
-      <w:r>
-        <w:rPr>
-          <w:sz w:val="24"/>
-          <w:szCs w:val="24"/>
-        </w:rPr>
-        <w:t xml:space="preserve">: Over number of the </w:t>
-      </w:r>
-      <w:r>
-        <w:rPr>
-          <w:sz w:val="24"/>
-          <w:szCs w:val="24"/>
-        </w:rPr>
-        <w:t>match &amp; inning</w:t>
+      <w:r>
+        <w:rPr>
+          <w:sz w:val="24"/>
+          <w:szCs w:val="24"/>
+        </w:rPr>
+        <w:t>Over_no: Over number of the match &amp; inning</w:t>
       </w:r>
     </w:p>
     <w:p>
@@ -2296,23 +1590,7 @@
           <w:sz w:val="24"/>
           <w:szCs w:val="24"/>
         </w:rPr>
-        <w:t xml:space="preserve">Wicket: </w:t>
-      </w:r>
-      <w:proofErr w:type="spellStart"/>
-      <w:r>
-        <w:rPr>
-          <w:sz w:val="24"/>
-          <w:szCs w:val="24"/>
-        </w:rPr>
-        <w:t>boolean</w:t>
-      </w:r>
-      <w:proofErr w:type="spellEnd"/>
-      <w:r>
-        <w:rPr>
-          <w:sz w:val="24"/>
-          <w:szCs w:val="24"/>
-        </w:rPr>
-        <w:t xml:space="preserve"> value whether wicket </w:t>
+        <w:t xml:space="preserve">Wicket: boolean value whether wicket </w:t>
       </w:r>
       <w:r>
         <w:rPr>
@@ -2338,21 +1616,12 @@
           <w:szCs w:val="24"/>
         </w:rPr>
       </w:pPr>
-      <w:proofErr w:type="spellStart"/>
-      <w:r>
-        <w:rPr>
-          <w:sz w:val="24"/>
-          <w:szCs w:val="24"/>
-        </w:rPr>
-        <w:t>Runs_by_batter</w:t>
-      </w:r>
-      <w:proofErr w:type="spellEnd"/>
-      <w:r>
-        <w:rPr>
-          <w:sz w:val="24"/>
-          <w:szCs w:val="24"/>
-        </w:rPr>
-        <w:t>: runs scored by batter for the particular ball</w:t>
+      <w:r>
+        <w:rPr>
+          <w:sz w:val="24"/>
+          <w:szCs w:val="24"/>
+        </w:rPr>
+        <w:t>Runs_by_batter: runs scored by batter for the particular ball</w:t>
       </w:r>
     </w:p>
     <w:p>
@@ -2364,21 +1633,12 @@
           <w:szCs w:val="24"/>
         </w:rPr>
       </w:pPr>
-      <w:proofErr w:type="spellStart"/>
-      <w:r>
-        <w:rPr>
-          <w:sz w:val="24"/>
-          <w:szCs w:val="24"/>
-        </w:rPr>
-        <w:t>Runs_by_extras</w:t>
-      </w:r>
-      <w:proofErr w:type="spellEnd"/>
-      <w:r>
-        <w:rPr>
-          <w:sz w:val="24"/>
-          <w:szCs w:val="24"/>
-        </w:rPr>
-        <w:t xml:space="preserve">: </w:t>
+      <w:r>
+        <w:rPr>
+          <w:sz w:val="24"/>
+          <w:szCs w:val="24"/>
+        </w:rPr>
+        <w:t xml:space="preserve">Runs_by_extras: </w:t>
       </w:r>
       <w:r>
         <w:rPr>
@@ -2397,28 +1657,12 @@
           <w:szCs w:val="24"/>
         </w:rPr>
       </w:pPr>
-      <w:proofErr w:type="spellStart"/>
-      <w:r>
-        <w:rPr>
-          <w:sz w:val="24"/>
-          <w:szCs w:val="24"/>
-        </w:rPr>
-        <w:t>Batsman_id</w:t>
-      </w:r>
-      <w:proofErr w:type="spellEnd"/>
-      <w:r>
-        <w:rPr>
-          <w:sz w:val="24"/>
-          <w:szCs w:val="24"/>
-        </w:rPr>
-        <w:t xml:space="preserve">: ID of player who is batting </w:t>
-      </w:r>
-      <w:r>
-        <w:rPr>
-          <w:sz w:val="24"/>
-          <w:szCs w:val="24"/>
-        </w:rPr>
-        <w:t>[</w:t>
+      <w:r>
+        <w:rPr>
+          <w:sz w:val="24"/>
+          <w:szCs w:val="24"/>
+        </w:rPr>
+        <w:t>Batsman_id: ID of player who is batting [</w:t>
       </w:r>
       <w:r>
         <w:rPr>
@@ -2432,23 +1676,7 @@
           <w:sz w:val="24"/>
           <w:szCs w:val="24"/>
         </w:rPr>
-        <w:t>oreign Key – Players (</w:t>
-      </w:r>
-      <w:proofErr w:type="spellStart"/>
-      <w:r>
-        <w:rPr>
-          <w:sz w:val="24"/>
-          <w:szCs w:val="24"/>
-        </w:rPr>
-        <w:t>player_id</w:t>
-      </w:r>
-      <w:proofErr w:type="spellEnd"/>
-      <w:r>
-        <w:rPr>
-          <w:sz w:val="24"/>
-          <w:szCs w:val="24"/>
-        </w:rPr>
-        <w:t>)]</w:t>
+        <w:t>oreign Key – Players (player_id)]</w:t>
       </w:r>
     </w:p>
     <w:p>
@@ -2460,28 +1688,12 @@
           <w:szCs w:val="24"/>
         </w:rPr>
       </w:pPr>
-      <w:proofErr w:type="spellStart"/>
-      <w:r>
-        <w:rPr>
-          <w:sz w:val="24"/>
-          <w:szCs w:val="24"/>
-        </w:rPr>
-        <w:t>Bowler_id</w:t>
-      </w:r>
-      <w:proofErr w:type="spellEnd"/>
-      <w:r>
-        <w:rPr>
-          <w:sz w:val="24"/>
-          <w:szCs w:val="24"/>
-        </w:rPr>
-        <w:t xml:space="preserve">: ID of the player who is bowling </w:t>
-      </w:r>
-      <w:r>
-        <w:rPr>
-          <w:sz w:val="24"/>
-          <w:szCs w:val="24"/>
-        </w:rPr>
-        <w:t>[</w:t>
+      <w:r>
+        <w:rPr>
+          <w:sz w:val="24"/>
+          <w:szCs w:val="24"/>
+        </w:rPr>
+        <w:t>Bowler_id: ID of the player who is bowling [</w:t>
       </w:r>
       <w:r>
         <w:rPr>
@@ -2495,23 +1707,7 @@
           <w:sz w:val="24"/>
           <w:szCs w:val="24"/>
         </w:rPr>
-        <w:t>oreign Key – Players (</w:t>
-      </w:r>
-      <w:proofErr w:type="spellStart"/>
-      <w:r>
-        <w:rPr>
-          <w:sz w:val="24"/>
-          <w:szCs w:val="24"/>
-        </w:rPr>
-        <w:t>player_id</w:t>
-      </w:r>
-      <w:proofErr w:type="spellEnd"/>
-      <w:r>
-        <w:rPr>
-          <w:sz w:val="24"/>
-          <w:szCs w:val="24"/>
-        </w:rPr>
-        <w:t>)]</w:t>
+        <w:t>oreign Key – Players (player_id)]</w:t>
       </w:r>
     </w:p>
     <w:p>
@@ -2523,28 +1719,12 @@
           <w:szCs w:val="24"/>
         </w:rPr>
       </w:pPr>
-      <w:proofErr w:type="spellStart"/>
-      <w:r>
-        <w:rPr>
-          <w:sz w:val="24"/>
-          <w:szCs w:val="24"/>
-        </w:rPr>
-        <w:t>Non_striker_id</w:t>
-      </w:r>
-      <w:proofErr w:type="spellEnd"/>
-      <w:r>
-        <w:rPr>
-          <w:sz w:val="24"/>
-          <w:szCs w:val="24"/>
-        </w:rPr>
-        <w:t xml:space="preserve">: ID of player who is non-striker for the ball </w:t>
-      </w:r>
-      <w:r>
-        <w:rPr>
-          <w:sz w:val="24"/>
-          <w:szCs w:val="24"/>
-        </w:rPr>
-        <w:t>[</w:t>
+      <w:r>
+        <w:rPr>
+          <w:sz w:val="24"/>
+          <w:szCs w:val="24"/>
+        </w:rPr>
+        <w:t>Non_striker_id: ID of player who is non-striker for the ball [</w:t>
       </w:r>
       <w:r>
         <w:rPr>
@@ -2558,23 +1738,7 @@
           <w:sz w:val="24"/>
           <w:szCs w:val="24"/>
         </w:rPr>
-        <w:t>oreign Key – Players (</w:t>
-      </w:r>
-      <w:proofErr w:type="spellStart"/>
-      <w:r>
-        <w:rPr>
-          <w:sz w:val="24"/>
-          <w:szCs w:val="24"/>
-        </w:rPr>
-        <w:t>player_id</w:t>
-      </w:r>
-      <w:proofErr w:type="spellEnd"/>
-      <w:r>
-        <w:rPr>
-          <w:sz w:val="24"/>
-          <w:szCs w:val="24"/>
-        </w:rPr>
-        <w:t>)]</w:t>
+        <w:t>oreign Key – Players (player_id)]</w:t>
       </w:r>
     </w:p>
     <w:p>
@@ -2586,21 +1750,12 @@
           <w:szCs w:val="24"/>
         </w:rPr>
       </w:pPr>
-      <w:proofErr w:type="spellStart"/>
-      <w:r>
-        <w:rPr>
-          <w:sz w:val="24"/>
-          <w:szCs w:val="24"/>
-        </w:rPr>
-        <w:t>Wicket_type</w:t>
-      </w:r>
-      <w:proofErr w:type="spellEnd"/>
-      <w:r>
-        <w:rPr>
-          <w:sz w:val="24"/>
-          <w:szCs w:val="24"/>
-        </w:rPr>
-        <w:t>: If the wicket it taken for this ball, then type of wicket</w:t>
+      <w:r>
+        <w:rPr>
+          <w:sz w:val="24"/>
+          <w:szCs w:val="24"/>
+        </w:rPr>
+        <w:t>Wicket_type: If the wicket it taken for this ball, then type of wicket</w:t>
       </w:r>
     </w:p>
     <w:p>
@@ -2612,28 +1767,12 @@
           <w:szCs w:val="24"/>
         </w:rPr>
       </w:pPr>
-      <w:proofErr w:type="spellStart"/>
-      <w:r>
-        <w:rPr>
-          <w:sz w:val="24"/>
-          <w:szCs w:val="24"/>
-        </w:rPr>
-        <w:t>Catcher_id</w:t>
-      </w:r>
-      <w:proofErr w:type="spellEnd"/>
-      <w:r>
-        <w:rPr>
-          <w:sz w:val="24"/>
-          <w:szCs w:val="24"/>
-        </w:rPr>
-        <w:t xml:space="preserve">: ID of the player who caught the ball </w:t>
-      </w:r>
-      <w:r>
-        <w:rPr>
-          <w:sz w:val="24"/>
-          <w:szCs w:val="24"/>
-        </w:rPr>
-        <w:t>[</w:t>
+      <w:r>
+        <w:rPr>
+          <w:sz w:val="24"/>
+          <w:szCs w:val="24"/>
+        </w:rPr>
+        <w:t>Catcher_id: ID of the player who caught the ball [</w:t>
       </w:r>
       <w:r>
         <w:rPr>
@@ -2647,23 +1786,7 @@
           <w:sz w:val="24"/>
           <w:szCs w:val="24"/>
         </w:rPr>
-        <w:t>oreign Key – Players (</w:t>
-      </w:r>
-      <w:proofErr w:type="spellStart"/>
-      <w:r>
-        <w:rPr>
-          <w:sz w:val="24"/>
-          <w:szCs w:val="24"/>
-        </w:rPr>
-        <w:t>player_id</w:t>
-      </w:r>
-      <w:proofErr w:type="spellEnd"/>
-      <w:r>
-        <w:rPr>
-          <w:sz w:val="24"/>
-          <w:szCs w:val="24"/>
-        </w:rPr>
-        <w:t>)]</w:t>
+        <w:t>oreign Key – Players (player_id)]</w:t>
       </w:r>
     </w:p>
     <w:p>
@@ -2675,28 +1798,12 @@
           <w:szCs w:val="24"/>
         </w:rPr>
       </w:pPr>
-      <w:proofErr w:type="spellStart"/>
-      <w:r>
-        <w:rPr>
-          <w:sz w:val="24"/>
-          <w:szCs w:val="24"/>
-        </w:rPr>
-        <w:t>Player_out_id</w:t>
-      </w:r>
-      <w:proofErr w:type="spellEnd"/>
-      <w:r>
-        <w:rPr>
-          <w:sz w:val="24"/>
-          <w:szCs w:val="24"/>
-        </w:rPr>
-        <w:t xml:space="preserve">: ID of the player that got out because of the wicket </w:t>
-      </w:r>
-      <w:r>
-        <w:rPr>
-          <w:sz w:val="24"/>
-          <w:szCs w:val="24"/>
-        </w:rPr>
-        <w:t>[</w:t>
+      <w:r>
+        <w:rPr>
+          <w:sz w:val="24"/>
+          <w:szCs w:val="24"/>
+        </w:rPr>
+        <w:t>Player_out_id: ID of the player that got out because of the wicket [</w:t>
       </w:r>
       <w:r>
         <w:rPr>
@@ -2710,29 +1817,1310 @@
           <w:sz w:val="24"/>
           <w:szCs w:val="24"/>
         </w:rPr>
-        <w:t>oreign Key – Players (</w:t>
-      </w:r>
-      <w:proofErr w:type="spellStart"/>
-      <w:r>
-        <w:rPr>
-          <w:sz w:val="24"/>
-          <w:szCs w:val="24"/>
-        </w:rPr>
-        <w:t>player_id</w:t>
-      </w:r>
-      <w:proofErr w:type="spellEnd"/>
-      <w:r>
-        <w:rPr>
-          <w:sz w:val="24"/>
-          <w:szCs w:val="24"/>
-        </w:rPr>
-        <w:t>)]</w:t>
-      </w:r>
-    </w:p>
-    <w:p>
-      <w:pPr>
-        <w:pStyle w:val="ListParagraph"/>
-        <w:ind w:left="1440"/>
+        <w:t>oreign Key – Players (player_id)]</w:t>
+      </w:r>
+    </w:p>
+    <w:p>
+      <w:pPr>
+        <w:rPr>
+          <w:sz w:val="24"/>
+          <w:szCs w:val="24"/>
+        </w:rPr>
+      </w:pPr>
+    </w:p>
+    <w:p>
+      <w:pPr>
+        <w:rPr>
+          <w:b/>
+          <w:bCs/>
+          <w:sz w:val="24"/>
+          <w:szCs w:val="24"/>
+        </w:rPr>
+      </w:pPr>
+      <w:r>
+        <w:rPr>
+          <w:b/>
+          <w:bCs/>
+          <w:sz w:val="24"/>
+          <w:szCs w:val="24"/>
+        </w:rPr>
+        <w:t>Part 2: Database table code –</w:t>
+      </w:r>
+    </w:p>
+    <w:p>
+      <w:pPr>
+        <w:rPr>
+          <w:sz w:val="24"/>
+          <w:szCs w:val="24"/>
+        </w:rPr>
+      </w:pPr>
+      <w:r>
+        <w:rPr>
+          <w:sz w:val="24"/>
+          <w:szCs w:val="24"/>
+        </w:rPr>
+        <w:tab/>
+        <w:t>Code/Script written in part1.py</w:t>
+      </w:r>
+    </w:p>
+    <w:p>
+      <w:pPr>
+        <w:rPr>
+          <w:b/>
+          <w:bCs/>
+          <w:sz w:val="24"/>
+          <w:szCs w:val="24"/>
+        </w:rPr>
+      </w:pPr>
+      <w:r>
+        <w:rPr>
+          <w:b/>
+          <w:bCs/>
+          <w:sz w:val="24"/>
+          <w:szCs w:val="24"/>
+        </w:rPr>
+        <w:t>Part 3: Data Distribution Plan –</w:t>
+      </w:r>
+    </w:p>
+    <w:p>
+      <w:pPr>
+        <w:rPr>
+          <w:sz w:val="24"/>
+          <w:szCs w:val="24"/>
+        </w:rPr>
+      </w:pPr>
+      <w:r>
+        <w:rPr>
+          <w:sz w:val="24"/>
+          <w:szCs w:val="24"/>
+        </w:rPr>
+        <w:t>Since match data will be consumed by various match officials, organizations, or individual users i.e., viewers, we will be incorporating data distribution plan to minimize the latency when accessing the generated data.</w:t>
+      </w:r>
+    </w:p>
+    <w:p>
+      <w:pPr>
+        <w:rPr>
+          <w:sz w:val="24"/>
+          <w:szCs w:val="24"/>
+        </w:rPr>
+      </w:pPr>
+      <w:r>
+        <w:rPr>
+          <w:sz w:val="24"/>
+          <w:szCs w:val="24"/>
+        </w:rPr>
+        <w:t>Possible data distribution methods (could be changed as the project progresses):</w:t>
+      </w:r>
+    </w:p>
+    <w:p>
+      <w:pPr>
+        <w:pStyle w:val="ListParagraph"/>
+        <w:numPr>
+          <w:ilvl w:val="0"/>
+          <w:numId w:val="4"/>
+        </w:numPr>
+        <w:spacing w:line="256" w:lineRule="auto"/>
+        <w:rPr>
+          <w:sz w:val="24"/>
+          <w:szCs w:val="24"/>
+        </w:rPr>
+      </w:pPr>
+      <w:r>
+        <w:rPr>
+          <w:sz w:val="24"/>
+          <w:szCs w:val="24"/>
+        </w:rPr>
+        <w:t>Data replication:</w:t>
+      </w:r>
+    </w:p>
+    <w:p>
+      <w:pPr>
+        <w:ind w:left="720"/>
+        <w:rPr>
+          <w:sz w:val="24"/>
+          <w:szCs w:val="24"/>
+        </w:rPr>
+      </w:pPr>
+      <w:r>
+        <w:rPr>
+          <w:sz w:val="24"/>
+          <w:szCs w:val="24"/>
+        </w:rPr>
+        <w:lastRenderedPageBreak/>
+        <w:t>It minimizes the time and latency when performing read operations on database tables and accessing required information. Data replication also ensures that data is always available to the end-users and eliminates issues such as Single point of failure.</w:t>
+      </w:r>
+    </w:p>
+    <w:p>
+      <w:pPr>
+        <w:ind w:left="720"/>
+        <w:rPr>
+          <w:sz w:val="24"/>
+          <w:szCs w:val="24"/>
+        </w:rPr>
+      </w:pPr>
+      <w:r>
+        <w:rPr>
+          <w:sz w:val="24"/>
+          <w:szCs w:val="24"/>
+        </w:rPr>
+        <w:t>Possible match tables that should be replicated:</w:t>
+      </w:r>
+    </w:p>
+    <w:p>
+      <w:pPr>
+        <w:pStyle w:val="ListParagraph"/>
+        <w:numPr>
+          <w:ilvl w:val="0"/>
+          <w:numId w:val="5"/>
+        </w:numPr>
+        <w:spacing w:line="256" w:lineRule="auto"/>
+        <w:rPr>
+          <w:sz w:val="24"/>
+          <w:szCs w:val="24"/>
+        </w:rPr>
+      </w:pPr>
+      <w:r>
+        <w:rPr>
+          <w:sz w:val="24"/>
+          <w:szCs w:val="24"/>
+        </w:rPr>
+        <w:t>Match: this table contains information about the match and will be replicated</w:t>
+      </w:r>
+    </w:p>
+    <w:p>
+      <w:pPr>
+        <w:pStyle w:val="ListParagraph"/>
+        <w:numPr>
+          <w:ilvl w:val="0"/>
+          <w:numId w:val="5"/>
+        </w:numPr>
+        <w:spacing w:line="256" w:lineRule="auto"/>
+        <w:rPr>
+          <w:sz w:val="24"/>
+          <w:szCs w:val="24"/>
+        </w:rPr>
+      </w:pPr>
+      <w:r>
+        <w:rPr>
+          <w:sz w:val="24"/>
+          <w:szCs w:val="24"/>
+        </w:rPr>
+        <w:t>Players: contains information about players involved in the match and their speciality</w:t>
+      </w:r>
+    </w:p>
+    <w:p>
+      <w:pPr>
+        <w:pStyle w:val="ListParagraph"/>
+        <w:numPr>
+          <w:ilvl w:val="0"/>
+          <w:numId w:val="5"/>
+        </w:numPr>
+        <w:spacing w:line="256" w:lineRule="auto"/>
+        <w:rPr>
+          <w:sz w:val="24"/>
+          <w:szCs w:val="24"/>
+        </w:rPr>
+      </w:pPr>
+      <w:r>
+        <w:rPr>
+          <w:sz w:val="24"/>
+          <w:szCs w:val="24"/>
+        </w:rPr>
+        <w:t>Bowl_by_bowl: this table will be containing information about every bowl that takes place during the match. This information will be match_id, bowl_no, over_no, among various other significant information.</w:t>
+      </w:r>
+    </w:p>
+    <w:p>
+      <w:pPr>
+        <w:pStyle w:val="ListParagraph"/>
+        <w:numPr>
+          <w:ilvl w:val="0"/>
+          <w:numId w:val="5"/>
+        </w:numPr>
+        <w:spacing w:line="256" w:lineRule="auto"/>
+        <w:rPr>
+          <w:sz w:val="24"/>
+          <w:szCs w:val="24"/>
+        </w:rPr>
+      </w:pPr>
+      <w:r>
+        <w:rPr>
+          <w:sz w:val="24"/>
+          <w:szCs w:val="24"/>
+        </w:rPr>
+        <w:t>Other tables that might be replicated are venue, team, match_officials, and match_player. These tables will not be having continuously changing elements as compared to above 3 tables, so data replication will not result in any substantial improvement in time and latency.</w:t>
+      </w:r>
+    </w:p>
+    <w:p>
+      <w:pPr>
+        <w:ind w:left="1080"/>
+        <w:rPr>
+          <w:sz w:val="24"/>
+          <w:szCs w:val="24"/>
+        </w:rPr>
+      </w:pPr>
+      <w:r>
+        <w:rPr>
+          <w:sz w:val="24"/>
+          <w:szCs w:val="24"/>
+        </w:rPr>
+        <w:t>Advantages of data replication are:</w:t>
+      </w:r>
+    </w:p>
+    <w:p>
+      <w:pPr>
+        <w:pStyle w:val="ListParagraph"/>
+        <w:numPr>
+          <w:ilvl w:val="0"/>
+          <w:numId w:val="6"/>
+        </w:numPr>
+        <w:spacing w:line="256" w:lineRule="auto"/>
+        <w:ind w:left="1418" w:hanging="284"/>
+        <w:rPr>
+          <w:sz w:val="24"/>
+          <w:szCs w:val="24"/>
+        </w:rPr>
+      </w:pPr>
+      <w:r>
+        <w:rPr>
+          <w:sz w:val="24"/>
+          <w:szCs w:val="24"/>
+        </w:rPr>
+        <w:t>Improved Read Performance: Users can access information about teams and players from a nearby node, reducing latency.</w:t>
+      </w:r>
+    </w:p>
+    <w:p>
+      <w:pPr>
+        <w:pStyle w:val="ListParagraph"/>
+        <w:numPr>
+          <w:ilvl w:val="0"/>
+          <w:numId w:val="6"/>
+        </w:numPr>
+        <w:spacing w:line="256" w:lineRule="auto"/>
+        <w:ind w:left="1418" w:hanging="284"/>
+        <w:rPr>
+          <w:sz w:val="24"/>
+          <w:szCs w:val="24"/>
+        </w:rPr>
+      </w:pPr>
+      <w:r>
+        <w:rPr>
+          <w:sz w:val="24"/>
+          <w:szCs w:val="24"/>
+        </w:rPr>
+        <w:t>Fault Tolerance: If one node goes down, users can still access team and player information from other nodes.</w:t>
+      </w:r>
+    </w:p>
+    <w:p>
+      <w:pPr>
+        <w:pStyle w:val="ListParagraph"/>
+        <w:numPr>
+          <w:ilvl w:val="0"/>
+          <w:numId w:val="6"/>
+        </w:numPr>
+        <w:spacing w:line="256" w:lineRule="auto"/>
+        <w:ind w:left="1418" w:hanging="284"/>
+        <w:rPr>
+          <w:sz w:val="24"/>
+          <w:szCs w:val="24"/>
+        </w:rPr>
+      </w:pPr>
+      <w:r>
+        <w:rPr>
+          <w:sz w:val="24"/>
+          <w:szCs w:val="24"/>
+        </w:rPr>
+        <w:t>Load Balancing: The read load is distributed among multiple nodes, improving overall system performance.</w:t>
+      </w:r>
+    </w:p>
+    <w:p>
+      <w:pPr>
+        <w:pStyle w:val="ListParagraph"/>
+        <w:ind w:left="1800"/>
+        <w:rPr>
+          <w:sz w:val="24"/>
+          <w:szCs w:val="24"/>
+        </w:rPr>
+      </w:pPr>
+    </w:p>
+    <w:p>
+      <w:pPr>
+        <w:pStyle w:val="ListParagraph"/>
+        <w:ind w:left="1800"/>
+        <w:rPr>
+          <w:sz w:val="24"/>
+          <w:szCs w:val="24"/>
+        </w:rPr>
+      </w:pPr>
+    </w:p>
+    <w:p>
+      <w:pPr>
+        <w:pStyle w:val="ListParagraph"/>
+        <w:ind w:left="1800"/>
+        <w:rPr>
+          <w:sz w:val="24"/>
+          <w:szCs w:val="24"/>
+        </w:rPr>
+      </w:pPr>
+    </w:p>
+    <w:p>
+      <w:pPr>
+        <w:pStyle w:val="ListParagraph"/>
+        <w:ind w:left="1800"/>
+        <w:rPr>
+          <w:sz w:val="24"/>
+          <w:szCs w:val="24"/>
+        </w:rPr>
+      </w:pPr>
+    </w:p>
+    <w:p>
+      <w:pPr>
+        <w:pStyle w:val="ListParagraph"/>
+        <w:ind w:left="1800"/>
+        <w:rPr>
+          <w:sz w:val="24"/>
+          <w:szCs w:val="24"/>
+        </w:rPr>
+      </w:pPr>
+    </w:p>
+    <w:p>
+      <w:pPr>
+        <w:pStyle w:val="ListParagraph"/>
+        <w:ind w:left="1800"/>
+        <w:rPr>
+          <w:sz w:val="24"/>
+          <w:szCs w:val="24"/>
+        </w:rPr>
+      </w:pPr>
+    </w:p>
+    <w:p>
+      <w:pPr>
+        <w:pStyle w:val="ListParagraph"/>
+        <w:ind w:left="1800"/>
+        <w:rPr>
+          <w:sz w:val="24"/>
+          <w:szCs w:val="24"/>
+        </w:rPr>
+      </w:pPr>
+    </w:p>
+    <w:p>
+      <w:pPr>
+        <w:pStyle w:val="ListParagraph"/>
+        <w:ind w:left="1800"/>
+        <w:rPr>
+          <w:sz w:val="24"/>
+          <w:szCs w:val="24"/>
+        </w:rPr>
+      </w:pPr>
+    </w:p>
+    <w:p>
+      <w:pPr>
+        <w:pStyle w:val="ListParagraph"/>
+        <w:numPr>
+          <w:ilvl w:val="0"/>
+          <w:numId w:val="4"/>
+        </w:numPr>
+        <w:spacing w:line="256" w:lineRule="auto"/>
+        <w:rPr>
+          <w:sz w:val="24"/>
+          <w:szCs w:val="24"/>
+        </w:rPr>
+      </w:pPr>
+      <w:r>
+        <w:rPr>
+          <w:sz w:val="24"/>
+          <w:szCs w:val="24"/>
+        </w:rPr>
+        <w:t>Horizontal fragmentation:</w:t>
+      </w:r>
+    </w:p>
+    <w:p>
+      <w:pPr>
+        <w:ind w:left="720"/>
+        <w:rPr>
+          <w:sz w:val="24"/>
+          <w:szCs w:val="24"/>
+        </w:rPr>
+      </w:pPr>
+      <w:r>
+        <w:rPr>
+          <w:sz w:val="24"/>
+          <w:szCs w:val="24"/>
+        </w:rPr>
+        <w:t xml:space="preserve">Since match data will be relatively huge in size, horizontal fragmentation of the table will result in efficient read operation. </w:t>
+      </w:r>
+    </w:p>
+    <w:p>
+      <w:pPr>
+        <w:ind w:left="720"/>
+        <w:rPr>
+          <w:sz w:val="24"/>
+          <w:szCs w:val="24"/>
+        </w:rPr>
+      </w:pPr>
+      <w:r>
+        <w:rPr>
+          <w:sz w:val="24"/>
+          <w:szCs w:val="24"/>
+        </w:rPr>
+        <w:t xml:space="preserve">For match data, tables can be fragmented based on geographical locations of the venues, or teams. </w:t>
+      </w:r>
+    </w:p>
+    <w:p>
+      <w:pPr>
+        <w:ind w:left="720"/>
+        <w:rPr>
+          <w:sz w:val="24"/>
+          <w:szCs w:val="24"/>
+        </w:rPr>
+      </w:pPr>
+      <w:r>
+        <w:rPr>
+          <w:sz w:val="24"/>
+          <w:szCs w:val="24"/>
+        </w:rPr>
+        <w:t>Possible fragmentations are as follows:</w:t>
+      </w:r>
+    </w:p>
+    <w:p>
+      <w:pPr>
+        <w:pStyle w:val="ListParagraph"/>
+        <w:numPr>
+          <w:ilvl w:val="0"/>
+          <w:numId w:val="7"/>
+        </w:numPr>
+        <w:spacing w:line="256" w:lineRule="auto"/>
+        <w:rPr>
+          <w:sz w:val="24"/>
+          <w:szCs w:val="24"/>
+        </w:rPr>
+      </w:pPr>
+      <w:r>
+        <w:rPr>
+          <w:sz w:val="24"/>
+          <w:szCs w:val="24"/>
+        </w:rPr>
+        <w:t>Fragmentation 1: Matches involving Team India</w:t>
+      </w:r>
+    </w:p>
+    <w:p>
+      <w:pPr>
+        <w:pStyle w:val="ListParagraph"/>
+        <w:numPr>
+          <w:ilvl w:val="1"/>
+          <w:numId w:val="7"/>
+        </w:numPr>
+        <w:spacing w:line="256" w:lineRule="auto"/>
+        <w:rPr>
+          <w:sz w:val="24"/>
+          <w:szCs w:val="24"/>
+        </w:rPr>
+      </w:pPr>
+      <w:r>
+        <w:rPr>
+          <w:sz w:val="24"/>
+          <w:szCs w:val="24"/>
+        </w:rPr>
+        <w:lastRenderedPageBreak/>
+        <w:t>Match 1: Team India vs Team Australia</w:t>
+      </w:r>
+    </w:p>
+    <w:p>
+      <w:pPr>
+        <w:pStyle w:val="ListParagraph"/>
+        <w:numPr>
+          <w:ilvl w:val="1"/>
+          <w:numId w:val="7"/>
+        </w:numPr>
+        <w:spacing w:line="256" w:lineRule="auto"/>
+        <w:rPr>
+          <w:sz w:val="24"/>
+          <w:szCs w:val="24"/>
+        </w:rPr>
+      </w:pPr>
+      <w:r>
+        <w:rPr>
+          <w:sz w:val="24"/>
+          <w:szCs w:val="24"/>
+        </w:rPr>
+        <w:t>Match 2: Team India vs Team England... so on and so forth</w:t>
+      </w:r>
+    </w:p>
+    <w:p>
+      <w:pPr>
+        <w:pStyle w:val="ListParagraph"/>
+        <w:numPr>
+          <w:ilvl w:val="0"/>
+          <w:numId w:val="7"/>
+        </w:numPr>
+        <w:spacing w:line="256" w:lineRule="auto"/>
+        <w:rPr>
+          <w:sz w:val="24"/>
+          <w:szCs w:val="24"/>
+        </w:rPr>
+      </w:pPr>
+      <w:r>
+        <w:rPr>
+          <w:sz w:val="24"/>
+          <w:szCs w:val="24"/>
+        </w:rPr>
+        <w:t>Fragmentation 2: Matches involving Team Australia</w:t>
+      </w:r>
+    </w:p>
+    <w:p>
+      <w:pPr>
+        <w:pStyle w:val="ListParagraph"/>
+        <w:numPr>
+          <w:ilvl w:val="1"/>
+          <w:numId w:val="7"/>
+        </w:numPr>
+        <w:spacing w:line="256" w:lineRule="auto"/>
+        <w:rPr>
+          <w:sz w:val="24"/>
+          <w:szCs w:val="24"/>
+        </w:rPr>
+      </w:pPr>
+      <w:r>
+        <w:rPr>
+          <w:sz w:val="24"/>
+          <w:szCs w:val="24"/>
+        </w:rPr>
+        <w:t>Match 1: Australia vs Netherlands</w:t>
+      </w:r>
+    </w:p>
+    <w:p>
+      <w:pPr>
+        <w:pStyle w:val="ListParagraph"/>
+        <w:numPr>
+          <w:ilvl w:val="1"/>
+          <w:numId w:val="7"/>
+        </w:numPr>
+        <w:spacing w:line="256" w:lineRule="auto"/>
+        <w:rPr>
+          <w:sz w:val="24"/>
+          <w:szCs w:val="24"/>
+        </w:rPr>
+      </w:pPr>
+      <w:r>
+        <w:rPr>
+          <w:sz w:val="24"/>
+          <w:szCs w:val="24"/>
+        </w:rPr>
+        <w:t>Match 2: Australia vs Sri Lanka</w:t>
+      </w:r>
+    </w:p>
+    <w:p>
+      <w:pPr>
+        <w:rPr>
+          <w:sz w:val="24"/>
+          <w:szCs w:val="24"/>
+        </w:rPr>
+      </w:pPr>
+      <w:r>
+        <w:rPr>
+          <w:sz w:val="24"/>
+          <w:szCs w:val="24"/>
+        </w:rPr>
+        <w:t>Advantages of Horizontal fragmentations:</w:t>
+      </w:r>
+    </w:p>
+    <w:p>
+      <w:pPr>
+        <w:pStyle w:val="ListParagraph"/>
+        <w:numPr>
+          <w:ilvl w:val="0"/>
+          <w:numId w:val="8"/>
+        </w:numPr>
+        <w:spacing w:line="256" w:lineRule="auto"/>
+        <w:rPr>
+          <w:sz w:val="24"/>
+          <w:szCs w:val="24"/>
+        </w:rPr>
+      </w:pPr>
+      <w:r>
+        <w:rPr>
+          <w:sz w:val="24"/>
+          <w:szCs w:val="24"/>
+        </w:rPr>
+        <w:t>Improved Query Performance: Horizontal fragmentation allows for parallel processing of queries. When queries are focused on a specific fragment, multiple fragments can be processed simultaneously, leading to improved query performance.</w:t>
+      </w:r>
+    </w:p>
+    <w:p>
+      <w:pPr>
+        <w:pStyle w:val="ListParagraph"/>
+        <w:numPr>
+          <w:ilvl w:val="0"/>
+          <w:numId w:val="8"/>
+        </w:numPr>
+        <w:spacing w:line="256" w:lineRule="auto"/>
+        <w:rPr>
+          <w:sz w:val="24"/>
+          <w:szCs w:val="24"/>
+        </w:rPr>
+      </w:pPr>
+      <w:r>
+        <w:rPr>
+          <w:sz w:val="24"/>
+          <w:szCs w:val="24"/>
+        </w:rPr>
+        <w:t>Reduced Data Transfer Overhead: Since each fragment contains a subset of the data, queries that only require information from a specific fragment can minimize the amount of data transferred over the network. This reduces network traffic and improves overall system efficiency.</w:t>
+      </w:r>
+    </w:p>
+    <w:p>
+      <w:pPr>
+        <w:pStyle w:val="ListParagraph"/>
+        <w:numPr>
+          <w:ilvl w:val="0"/>
+          <w:numId w:val="8"/>
+        </w:numPr>
+        <w:spacing w:line="256" w:lineRule="auto"/>
+        <w:rPr>
+          <w:sz w:val="24"/>
+          <w:szCs w:val="24"/>
+        </w:rPr>
+      </w:pPr>
+      <w:r>
+        <w:rPr>
+          <w:sz w:val="24"/>
+          <w:szCs w:val="24"/>
+        </w:rPr>
+        <w:t>Enhanced Scalability: Horizontal fragmentation facilitates the distribution of data across multiple servers or nodes. As the data grows, additional nodes can be added to the system, and the workload can be distributed, resulting in improved scalability.</w:t>
+      </w:r>
+    </w:p>
+    <w:p>
+      <w:pPr>
+        <w:pStyle w:val="ListParagraph"/>
+        <w:numPr>
+          <w:ilvl w:val="0"/>
+          <w:numId w:val="8"/>
+        </w:numPr>
+        <w:spacing w:line="256" w:lineRule="auto"/>
+        <w:rPr>
+          <w:sz w:val="24"/>
+          <w:szCs w:val="24"/>
+        </w:rPr>
+      </w:pPr>
+      <w:r>
+        <w:rPr>
+          <w:sz w:val="24"/>
+          <w:szCs w:val="24"/>
+        </w:rPr>
+        <w:t>Increased Security: Horizontal fragmentation can enhance data security by restricting access to specific fragments. Access controls can be applied at the fragment level, ensuring that users or applications only have access to the data relevant to their needs.</w:t>
+      </w:r>
+    </w:p>
+    <w:p>
+      <w:pPr>
+        <w:pStyle w:val="ListParagraph"/>
+        <w:numPr>
+          <w:ilvl w:val="0"/>
+          <w:numId w:val="8"/>
+        </w:numPr>
+        <w:spacing w:line="256" w:lineRule="auto"/>
+        <w:rPr>
+          <w:sz w:val="24"/>
+          <w:szCs w:val="24"/>
+        </w:rPr>
+      </w:pPr>
+      <w:r>
+        <w:rPr>
+          <w:sz w:val="24"/>
+          <w:szCs w:val="24"/>
+        </w:rPr>
+        <w:t>Customized Indexing and Optimization: Each fragment can be indexed and optimized independently based on the specific characteristics of the data it contains. This customization allows for more efficient storage structures and indexing strategies tailored to the nature of the data within each fragment.</w:t>
+      </w:r>
+    </w:p>
+    <w:p>
+      <w:pPr>
+        <w:pStyle w:val="ListParagraph"/>
+        <w:numPr>
+          <w:ilvl w:val="0"/>
+          <w:numId w:val="8"/>
+        </w:numPr>
+        <w:spacing w:line="256" w:lineRule="auto"/>
+        <w:rPr>
+          <w:sz w:val="24"/>
+          <w:szCs w:val="24"/>
+        </w:rPr>
+      </w:pPr>
+      <w:r>
+        <w:rPr>
+          <w:sz w:val="24"/>
+          <w:szCs w:val="24"/>
+        </w:rPr>
+        <w:t>Support for Distributed Systems: Horizontal fragmentation aligns well with the principles of distributed systems, where data is distributed across multiple nodes. This makes it easier to design and implement distributed databases or systems that can scale horizontally.</w:t>
+      </w:r>
+    </w:p>
+    <w:p>
+      <w:pPr>
+        <w:pStyle w:val="ListParagraph"/>
+        <w:numPr>
+          <w:ilvl w:val="0"/>
+          <w:numId w:val="4"/>
+        </w:numPr>
+        <w:spacing w:line="256" w:lineRule="auto"/>
+        <w:rPr>
+          <w:sz w:val="24"/>
+          <w:szCs w:val="24"/>
+        </w:rPr>
+      </w:pPr>
+      <w:r>
+        <w:rPr>
+          <w:sz w:val="24"/>
+          <w:szCs w:val="24"/>
+        </w:rPr>
+        <w:t>Range-Based partition:</w:t>
+      </w:r>
+    </w:p>
+    <w:p>
+      <w:pPr>
+        <w:pStyle w:val="ListParagraph"/>
+        <w:rPr>
+          <w:sz w:val="24"/>
+          <w:szCs w:val="24"/>
+        </w:rPr>
+      </w:pPr>
+      <w:r>
+        <w:rPr>
+          <w:sz w:val="24"/>
+          <w:szCs w:val="24"/>
+        </w:rPr>
+        <w:t xml:space="preserve">Match data can be partitioned based on various ranges as required by the database designer. </w:t>
+      </w:r>
+    </w:p>
+    <w:p>
+      <w:pPr>
+        <w:pStyle w:val="ListParagraph"/>
+        <w:rPr>
+          <w:sz w:val="24"/>
+          <w:szCs w:val="24"/>
+        </w:rPr>
+      </w:pPr>
+      <w:r>
+        <w:rPr>
+          <w:sz w:val="24"/>
+          <w:szCs w:val="24"/>
+        </w:rPr>
+        <w:t>Few of the examples are as follows for match data:</w:t>
+      </w:r>
+    </w:p>
+    <w:p>
+      <w:pPr>
+        <w:pStyle w:val="ListParagraph"/>
+        <w:numPr>
+          <w:ilvl w:val="0"/>
+          <w:numId w:val="9"/>
+        </w:numPr>
+        <w:spacing w:line="256" w:lineRule="auto"/>
+        <w:rPr>
+          <w:sz w:val="24"/>
+          <w:szCs w:val="24"/>
+        </w:rPr>
+      </w:pPr>
+      <w:r>
+        <w:rPr>
+          <w:sz w:val="24"/>
+          <w:szCs w:val="24"/>
+        </w:rPr>
+        <w:t>Partition 1: Matches played between 2019-2023: this partition will display all the matches that were played between the year 2019 and 2023.</w:t>
+      </w:r>
+    </w:p>
+    <w:p>
+      <w:pPr>
+        <w:pStyle w:val="ListParagraph"/>
+        <w:numPr>
+          <w:ilvl w:val="0"/>
+          <w:numId w:val="9"/>
+        </w:numPr>
+        <w:spacing w:line="256" w:lineRule="auto"/>
+        <w:rPr>
+          <w:sz w:val="24"/>
+          <w:szCs w:val="24"/>
+        </w:rPr>
+      </w:pPr>
+      <w:r>
+        <w:rPr>
+          <w:sz w:val="24"/>
+          <w:szCs w:val="24"/>
+        </w:rPr>
+        <w:t>Partition 2: Matches played from 2015-2018.</w:t>
+      </w:r>
+    </w:p>
+    <w:p>
+      <w:pPr>
+        <w:pStyle w:val="ListParagraph"/>
+        <w:numPr>
+          <w:ilvl w:val="0"/>
+          <w:numId w:val="9"/>
+        </w:numPr>
+        <w:spacing w:line="256" w:lineRule="auto"/>
+        <w:rPr>
+          <w:sz w:val="24"/>
+          <w:szCs w:val="24"/>
+        </w:rPr>
+      </w:pPr>
+      <w:r>
+        <w:rPr>
+          <w:sz w:val="24"/>
+          <w:szCs w:val="24"/>
+        </w:rPr>
+        <w:t>partition 3: matches played from 2010-2014</w:t>
+      </w:r>
+    </w:p>
+    <w:p>
+      <w:pPr>
+        <w:ind w:left="720"/>
+        <w:rPr>
+          <w:sz w:val="24"/>
+          <w:szCs w:val="24"/>
+        </w:rPr>
+      </w:pPr>
+      <w:r>
+        <w:rPr>
+          <w:sz w:val="24"/>
+          <w:szCs w:val="24"/>
+        </w:rPr>
+        <w:t>We can also partition based on runs scored by a batsman or wickets taken by a bowler. There are various other possible range partitions.</w:t>
+      </w:r>
+    </w:p>
+    <w:p>
+      <w:pPr>
+        <w:ind w:left="720"/>
+        <w:rPr>
+          <w:sz w:val="24"/>
+          <w:szCs w:val="24"/>
+        </w:rPr>
+      </w:pPr>
+      <w:r>
+        <w:rPr>
+          <w:sz w:val="24"/>
+          <w:szCs w:val="24"/>
+        </w:rPr>
+        <w:t>Advantages of range-based partition are as follows:</w:t>
+      </w:r>
+    </w:p>
+    <w:p>
+      <w:pPr>
+        <w:pStyle w:val="ListParagraph"/>
+        <w:numPr>
+          <w:ilvl w:val="0"/>
+          <w:numId w:val="10"/>
+        </w:numPr>
+        <w:spacing w:line="256" w:lineRule="auto"/>
+        <w:rPr>
+          <w:sz w:val="24"/>
+          <w:szCs w:val="24"/>
+        </w:rPr>
+      </w:pPr>
+      <w:r>
+        <w:rPr>
+          <w:sz w:val="24"/>
+          <w:szCs w:val="24"/>
+        </w:rPr>
+        <w:lastRenderedPageBreak/>
+        <w:t xml:space="preserve">Improved Query Performance: It can significantly enhance query performance, especially when queries involve ranges of data. </w:t>
+      </w:r>
+    </w:p>
+    <w:p>
+      <w:pPr>
+        <w:pStyle w:val="ListParagraph"/>
+        <w:numPr>
+          <w:ilvl w:val="0"/>
+          <w:numId w:val="10"/>
+        </w:numPr>
+        <w:spacing w:line="256" w:lineRule="auto"/>
+        <w:rPr>
+          <w:sz w:val="24"/>
+          <w:szCs w:val="24"/>
+        </w:rPr>
+      </w:pPr>
+      <w:r>
+        <w:rPr>
+          <w:sz w:val="24"/>
+          <w:szCs w:val="24"/>
+        </w:rPr>
+        <w:t>Parallel Processing: It enables parallel processing of queries and data operations. Different partitions can be processed concurrently by different nodes or servers, improving overall system throughput, and reducing query response times.</w:t>
+      </w:r>
+    </w:p>
+    <w:p>
+      <w:pPr>
+        <w:pStyle w:val="ListParagraph"/>
+        <w:numPr>
+          <w:ilvl w:val="0"/>
+          <w:numId w:val="10"/>
+        </w:numPr>
+        <w:spacing w:line="256" w:lineRule="auto"/>
+        <w:rPr>
+          <w:sz w:val="24"/>
+          <w:szCs w:val="24"/>
+        </w:rPr>
+      </w:pPr>
+      <w:r>
+        <w:rPr>
+          <w:sz w:val="24"/>
+          <w:szCs w:val="24"/>
+        </w:rPr>
+        <w:t xml:space="preserve">Scalability: As the dataset grows, range-based partitioning allows for easier scalability. </w:t>
+      </w:r>
+    </w:p>
+    <w:p>
+      <w:pPr>
+        <w:pStyle w:val="ListParagraph"/>
+        <w:numPr>
+          <w:ilvl w:val="0"/>
+          <w:numId w:val="10"/>
+        </w:numPr>
+        <w:spacing w:line="256" w:lineRule="auto"/>
+        <w:rPr>
+          <w:sz w:val="24"/>
+          <w:szCs w:val="24"/>
+        </w:rPr>
+      </w:pPr>
+      <w:r>
+        <w:rPr>
+          <w:sz w:val="24"/>
+          <w:szCs w:val="24"/>
+        </w:rPr>
+        <w:t>Better Load Balancing: It is possible to achieve better load balancing across nodes. If the data is evenly distributed based on a logical criterion like date ranges, each node can handle a similar workload, preventing hotspots and ensuring a more balanced system.</w:t>
+      </w:r>
+    </w:p>
+    <w:p>
+      <w:pPr>
+        <w:pStyle w:val="ListParagraph"/>
+        <w:numPr>
+          <w:ilvl w:val="0"/>
+          <w:numId w:val="10"/>
+        </w:numPr>
+        <w:spacing w:line="256" w:lineRule="auto"/>
+        <w:rPr>
+          <w:sz w:val="24"/>
+          <w:szCs w:val="24"/>
+        </w:rPr>
+      </w:pPr>
+      <w:r>
+        <w:rPr>
+          <w:sz w:val="24"/>
+          <w:szCs w:val="24"/>
+        </w:rPr>
+        <w:t>Ease of Data Retrieval for Time-Dependent Queries: It is particularly beneficial for time-dependent queries, where users are interested in data within specific time intervals. It allows for quick isolation of the relevant partition, leading to faster query response times.</w:t>
+      </w:r>
+    </w:p>
+    <w:p>
+      <w:pPr>
+        <w:rPr>
+          <w:b/>
+          <w:bCs/>
+          <w:sz w:val="24"/>
+          <w:szCs w:val="24"/>
+        </w:rPr>
+      </w:pPr>
+      <w:r>
+        <w:rPr>
+          <w:b/>
+          <w:bCs/>
+          <w:sz w:val="24"/>
+          <w:szCs w:val="24"/>
+        </w:rPr>
+        <w:t>4</w:t>
+      </w:r>
+      <w:r>
+        <w:rPr>
+          <w:b/>
+          <w:bCs/>
+          <w:sz w:val="24"/>
+          <w:szCs w:val="24"/>
+        </w:rPr>
+        <w:t>.</w:t>
+      </w:r>
+      <w:r>
+        <w:rPr>
+          <w:b/>
+          <w:bCs/>
+          <w:sz w:val="24"/>
+          <w:szCs w:val="24"/>
+        </w:rPr>
+        <w:t xml:space="preserve"> Data insertion mechanism:</w:t>
+      </w:r>
+    </w:p>
+    <w:p>
+      <w:pPr>
+        <w:rPr>
+          <w:sz w:val="24"/>
+          <w:szCs w:val="24"/>
+        </w:rPr>
+      </w:pPr>
+      <w:r>
+        <w:rPr>
+          <w:sz w:val="24"/>
+          <w:szCs w:val="24"/>
+        </w:rPr>
+        <w:t xml:space="preserve">We used a real world dataset from cricsheet website. Specifically, we used ICC T20 Men’s World Cup 2014, 2016. It’s single CSV file which had also the details of the specific match but we can’t directly import that csv to our database. We </w:t>
+      </w:r>
+      <w:r>
+        <w:rPr>
+          <w:sz w:val="24"/>
+          <w:szCs w:val="24"/>
+        </w:rPr>
+        <w:t xml:space="preserve">had to </w:t>
+      </w:r>
+      <w:r>
+        <w:rPr>
+          <w:sz w:val="24"/>
+          <w:szCs w:val="24"/>
+        </w:rPr>
+        <w:t>wr</w:t>
+      </w:r>
+      <w:r>
+        <w:rPr>
+          <w:sz w:val="24"/>
+          <w:szCs w:val="24"/>
+        </w:rPr>
+        <w:t>i</w:t>
+      </w:r>
+      <w:r>
+        <w:rPr>
+          <w:sz w:val="24"/>
+          <w:szCs w:val="24"/>
+        </w:rPr>
+        <w:t xml:space="preserve">te data cleaning and data extraction functions in python jupyter notebook and created multiple csv files according to our table schema </w:t>
+      </w:r>
+      <w:r>
+        <w:rPr>
+          <w:sz w:val="24"/>
+          <w:szCs w:val="24"/>
+        </w:rPr>
+        <w:t>to</w:t>
+      </w:r>
+      <w:r>
+        <w:rPr>
+          <w:sz w:val="24"/>
+          <w:szCs w:val="24"/>
+        </w:rPr>
+        <w:t xml:space="preserve"> later </w:t>
+      </w:r>
+      <w:r>
+        <w:rPr>
+          <w:sz w:val="24"/>
+          <w:szCs w:val="24"/>
+        </w:rPr>
+        <w:t>import</w:t>
+      </w:r>
+      <w:r>
+        <w:rPr>
+          <w:sz w:val="24"/>
+          <w:szCs w:val="24"/>
+        </w:rPr>
+        <w:t xml:space="preserve"> those csv’s into our database. After extraction, we got 15</w:t>
+      </w:r>
+      <w:r>
+        <w:rPr>
+          <w:sz w:val="24"/>
+          <w:szCs w:val="24"/>
+        </w:rPr>
+        <w:t>,224 ball by ball data for the 2 World Cups.</w:t>
+      </w:r>
+    </w:p>
+    <w:p>
+      <w:pPr>
+        <w:rPr>
+          <w:b/>
+          <w:bCs/>
+          <w:sz w:val="24"/>
+          <w:szCs w:val="24"/>
+        </w:rPr>
+      </w:pPr>
+      <w:r>
+        <w:rPr>
+          <w:b/>
+          <w:bCs/>
+          <w:sz w:val="24"/>
+          <w:szCs w:val="24"/>
+        </w:rPr>
+        <w:t>5</w:t>
+      </w:r>
+      <w:r>
+        <w:rPr>
+          <w:b/>
+          <w:bCs/>
+          <w:sz w:val="24"/>
+          <w:szCs w:val="24"/>
+        </w:rPr>
+        <w:t>.</w:t>
+      </w:r>
+      <w:r>
+        <w:rPr>
+          <w:b/>
+          <w:bCs/>
+          <w:sz w:val="24"/>
+          <w:szCs w:val="24"/>
+        </w:rPr>
+        <w:t xml:space="preserve"> Data retrieval proof: </w:t>
+      </w:r>
+    </w:p>
+    <w:p>
+      <w:pPr>
+        <w:rPr>
+          <w:sz w:val="24"/>
+          <w:szCs w:val="24"/>
+        </w:rPr>
+      </w:pPr>
+      <w:r>
+        <w:rPr>
+          <w:sz w:val="24"/>
+          <w:szCs w:val="24"/>
+        </w:rPr>
+        <w:t>We wrote 5 sample queries which accesses at</w:t>
+      </w:r>
+      <w:r>
+        <w:rPr>
+          <w:sz w:val="24"/>
+          <w:szCs w:val="24"/>
+        </w:rPr>
+        <w:t xml:space="preserve"> </w:t>
+      </w:r>
+      <w:r>
+        <w:rPr>
+          <w:sz w:val="24"/>
+          <w:szCs w:val="24"/>
+        </w:rPr>
+        <w:t xml:space="preserve">most all tables we had </w:t>
+      </w:r>
+      <w:r>
+        <w:rPr>
+          <w:sz w:val="24"/>
+          <w:szCs w:val="24"/>
+        </w:rPr>
+        <w:t xml:space="preserve">in our database </w:t>
+      </w:r>
+      <w:r>
+        <w:rPr>
+          <w:sz w:val="24"/>
+          <w:szCs w:val="24"/>
+        </w:rPr>
+        <w:t xml:space="preserve">and provided results for </w:t>
+      </w:r>
+      <w:r>
+        <w:rPr>
+          <w:sz w:val="24"/>
+          <w:szCs w:val="24"/>
+        </w:rPr>
+        <w:t>the</w:t>
+      </w:r>
+      <w:r>
+        <w:rPr>
+          <w:sz w:val="24"/>
+          <w:szCs w:val="24"/>
+        </w:rPr>
+        <w:t xml:space="preserve"> required queries without </w:t>
+      </w:r>
+      <w:r>
+        <w:rPr>
+          <w:sz w:val="24"/>
+          <w:szCs w:val="24"/>
+        </w:rPr>
+        <w:t xml:space="preserve">any </w:t>
+      </w:r>
+      <w:r>
+        <w:rPr>
+          <w:sz w:val="24"/>
+          <w:szCs w:val="24"/>
+        </w:rPr>
+        <w:t>issues.</w:t>
+      </w:r>
+    </w:p>
+    <w:p>
+      <w:pPr>
+        <w:rPr>
+          <w:sz w:val="24"/>
+          <w:szCs w:val="24"/>
+        </w:rPr>
+      </w:pPr>
+      <w:r>
+        <w:rPr>
+          <w:sz w:val="24"/>
+          <w:szCs w:val="24"/>
+        </w:rPr>
+        <w:t>The Sample queries are</w:t>
+      </w:r>
+      <w:r>
+        <w:rPr>
+          <w:sz w:val="24"/>
+          <w:szCs w:val="24"/>
+        </w:rPr>
+        <w:br/>
+        <w:t>1. List of matches played at a specific venue (Eg. Chinnaswamy Stadium)</w:t>
+      </w:r>
+    </w:p>
+    <w:p>
+      <w:pPr>
+        <w:rPr>
+          <w:sz w:val="24"/>
+          <w:szCs w:val="24"/>
+        </w:rPr>
+      </w:pPr>
+      <w:r>
+        <w:rPr>
+          <w:sz w:val="24"/>
+          <w:szCs w:val="24"/>
+        </w:rPr>
+        <w:t>2. List of matches officiated by a specific umpire (Adrian Holdstock)</w:t>
+      </w:r>
+    </w:p>
+    <w:p>
+      <w:pPr>
+        <w:rPr>
+          <w:sz w:val="24"/>
+          <w:szCs w:val="24"/>
+        </w:rPr>
+      </w:pPr>
+      <w:r>
+        <w:rPr>
+          <w:sz w:val="24"/>
+          <w:szCs w:val="24"/>
+        </w:rPr>
+        <w:t xml:space="preserve">3. List of matches where specific team was a team winner (Eg. Indian Cricket Team) </w:t>
+      </w:r>
+    </w:p>
+    <w:p>
+      <w:pPr>
+        <w:rPr>
+          <w:sz w:val="24"/>
+          <w:szCs w:val="24"/>
+        </w:rPr>
+      </w:pPr>
+      <w:r>
+        <w:rPr>
+          <w:sz w:val="24"/>
+          <w:szCs w:val="24"/>
+        </w:rPr>
+        <w:t>4. List of bowlers who have taken at least one wicket</w:t>
+      </w:r>
+    </w:p>
+    <w:p>
+      <w:pPr>
+        <w:rPr>
+          <w:sz w:val="24"/>
+          <w:szCs w:val="24"/>
+        </w:rPr>
+      </w:pPr>
+      <w:r>
+        <w:rPr>
+          <w:sz w:val="24"/>
+          <w:szCs w:val="24"/>
+        </w:rPr>
+        <w:t>5. List of matches where specific player was captain of the team (Eg. MS Dhoni)</w:t>
+      </w:r>
+    </w:p>
+    <w:p>
+      <w:pPr>
+        <w:rPr>
+          <w:b/>
+          <w:bCs/>
+          <w:sz w:val="24"/>
+          <w:szCs w:val="24"/>
+        </w:rPr>
+      </w:pPr>
+    </w:p>
+    <w:p>
+      <w:pPr>
         <w:rPr>
           <w:sz w:val="24"/>
           <w:szCs w:val="24"/>
@@ -2792,6 +3180,119 @@
 <file path=word/numbering.xml><?xml version="1.0" encoding="utf-8"?>
 <w:numbering xmlns:wpc="http://schemas.microsoft.com/office/word/2010/wordprocessingCanvas" xmlns:cx="http://schemas.microsoft.com/office/drawing/2014/chartex" xmlns:cx1="http://schemas.microsoft.com/office/drawing/2015/9/8/chartex" xmlns:cx2="http://schemas.microsoft.com/office/drawing/2015/10/21/chartex" xmlns:cx3="http://schemas.microsoft.com/office/drawing/2016/5/9/chartex" xmlns:cx4="http://schemas.microsoft.com/office/drawing/2016/5/10/chartex" xmlns:cx5="http://schemas.microsoft.com/office/drawing/2016/5/11/chartex" xmlns:cx6="http://schemas.microsoft.com/office/drawing/2016/5/12/chartex" xmlns:cx7="http://schemas.microsoft.com/office/drawing/2016/5/13/chartex" xmlns:cx8="http://schemas.microsoft.com/office/drawing/2016/5/14/chartex" xmlns:mc="http://schemas.openxmlformats.org/markup-compatibility/2006" xmlns:aink="http://schemas.microsoft.com/office/drawing/2016/ink" xmlns:am3d="http://schemas.microsoft.com/office/drawing/2017/model3d" xmlns:o="urn:schemas-microsoft-com:office:office" xmlns:oel="http://schemas.microsoft.com/office/2019/extlst" xmlns:r="http://schemas.openxmlformats.org/officeDocument/2006/relationships" xmlns:m="http://schemas.openxmlformats.org/officeDocument/2006/math" xmlns:v="urn:schemas-microsoft-com:vml" xmlns:wp14="http://schemas.microsoft.com/office/word/2010/wordprocessingDrawing" xmlns:wp="http://schemas.openxmlformats.org/drawingml/2006/wordprocessingDrawing" xmlns:w10="urn:schemas-microsoft-com:office:word" xmlns:w="http://schemas.openxmlformats.org/wordprocessingml/2006/main" xmlns:w14="http://schemas.microsoft.com/office/word/2010/wordml" xmlns:w15="http://schemas.microsoft.com/office/word/2012/wordml" xmlns:w16cex="http://schemas.microsoft.com/office/word/2018/wordml/cex" xmlns:w16cid="http://schemas.microsoft.com/office/word/2016/wordml/cid" xmlns:w16="http://schemas.microsoft.com/office/word/2018/wordml" xmlns:w16sdtdh="http://schemas.microsoft.com/office/word/2020/wordml/sdtdatahash" xmlns:w16se="http://schemas.microsoft.com/office/word/2015/wordml/symex" xmlns:wpg="http://schemas.microsoft.com/office/word/2010/wordprocessingGroup" xmlns:wpi="http://schemas.microsoft.com/office/word/2010/wordprocessingInk" xmlns:wne="http://schemas.microsoft.com/office/word/2006/wordml" xmlns:wps="http://schemas.microsoft.com/office/word/2010/wordprocessingShape" mc:Ignorable="w14 w15 w16se w16cid w16 w16cex w16sdtdh wp14">
   <w:abstractNum w:abstractNumId="0" w15:restartNumberingAfterBreak="0">
+    <w:nsid w:val="0A173507"/>
+    <w:multiLevelType w:val="hybridMultilevel"/>
+    <w:tmpl w:val="024467E2"/>
+    <w:lvl w:ilvl="0" w:tplc="40090001">
+      <w:start w:val="1"/>
+      <w:numFmt w:val="bullet"/>
+      <w:lvlText w:val=""/>
+      <w:lvlJc w:val="left"/>
+      <w:pPr>
+        <w:ind w:left="1800" w:hanging="360"/>
+      </w:pPr>
+      <w:rPr>
+        <w:rFonts w:ascii="Symbol" w:hAnsi="Symbol" w:hint="default"/>
+      </w:rPr>
+    </w:lvl>
+    <w:lvl w:ilvl="1" w:tplc="40090003">
+      <w:start w:val="1"/>
+      <w:numFmt w:val="bullet"/>
+      <w:lvlText w:val="o"/>
+      <w:lvlJc w:val="left"/>
+      <w:pPr>
+        <w:ind w:left="2520" w:hanging="360"/>
+      </w:pPr>
+      <w:rPr>
+        <w:rFonts w:ascii="Courier New" w:hAnsi="Courier New" w:cs="Courier New" w:hint="default"/>
+      </w:rPr>
+    </w:lvl>
+    <w:lvl w:ilvl="2" w:tplc="40090005">
+      <w:start w:val="1"/>
+      <w:numFmt w:val="bullet"/>
+      <w:lvlText w:val=""/>
+      <w:lvlJc w:val="left"/>
+      <w:pPr>
+        <w:ind w:left="3240" w:hanging="360"/>
+      </w:pPr>
+      <w:rPr>
+        <w:rFonts w:ascii="Wingdings" w:hAnsi="Wingdings" w:hint="default"/>
+      </w:rPr>
+    </w:lvl>
+    <w:lvl w:ilvl="3" w:tplc="40090001">
+      <w:start w:val="1"/>
+      <w:numFmt w:val="bullet"/>
+      <w:lvlText w:val=""/>
+      <w:lvlJc w:val="left"/>
+      <w:pPr>
+        <w:ind w:left="3960" w:hanging="360"/>
+      </w:pPr>
+      <w:rPr>
+        <w:rFonts w:ascii="Symbol" w:hAnsi="Symbol" w:hint="default"/>
+      </w:rPr>
+    </w:lvl>
+    <w:lvl w:ilvl="4" w:tplc="40090003">
+      <w:start w:val="1"/>
+      <w:numFmt w:val="bullet"/>
+      <w:lvlText w:val="o"/>
+      <w:lvlJc w:val="left"/>
+      <w:pPr>
+        <w:ind w:left="4680" w:hanging="360"/>
+      </w:pPr>
+      <w:rPr>
+        <w:rFonts w:ascii="Courier New" w:hAnsi="Courier New" w:cs="Courier New" w:hint="default"/>
+      </w:rPr>
+    </w:lvl>
+    <w:lvl w:ilvl="5" w:tplc="40090005">
+      <w:start w:val="1"/>
+      <w:numFmt w:val="bullet"/>
+      <w:lvlText w:val=""/>
+      <w:lvlJc w:val="left"/>
+      <w:pPr>
+        <w:ind w:left="5400" w:hanging="360"/>
+      </w:pPr>
+      <w:rPr>
+        <w:rFonts w:ascii="Wingdings" w:hAnsi="Wingdings" w:hint="default"/>
+      </w:rPr>
+    </w:lvl>
+    <w:lvl w:ilvl="6" w:tplc="40090001">
+      <w:start w:val="1"/>
+      <w:numFmt w:val="bullet"/>
+      <w:lvlText w:val=""/>
+      <w:lvlJc w:val="left"/>
+      <w:pPr>
+        <w:ind w:left="6120" w:hanging="360"/>
+      </w:pPr>
+      <w:rPr>
+        <w:rFonts w:ascii="Symbol" w:hAnsi="Symbol" w:hint="default"/>
+      </w:rPr>
+    </w:lvl>
+    <w:lvl w:ilvl="7" w:tplc="40090003">
+      <w:start w:val="1"/>
+      <w:numFmt w:val="bullet"/>
+      <w:lvlText w:val="o"/>
+      <w:lvlJc w:val="left"/>
+      <w:pPr>
+        <w:ind w:left="6840" w:hanging="360"/>
+      </w:pPr>
+      <w:rPr>
+        <w:rFonts w:ascii="Courier New" w:hAnsi="Courier New" w:cs="Courier New" w:hint="default"/>
+      </w:rPr>
+    </w:lvl>
+    <w:lvl w:ilvl="8" w:tplc="40090005">
+      <w:start w:val="1"/>
+      <w:numFmt w:val="bullet"/>
+      <w:lvlText w:val=""/>
+      <w:lvlJc w:val="left"/>
+      <w:pPr>
+        <w:ind w:left="7560" w:hanging="360"/>
+      </w:pPr>
+      <w:rPr>
+        <w:rFonts w:ascii="Wingdings" w:hAnsi="Wingdings" w:hint="default"/>
+      </w:rPr>
+    </w:lvl>
+  </w:abstractNum>
+  <w:abstractNum w:abstractNumId="1" w15:restartNumberingAfterBreak="0">
     <w:nsid w:val="14803939"/>
     <w:multiLevelType w:val="hybridMultilevel"/>
     <w:tmpl w:val="271E1724"/>
@@ -2904,7 +3405,120 @@
       </w:rPr>
     </w:lvl>
   </w:abstractNum>
-  <w:abstractNum w:abstractNumId="1" w15:restartNumberingAfterBreak="0">
+  <w:abstractNum w:abstractNumId="2" w15:restartNumberingAfterBreak="0">
+    <w:nsid w:val="170E3461"/>
+    <w:multiLevelType w:val="hybridMultilevel"/>
+    <w:tmpl w:val="699C196A"/>
+    <w:lvl w:ilvl="0" w:tplc="40090001">
+      <w:start w:val="1"/>
+      <w:numFmt w:val="bullet"/>
+      <w:lvlText w:val=""/>
+      <w:lvlJc w:val="left"/>
+      <w:pPr>
+        <w:ind w:left="1440" w:hanging="360"/>
+      </w:pPr>
+      <w:rPr>
+        <w:rFonts w:ascii="Symbol" w:hAnsi="Symbol" w:hint="default"/>
+      </w:rPr>
+    </w:lvl>
+    <w:lvl w:ilvl="1" w:tplc="40090003">
+      <w:start w:val="1"/>
+      <w:numFmt w:val="bullet"/>
+      <w:lvlText w:val="o"/>
+      <w:lvlJc w:val="left"/>
+      <w:pPr>
+        <w:ind w:left="2160" w:hanging="360"/>
+      </w:pPr>
+      <w:rPr>
+        <w:rFonts w:ascii="Courier New" w:hAnsi="Courier New" w:cs="Courier New" w:hint="default"/>
+      </w:rPr>
+    </w:lvl>
+    <w:lvl w:ilvl="2" w:tplc="40090005">
+      <w:start w:val="1"/>
+      <w:numFmt w:val="bullet"/>
+      <w:lvlText w:val=""/>
+      <w:lvlJc w:val="left"/>
+      <w:pPr>
+        <w:ind w:left="2880" w:hanging="360"/>
+      </w:pPr>
+      <w:rPr>
+        <w:rFonts w:ascii="Wingdings" w:hAnsi="Wingdings" w:hint="default"/>
+      </w:rPr>
+    </w:lvl>
+    <w:lvl w:ilvl="3" w:tplc="40090001">
+      <w:start w:val="1"/>
+      <w:numFmt w:val="bullet"/>
+      <w:lvlText w:val=""/>
+      <w:lvlJc w:val="left"/>
+      <w:pPr>
+        <w:ind w:left="3600" w:hanging="360"/>
+      </w:pPr>
+      <w:rPr>
+        <w:rFonts w:ascii="Symbol" w:hAnsi="Symbol" w:hint="default"/>
+      </w:rPr>
+    </w:lvl>
+    <w:lvl w:ilvl="4" w:tplc="40090003">
+      <w:start w:val="1"/>
+      <w:numFmt w:val="bullet"/>
+      <w:lvlText w:val="o"/>
+      <w:lvlJc w:val="left"/>
+      <w:pPr>
+        <w:ind w:left="4320" w:hanging="360"/>
+      </w:pPr>
+      <w:rPr>
+        <w:rFonts w:ascii="Courier New" w:hAnsi="Courier New" w:cs="Courier New" w:hint="default"/>
+      </w:rPr>
+    </w:lvl>
+    <w:lvl w:ilvl="5" w:tplc="40090005">
+      <w:start w:val="1"/>
+      <w:numFmt w:val="bullet"/>
+      <w:lvlText w:val=""/>
+      <w:lvlJc w:val="left"/>
+      <w:pPr>
+        <w:ind w:left="5040" w:hanging="360"/>
+      </w:pPr>
+      <w:rPr>
+        <w:rFonts w:ascii="Wingdings" w:hAnsi="Wingdings" w:hint="default"/>
+      </w:rPr>
+    </w:lvl>
+    <w:lvl w:ilvl="6" w:tplc="40090001">
+      <w:start w:val="1"/>
+      <w:numFmt w:val="bullet"/>
+      <w:lvlText w:val=""/>
+      <w:lvlJc w:val="left"/>
+      <w:pPr>
+        <w:ind w:left="5760" w:hanging="360"/>
+      </w:pPr>
+      <w:rPr>
+        <w:rFonts w:ascii="Symbol" w:hAnsi="Symbol" w:hint="default"/>
+      </w:rPr>
+    </w:lvl>
+    <w:lvl w:ilvl="7" w:tplc="40090003">
+      <w:start w:val="1"/>
+      <w:numFmt w:val="bullet"/>
+      <w:lvlText w:val="o"/>
+      <w:lvlJc w:val="left"/>
+      <w:pPr>
+        <w:ind w:left="6480" w:hanging="360"/>
+      </w:pPr>
+      <w:rPr>
+        <w:rFonts w:ascii="Courier New" w:hAnsi="Courier New" w:cs="Courier New" w:hint="default"/>
+      </w:rPr>
+    </w:lvl>
+    <w:lvl w:ilvl="8" w:tplc="40090005">
+      <w:start w:val="1"/>
+      <w:numFmt w:val="bullet"/>
+      <w:lvlText w:val=""/>
+      <w:lvlJc w:val="left"/>
+      <w:pPr>
+        <w:ind w:left="7200" w:hanging="360"/>
+      </w:pPr>
+      <w:rPr>
+        <w:rFonts w:ascii="Wingdings" w:hAnsi="Wingdings" w:hint="default"/>
+      </w:rPr>
+    </w:lvl>
+  </w:abstractNum>
+  <w:abstractNum w:abstractNumId="3" w15:restartNumberingAfterBreak="0">
     <w:nsid w:val="24395229"/>
     <w:multiLevelType w:val="hybridMultilevel"/>
     <w:tmpl w:val="90AA303A"/>
@@ -2993,7 +3607,93 @@
       </w:pPr>
     </w:lvl>
   </w:abstractNum>
-  <w:abstractNum w:abstractNumId="2" w15:restartNumberingAfterBreak="0">
+  <w:abstractNum w:abstractNumId="4" w15:restartNumberingAfterBreak="0">
+    <w:nsid w:val="2B8D05DA"/>
+    <w:multiLevelType w:val="hybridMultilevel"/>
+    <w:tmpl w:val="61D223B8"/>
+    <w:lvl w:ilvl="0" w:tplc="4009000F">
+      <w:start w:val="1"/>
+      <w:numFmt w:val="decimal"/>
+      <w:lvlText w:val="%1."/>
+      <w:lvlJc w:val="left"/>
+      <w:pPr>
+        <w:ind w:left="720" w:hanging="360"/>
+      </w:pPr>
+    </w:lvl>
+    <w:lvl w:ilvl="1" w:tplc="40090019">
+      <w:start w:val="1"/>
+      <w:numFmt w:val="lowerLetter"/>
+      <w:lvlText w:val="%2."/>
+      <w:lvlJc w:val="left"/>
+      <w:pPr>
+        <w:ind w:left="1440" w:hanging="360"/>
+      </w:pPr>
+    </w:lvl>
+    <w:lvl w:ilvl="2" w:tplc="4009001B">
+      <w:start w:val="1"/>
+      <w:numFmt w:val="lowerRoman"/>
+      <w:lvlText w:val="%3."/>
+      <w:lvlJc w:val="right"/>
+      <w:pPr>
+        <w:ind w:left="2160" w:hanging="180"/>
+      </w:pPr>
+    </w:lvl>
+    <w:lvl w:ilvl="3" w:tplc="4009000F">
+      <w:start w:val="1"/>
+      <w:numFmt w:val="decimal"/>
+      <w:lvlText w:val="%4."/>
+      <w:lvlJc w:val="left"/>
+      <w:pPr>
+        <w:ind w:left="2880" w:hanging="360"/>
+      </w:pPr>
+    </w:lvl>
+    <w:lvl w:ilvl="4" w:tplc="40090019">
+      <w:start w:val="1"/>
+      <w:numFmt w:val="lowerLetter"/>
+      <w:lvlText w:val="%5."/>
+      <w:lvlJc w:val="left"/>
+      <w:pPr>
+        <w:ind w:left="3600" w:hanging="360"/>
+      </w:pPr>
+    </w:lvl>
+    <w:lvl w:ilvl="5" w:tplc="4009001B">
+      <w:start w:val="1"/>
+      <w:numFmt w:val="lowerRoman"/>
+      <w:lvlText w:val="%6."/>
+      <w:lvlJc w:val="right"/>
+      <w:pPr>
+        <w:ind w:left="4320" w:hanging="180"/>
+      </w:pPr>
+    </w:lvl>
+    <w:lvl w:ilvl="6" w:tplc="4009000F">
+      <w:start w:val="1"/>
+      <w:numFmt w:val="decimal"/>
+      <w:lvlText w:val="%7."/>
+      <w:lvlJc w:val="left"/>
+      <w:pPr>
+        <w:ind w:left="5040" w:hanging="360"/>
+      </w:pPr>
+    </w:lvl>
+    <w:lvl w:ilvl="7" w:tplc="40090019">
+      <w:start w:val="1"/>
+      <w:numFmt w:val="lowerLetter"/>
+      <w:lvlText w:val="%8."/>
+      <w:lvlJc w:val="left"/>
+      <w:pPr>
+        <w:ind w:left="5760" w:hanging="360"/>
+      </w:pPr>
+    </w:lvl>
+    <w:lvl w:ilvl="8" w:tplc="4009001B">
+      <w:start w:val="1"/>
+      <w:numFmt w:val="lowerRoman"/>
+      <w:lvlText w:val="%9."/>
+      <w:lvlJc w:val="right"/>
+      <w:pPr>
+        <w:ind w:left="6480" w:hanging="180"/>
+      </w:pPr>
+    </w:lvl>
+  </w:abstractNum>
+  <w:abstractNum w:abstractNumId="5" w15:restartNumberingAfterBreak="0">
     <w:nsid w:val="2C53279B"/>
     <w:multiLevelType w:val="hybridMultilevel"/>
     <w:tmpl w:val="13E48E16"/>
@@ -3082,14 +3782,568 @@
       </w:pPr>
     </w:lvl>
   </w:abstractNum>
+  <w:abstractNum w:abstractNumId="6" w15:restartNumberingAfterBreak="0">
+    <w:nsid w:val="3C48666A"/>
+    <w:multiLevelType w:val="hybridMultilevel"/>
+    <w:tmpl w:val="7F5C8AE6"/>
+    <w:lvl w:ilvl="0" w:tplc="40090001">
+      <w:start w:val="1"/>
+      <w:numFmt w:val="bullet"/>
+      <w:lvlText w:val=""/>
+      <w:lvlJc w:val="left"/>
+      <w:pPr>
+        <w:ind w:left="1440" w:hanging="360"/>
+      </w:pPr>
+      <w:rPr>
+        <w:rFonts w:ascii="Symbol" w:hAnsi="Symbol" w:hint="default"/>
+      </w:rPr>
+    </w:lvl>
+    <w:lvl w:ilvl="1" w:tplc="40090003">
+      <w:start w:val="1"/>
+      <w:numFmt w:val="bullet"/>
+      <w:lvlText w:val="o"/>
+      <w:lvlJc w:val="left"/>
+      <w:pPr>
+        <w:ind w:left="2160" w:hanging="360"/>
+      </w:pPr>
+      <w:rPr>
+        <w:rFonts w:ascii="Courier New" w:hAnsi="Courier New" w:cs="Courier New" w:hint="default"/>
+      </w:rPr>
+    </w:lvl>
+    <w:lvl w:ilvl="2" w:tplc="40090005">
+      <w:start w:val="1"/>
+      <w:numFmt w:val="bullet"/>
+      <w:lvlText w:val=""/>
+      <w:lvlJc w:val="left"/>
+      <w:pPr>
+        <w:ind w:left="2880" w:hanging="360"/>
+      </w:pPr>
+      <w:rPr>
+        <w:rFonts w:ascii="Wingdings" w:hAnsi="Wingdings" w:hint="default"/>
+      </w:rPr>
+    </w:lvl>
+    <w:lvl w:ilvl="3" w:tplc="40090001">
+      <w:start w:val="1"/>
+      <w:numFmt w:val="bullet"/>
+      <w:lvlText w:val=""/>
+      <w:lvlJc w:val="left"/>
+      <w:pPr>
+        <w:ind w:left="3600" w:hanging="360"/>
+      </w:pPr>
+      <w:rPr>
+        <w:rFonts w:ascii="Symbol" w:hAnsi="Symbol" w:hint="default"/>
+      </w:rPr>
+    </w:lvl>
+    <w:lvl w:ilvl="4" w:tplc="40090003">
+      <w:start w:val="1"/>
+      <w:numFmt w:val="bullet"/>
+      <w:lvlText w:val="o"/>
+      <w:lvlJc w:val="left"/>
+      <w:pPr>
+        <w:ind w:left="4320" w:hanging="360"/>
+      </w:pPr>
+      <w:rPr>
+        <w:rFonts w:ascii="Courier New" w:hAnsi="Courier New" w:cs="Courier New" w:hint="default"/>
+      </w:rPr>
+    </w:lvl>
+    <w:lvl w:ilvl="5" w:tplc="40090005">
+      <w:start w:val="1"/>
+      <w:numFmt w:val="bullet"/>
+      <w:lvlText w:val=""/>
+      <w:lvlJc w:val="left"/>
+      <w:pPr>
+        <w:ind w:left="5040" w:hanging="360"/>
+      </w:pPr>
+      <w:rPr>
+        <w:rFonts w:ascii="Wingdings" w:hAnsi="Wingdings" w:hint="default"/>
+      </w:rPr>
+    </w:lvl>
+    <w:lvl w:ilvl="6" w:tplc="40090001">
+      <w:start w:val="1"/>
+      <w:numFmt w:val="bullet"/>
+      <w:lvlText w:val=""/>
+      <w:lvlJc w:val="left"/>
+      <w:pPr>
+        <w:ind w:left="5760" w:hanging="360"/>
+      </w:pPr>
+      <w:rPr>
+        <w:rFonts w:ascii="Symbol" w:hAnsi="Symbol" w:hint="default"/>
+      </w:rPr>
+    </w:lvl>
+    <w:lvl w:ilvl="7" w:tplc="40090003">
+      <w:start w:val="1"/>
+      <w:numFmt w:val="bullet"/>
+      <w:lvlText w:val="o"/>
+      <w:lvlJc w:val="left"/>
+      <w:pPr>
+        <w:ind w:left="6480" w:hanging="360"/>
+      </w:pPr>
+      <w:rPr>
+        <w:rFonts w:ascii="Courier New" w:hAnsi="Courier New" w:cs="Courier New" w:hint="default"/>
+      </w:rPr>
+    </w:lvl>
+    <w:lvl w:ilvl="8" w:tplc="40090005">
+      <w:start w:val="1"/>
+      <w:numFmt w:val="bullet"/>
+      <w:lvlText w:val=""/>
+      <w:lvlJc w:val="left"/>
+      <w:pPr>
+        <w:ind w:left="7200" w:hanging="360"/>
+      </w:pPr>
+      <w:rPr>
+        <w:rFonts w:ascii="Wingdings" w:hAnsi="Wingdings" w:hint="default"/>
+      </w:rPr>
+    </w:lvl>
+  </w:abstractNum>
+  <w:abstractNum w:abstractNumId="7" w15:restartNumberingAfterBreak="0">
+    <w:nsid w:val="483C641E"/>
+    <w:multiLevelType w:val="hybridMultilevel"/>
+    <w:tmpl w:val="DA50B050"/>
+    <w:lvl w:ilvl="0" w:tplc="40090001">
+      <w:start w:val="1"/>
+      <w:numFmt w:val="bullet"/>
+      <w:lvlText w:val=""/>
+      <w:lvlJc w:val="left"/>
+      <w:pPr>
+        <w:ind w:left="720" w:hanging="360"/>
+      </w:pPr>
+      <w:rPr>
+        <w:rFonts w:ascii="Symbol" w:hAnsi="Symbol" w:hint="default"/>
+      </w:rPr>
+    </w:lvl>
+    <w:lvl w:ilvl="1" w:tplc="40090003">
+      <w:start w:val="1"/>
+      <w:numFmt w:val="bullet"/>
+      <w:lvlText w:val="o"/>
+      <w:lvlJc w:val="left"/>
+      <w:pPr>
+        <w:ind w:left="1440" w:hanging="360"/>
+      </w:pPr>
+      <w:rPr>
+        <w:rFonts w:ascii="Courier New" w:hAnsi="Courier New" w:cs="Courier New" w:hint="default"/>
+      </w:rPr>
+    </w:lvl>
+    <w:lvl w:ilvl="2" w:tplc="40090005">
+      <w:start w:val="1"/>
+      <w:numFmt w:val="bullet"/>
+      <w:lvlText w:val=""/>
+      <w:lvlJc w:val="left"/>
+      <w:pPr>
+        <w:ind w:left="2160" w:hanging="360"/>
+      </w:pPr>
+      <w:rPr>
+        <w:rFonts w:ascii="Wingdings" w:hAnsi="Wingdings" w:hint="default"/>
+      </w:rPr>
+    </w:lvl>
+    <w:lvl w:ilvl="3" w:tplc="40090001">
+      <w:start w:val="1"/>
+      <w:numFmt w:val="bullet"/>
+      <w:lvlText w:val=""/>
+      <w:lvlJc w:val="left"/>
+      <w:pPr>
+        <w:ind w:left="2880" w:hanging="360"/>
+      </w:pPr>
+      <w:rPr>
+        <w:rFonts w:ascii="Symbol" w:hAnsi="Symbol" w:hint="default"/>
+      </w:rPr>
+    </w:lvl>
+    <w:lvl w:ilvl="4" w:tplc="40090003">
+      <w:start w:val="1"/>
+      <w:numFmt w:val="bullet"/>
+      <w:lvlText w:val="o"/>
+      <w:lvlJc w:val="left"/>
+      <w:pPr>
+        <w:ind w:left="3600" w:hanging="360"/>
+      </w:pPr>
+      <w:rPr>
+        <w:rFonts w:ascii="Courier New" w:hAnsi="Courier New" w:cs="Courier New" w:hint="default"/>
+      </w:rPr>
+    </w:lvl>
+    <w:lvl w:ilvl="5" w:tplc="40090005">
+      <w:start w:val="1"/>
+      <w:numFmt w:val="bullet"/>
+      <w:lvlText w:val=""/>
+      <w:lvlJc w:val="left"/>
+      <w:pPr>
+        <w:ind w:left="4320" w:hanging="360"/>
+      </w:pPr>
+      <w:rPr>
+        <w:rFonts w:ascii="Wingdings" w:hAnsi="Wingdings" w:hint="default"/>
+      </w:rPr>
+    </w:lvl>
+    <w:lvl w:ilvl="6" w:tplc="40090001">
+      <w:start w:val="1"/>
+      <w:numFmt w:val="bullet"/>
+      <w:lvlText w:val=""/>
+      <w:lvlJc w:val="left"/>
+      <w:pPr>
+        <w:ind w:left="5040" w:hanging="360"/>
+      </w:pPr>
+      <w:rPr>
+        <w:rFonts w:ascii="Symbol" w:hAnsi="Symbol" w:hint="default"/>
+      </w:rPr>
+    </w:lvl>
+    <w:lvl w:ilvl="7" w:tplc="40090003">
+      <w:start w:val="1"/>
+      <w:numFmt w:val="bullet"/>
+      <w:lvlText w:val="o"/>
+      <w:lvlJc w:val="left"/>
+      <w:pPr>
+        <w:ind w:left="5760" w:hanging="360"/>
+      </w:pPr>
+      <w:rPr>
+        <w:rFonts w:ascii="Courier New" w:hAnsi="Courier New" w:cs="Courier New" w:hint="default"/>
+      </w:rPr>
+    </w:lvl>
+    <w:lvl w:ilvl="8" w:tplc="40090005">
+      <w:start w:val="1"/>
+      <w:numFmt w:val="bullet"/>
+      <w:lvlText w:val=""/>
+      <w:lvlJc w:val="left"/>
+      <w:pPr>
+        <w:ind w:left="6480" w:hanging="360"/>
+      </w:pPr>
+      <w:rPr>
+        <w:rFonts w:ascii="Wingdings" w:hAnsi="Wingdings" w:hint="default"/>
+      </w:rPr>
+    </w:lvl>
+  </w:abstractNum>
+  <w:abstractNum w:abstractNumId="8" w15:restartNumberingAfterBreak="0">
+    <w:nsid w:val="4D7F33F4"/>
+    <w:multiLevelType w:val="hybridMultilevel"/>
+    <w:tmpl w:val="A7281D36"/>
+    <w:lvl w:ilvl="0" w:tplc="40090001">
+      <w:start w:val="1"/>
+      <w:numFmt w:val="bullet"/>
+      <w:lvlText w:val=""/>
+      <w:lvlJc w:val="left"/>
+      <w:pPr>
+        <w:ind w:left="1440" w:hanging="360"/>
+      </w:pPr>
+      <w:rPr>
+        <w:rFonts w:ascii="Symbol" w:hAnsi="Symbol" w:hint="default"/>
+      </w:rPr>
+    </w:lvl>
+    <w:lvl w:ilvl="1" w:tplc="40090003">
+      <w:start w:val="1"/>
+      <w:numFmt w:val="bullet"/>
+      <w:lvlText w:val="o"/>
+      <w:lvlJc w:val="left"/>
+      <w:pPr>
+        <w:ind w:left="2160" w:hanging="360"/>
+      </w:pPr>
+      <w:rPr>
+        <w:rFonts w:ascii="Courier New" w:hAnsi="Courier New" w:cs="Courier New" w:hint="default"/>
+      </w:rPr>
+    </w:lvl>
+    <w:lvl w:ilvl="2" w:tplc="40090005">
+      <w:start w:val="1"/>
+      <w:numFmt w:val="bullet"/>
+      <w:lvlText w:val=""/>
+      <w:lvlJc w:val="left"/>
+      <w:pPr>
+        <w:ind w:left="2880" w:hanging="360"/>
+      </w:pPr>
+      <w:rPr>
+        <w:rFonts w:ascii="Wingdings" w:hAnsi="Wingdings" w:hint="default"/>
+      </w:rPr>
+    </w:lvl>
+    <w:lvl w:ilvl="3" w:tplc="40090001">
+      <w:start w:val="1"/>
+      <w:numFmt w:val="bullet"/>
+      <w:lvlText w:val=""/>
+      <w:lvlJc w:val="left"/>
+      <w:pPr>
+        <w:ind w:left="3600" w:hanging="360"/>
+      </w:pPr>
+      <w:rPr>
+        <w:rFonts w:ascii="Symbol" w:hAnsi="Symbol" w:hint="default"/>
+      </w:rPr>
+    </w:lvl>
+    <w:lvl w:ilvl="4" w:tplc="40090003">
+      <w:start w:val="1"/>
+      <w:numFmt w:val="bullet"/>
+      <w:lvlText w:val="o"/>
+      <w:lvlJc w:val="left"/>
+      <w:pPr>
+        <w:ind w:left="4320" w:hanging="360"/>
+      </w:pPr>
+      <w:rPr>
+        <w:rFonts w:ascii="Courier New" w:hAnsi="Courier New" w:cs="Courier New" w:hint="default"/>
+      </w:rPr>
+    </w:lvl>
+    <w:lvl w:ilvl="5" w:tplc="40090005">
+      <w:start w:val="1"/>
+      <w:numFmt w:val="bullet"/>
+      <w:lvlText w:val=""/>
+      <w:lvlJc w:val="left"/>
+      <w:pPr>
+        <w:ind w:left="5040" w:hanging="360"/>
+      </w:pPr>
+      <w:rPr>
+        <w:rFonts w:ascii="Wingdings" w:hAnsi="Wingdings" w:hint="default"/>
+      </w:rPr>
+    </w:lvl>
+    <w:lvl w:ilvl="6" w:tplc="40090001">
+      <w:start w:val="1"/>
+      <w:numFmt w:val="bullet"/>
+      <w:lvlText w:val=""/>
+      <w:lvlJc w:val="left"/>
+      <w:pPr>
+        <w:ind w:left="5760" w:hanging="360"/>
+      </w:pPr>
+      <w:rPr>
+        <w:rFonts w:ascii="Symbol" w:hAnsi="Symbol" w:hint="default"/>
+      </w:rPr>
+    </w:lvl>
+    <w:lvl w:ilvl="7" w:tplc="40090003">
+      <w:start w:val="1"/>
+      <w:numFmt w:val="bullet"/>
+      <w:lvlText w:val="o"/>
+      <w:lvlJc w:val="left"/>
+      <w:pPr>
+        <w:ind w:left="6480" w:hanging="360"/>
+      </w:pPr>
+      <w:rPr>
+        <w:rFonts w:ascii="Courier New" w:hAnsi="Courier New" w:cs="Courier New" w:hint="default"/>
+      </w:rPr>
+    </w:lvl>
+    <w:lvl w:ilvl="8" w:tplc="40090005">
+      <w:start w:val="1"/>
+      <w:numFmt w:val="bullet"/>
+      <w:lvlText w:val=""/>
+      <w:lvlJc w:val="left"/>
+      <w:pPr>
+        <w:ind w:left="7200" w:hanging="360"/>
+      </w:pPr>
+      <w:rPr>
+        <w:rFonts w:ascii="Wingdings" w:hAnsi="Wingdings" w:hint="default"/>
+      </w:rPr>
+    </w:lvl>
+  </w:abstractNum>
+  <w:abstractNum w:abstractNumId="9" w15:restartNumberingAfterBreak="0">
+    <w:nsid w:val="4FA66A2E"/>
+    <w:multiLevelType w:val="hybridMultilevel"/>
+    <w:tmpl w:val="C9821E1C"/>
+    <w:lvl w:ilvl="0" w:tplc="40090001">
+      <w:start w:val="1"/>
+      <w:numFmt w:val="bullet"/>
+      <w:lvlText w:val=""/>
+      <w:lvlJc w:val="left"/>
+      <w:pPr>
+        <w:ind w:left="1440" w:hanging="360"/>
+      </w:pPr>
+      <w:rPr>
+        <w:rFonts w:ascii="Symbol" w:hAnsi="Symbol" w:hint="default"/>
+      </w:rPr>
+    </w:lvl>
+    <w:lvl w:ilvl="1" w:tplc="40090003">
+      <w:start w:val="1"/>
+      <w:numFmt w:val="bullet"/>
+      <w:lvlText w:val="o"/>
+      <w:lvlJc w:val="left"/>
+      <w:pPr>
+        <w:ind w:left="2160" w:hanging="360"/>
+      </w:pPr>
+      <w:rPr>
+        <w:rFonts w:ascii="Courier New" w:hAnsi="Courier New" w:cs="Courier New" w:hint="default"/>
+      </w:rPr>
+    </w:lvl>
+    <w:lvl w:ilvl="2" w:tplc="40090005">
+      <w:start w:val="1"/>
+      <w:numFmt w:val="bullet"/>
+      <w:lvlText w:val=""/>
+      <w:lvlJc w:val="left"/>
+      <w:pPr>
+        <w:ind w:left="2880" w:hanging="360"/>
+      </w:pPr>
+      <w:rPr>
+        <w:rFonts w:ascii="Wingdings" w:hAnsi="Wingdings" w:hint="default"/>
+      </w:rPr>
+    </w:lvl>
+    <w:lvl w:ilvl="3" w:tplc="40090001">
+      <w:start w:val="1"/>
+      <w:numFmt w:val="bullet"/>
+      <w:lvlText w:val=""/>
+      <w:lvlJc w:val="left"/>
+      <w:pPr>
+        <w:ind w:left="3600" w:hanging="360"/>
+      </w:pPr>
+      <w:rPr>
+        <w:rFonts w:ascii="Symbol" w:hAnsi="Symbol" w:hint="default"/>
+      </w:rPr>
+    </w:lvl>
+    <w:lvl w:ilvl="4" w:tplc="40090003">
+      <w:start w:val="1"/>
+      <w:numFmt w:val="bullet"/>
+      <w:lvlText w:val="o"/>
+      <w:lvlJc w:val="left"/>
+      <w:pPr>
+        <w:ind w:left="4320" w:hanging="360"/>
+      </w:pPr>
+      <w:rPr>
+        <w:rFonts w:ascii="Courier New" w:hAnsi="Courier New" w:cs="Courier New" w:hint="default"/>
+      </w:rPr>
+    </w:lvl>
+    <w:lvl w:ilvl="5" w:tplc="40090005">
+      <w:start w:val="1"/>
+      <w:numFmt w:val="bullet"/>
+      <w:lvlText w:val=""/>
+      <w:lvlJc w:val="left"/>
+      <w:pPr>
+        <w:ind w:left="5040" w:hanging="360"/>
+      </w:pPr>
+      <w:rPr>
+        <w:rFonts w:ascii="Wingdings" w:hAnsi="Wingdings" w:hint="default"/>
+      </w:rPr>
+    </w:lvl>
+    <w:lvl w:ilvl="6" w:tplc="40090001">
+      <w:start w:val="1"/>
+      <w:numFmt w:val="bullet"/>
+      <w:lvlText w:val=""/>
+      <w:lvlJc w:val="left"/>
+      <w:pPr>
+        <w:ind w:left="5760" w:hanging="360"/>
+      </w:pPr>
+      <w:rPr>
+        <w:rFonts w:ascii="Symbol" w:hAnsi="Symbol" w:hint="default"/>
+      </w:rPr>
+    </w:lvl>
+    <w:lvl w:ilvl="7" w:tplc="40090003">
+      <w:start w:val="1"/>
+      <w:numFmt w:val="bullet"/>
+      <w:lvlText w:val="o"/>
+      <w:lvlJc w:val="left"/>
+      <w:pPr>
+        <w:ind w:left="6480" w:hanging="360"/>
+      </w:pPr>
+      <w:rPr>
+        <w:rFonts w:ascii="Courier New" w:hAnsi="Courier New" w:cs="Courier New" w:hint="default"/>
+      </w:rPr>
+    </w:lvl>
+    <w:lvl w:ilvl="8" w:tplc="40090005">
+      <w:start w:val="1"/>
+      <w:numFmt w:val="bullet"/>
+      <w:lvlText w:val=""/>
+      <w:lvlJc w:val="left"/>
+      <w:pPr>
+        <w:ind w:left="7200" w:hanging="360"/>
+      </w:pPr>
+      <w:rPr>
+        <w:rFonts w:ascii="Wingdings" w:hAnsi="Wingdings" w:hint="default"/>
+      </w:rPr>
+    </w:lvl>
+  </w:abstractNum>
   <w:num w:numId="1" w16cid:durableId="676226213">
+    <w:abstractNumId w:val="3"/>
+  </w:num>
+  <w:num w:numId="2" w16cid:durableId="469596541">
+    <w:abstractNumId w:val="5"/>
+  </w:num>
+  <w:num w:numId="3" w16cid:durableId="833489554">
     <w:abstractNumId w:val="1"/>
   </w:num>
-  <w:num w:numId="2" w16cid:durableId="469596541">
+  <w:num w:numId="4" w16cid:durableId="1194536433">
+    <w:abstractNumId w:val="4"/>
+    <w:lvlOverride w:ilvl="0">
+      <w:startOverride w:val="1"/>
+    </w:lvlOverride>
+    <w:lvlOverride w:ilvl="1">
+      <w:startOverride w:val="1"/>
+    </w:lvlOverride>
+    <w:lvlOverride w:ilvl="2">
+      <w:startOverride w:val="1"/>
+    </w:lvlOverride>
+    <w:lvlOverride w:ilvl="3">
+      <w:startOverride w:val="1"/>
+    </w:lvlOverride>
+    <w:lvlOverride w:ilvl="4">
+      <w:startOverride w:val="1"/>
+    </w:lvlOverride>
+    <w:lvlOverride w:ilvl="5">
+      <w:startOverride w:val="1"/>
+    </w:lvlOverride>
+    <w:lvlOverride w:ilvl="6">
+      <w:startOverride w:val="1"/>
+    </w:lvlOverride>
+    <w:lvlOverride w:ilvl="7">
+      <w:startOverride w:val="1"/>
+    </w:lvlOverride>
+    <w:lvlOverride w:ilvl="8">
+      <w:startOverride w:val="1"/>
+    </w:lvlOverride>
+  </w:num>
+  <w:num w:numId="5" w16cid:durableId="2116975774">
+    <w:abstractNumId w:val="6"/>
+    <w:lvlOverride w:ilvl="0"/>
+    <w:lvlOverride w:ilvl="1"/>
+    <w:lvlOverride w:ilvl="2"/>
+    <w:lvlOverride w:ilvl="3"/>
+    <w:lvlOverride w:ilvl="4"/>
+    <w:lvlOverride w:ilvl="5"/>
+    <w:lvlOverride w:ilvl="6"/>
+    <w:lvlOverride w:ilvl="7"/>
+    <w:lvlOverride w:ilvl="8"/>
+  </w:num>
+  <w:num w:numId="6" w16cid:durableId="842816270">
+    <w:abstractNumId w:val="0"/>
+    <w:lvlOverride w:ilvl="0"/>
+    <w:lvlOverride w:ilvl="1"/>
+    <w:lvlOverride w:ilvl="2"/>
+    <w:lvlOverride w:ilvl="3"/>
+    <w:lvlOverride w:ilvl="4"/>
+    <w:lvlOverride w:ilvl="5"/>
+    <w:lvlOverride w:ilvl="6"/>
+    <w:lvlOverride w:ilvl="7"/>
+    <w:lvlOverride w:ilvl="8"/>
+  </w:num>
+  <w:num w:numId="7" w16cid:durableId="304815978">
     <w:abstractNumId w:val="2"/>
+    <w:lvlOverride w:ilvl="0"/>
+    <w:lvlOverride w:ilvl="1"/>
+    <w:lvlOverride w:ilvl="2"/>
+    <w:lvlOverride w:ilvl="3"/>
+    <w:lvlOverride w:ilvl="4"/>
+    <w:lvlOverride w:ilvl="5"/>
+    <w:lvlOverride w:ilvl="6"/>
+    <w:lvlOverride w:ilvl="7"/>
+    <w:lvlOverride w:ilvl="8"/>
   </w:num>
-  <w:num w:numId="3" w16cid:durableId="833489554">
-    <w:abstractNumId w:val="0"/>
+  <w:num w:numId="8" w16cid:durableId="1821076646">
+    <w:abstractNumId w:val="7"/>
+    <w:lvlOverride w:ilvl="0"/>
+    <w:lvlOverride w:ilvl="1"/>
+    <w:lvlOverride w:ilvl="2"/>
+    <w:lvlOverride w:ilvl="3"/>
+    <w:lvlOverride w:ilvl="4"/>
+    <w:lvlOverride w:ilvl="5"/>
+    <w:lvlOverride w:ilvl="6"/>
+    <w:lvlOverride w:ilvl="7"/>
+    <w:lvlOverride w:ilvl="8"/>
+  </w:num>
+  <w:num w:numId="9" w16cid:durableId="355081780">
+    <w:abstractNumId w:val="8"/>
+    <w:lvlOverride w:ilvl="0"/>
+    <w:lvlOverride w:ilvl="1"/>
+    <w:lvlOverride w:ilvl="2"/>
+    <w:lvlOverride w:ilvl="3"/>
+    <w:lvlOverride w:ilvl="4"/>
+    <w:lvlOverride w:ilvl="5"/>
+    <w:lvlOverride w:ilvl="6"/>
+    <w:lvlOverride w:ilvl="7"/>
+    <w:lvlOverride w:ilvl="8"/>
+  </w:num>
+  <w:num w:numId="10" w16cid:durableId="75054854">
+    <w:abstractNumId w:val="9"/>
+    <w:lvlOverride w:ilvl="0"/>
+    <w:lvlOverride w:ilvl="1"/>
+    <w:lvlOverride w:ilvl="2"/>
+    <w:lvlOverride w:ilvl="3"/>
+    <w:lvlOverride w:ilvl="4"/>
+    <w:lvlOverride w:ilvl="5"/>
+    <w:lvlOverride w:ilvl="6"/>
+    <w:lvlOverride w:ilvl="7"/>
+    <w:lvlOverride w:ilvl="8"/>
   </w:num>
 </w:numbering>
 </file>

</xml_diff>

<commit_message>
Documentation 1 Added Screenshots
</commit_message>
<xml_diff>
--- a/Part_1/Database Schema.docx
+++ b/Part_1/Database Schema.docx
@@ -281,12 +281,21 @@
           <w:szCs w:val="24"/>
         </w:rPr>
       </w:pPr>
-      <w:r>
-        <w:rPr>
-          <w:sz w:val="24"/>
-          <w:szCs w:val="24"/>
-        </w:rPr>
-        <w:t>Venue_id: Auto-incremental unique ID [Primary Key]</w:t>
+      <w:proofErr w:type="spellStart"/>
+      <w:r>
+        <w:rPr>
+          <w:sz w:val="24"/>
+          <w:szCs w:val="24"/>
+        </w:rPr>
+        <w:t>Venue_id</w:t>
+      </w:r>
+      <w:proofErr w:type="spellEnd"/>
+      <w:r>
+        <w:rPr>
+          <w:sz w:val="24"/>
+          <w:szCs w:val="24"/>
+        </w:rPr>
+        <w:t>: Auto-incremental unique ID [Primary Key]</w:t>
       </w:r>
     </w:p>
     <w:p>
@@ -327,7 +336,23 @@
           <w:sz w:val="24"/>
           <w:szCs w:val="24"/>
         </w:rPr>
-        <w:t>Street, etc of Address</w:t>
+        <w:t xml:space="preserve">Street, </w:t>
+      </w:r>
+      <w:proofErr w:type="spellStart"/>
+      <w:r>
+        <w:rPr>
+          <w:sz w:val="24"/>
+          <w:szCs w:val="24"/>
+        </w:rPr>
+        <w:t>etc</w:t>
+      </w:r>
+      <w:proofErr w:type="spellEnd"/>
+      <w:r>
+        <w:rPr>
+          <w:sz w:val="24"/>
+          <w:szCs w:val="24"/>
+        </w:rPr>
+        <w:t xml:space="preserve"> of Address</w:t>
       </w:r>
     </w:p>
     <w:p>
@@ -458,12 +483,21 @@
           <w:szCs w:val="24"/>
         </w:rPr>
       </w:pPr>
-      <w:r>
-        <w:rPr>
-          <w:sz w:val="24"/>
-          <w:szCs w:val="24"/>
-        </w:rPr>
-        <w:t>Team_id: Auto-incremental unique ID [Primary Key]</w:t>
+      <w:proofErr w:type="spellStart"/>
+      <w:r>
+        <w:rPr>
+          <w:sz w:val="24"/>
+          <w:szCs w:val="24"/>
+        </w:rPr>
+        <w:t>Team_id</w:t>
+      </w:r>
+      <w:proofErr w:type="spellEnd"/>
+      <w:r>
+        <w:rPr>
+          <w:sz w:val="24"/>
+          <w:szCs w:val="24"/>
+        </w:rPr>
+        <w:t>: Auto-incremental unique ID [Primary Key]</w:t>
       </w:r>
     </w:p>
     <w:p>
@@ -475,12 +509,21 @@
           <w:szCs w:val="24"/>
         </w:rPr>
       </w:pPr>
-      <w:r>
-        <w:rPr>
-          <w:sz w:val="24"/>
-          <w:szCs w:val="24"/>
-        </w:rPr>
-        <w:t>Team_name: Name of the team</w:t>
+      <w:proofErr w:type="spellStart"/>
+      <w:r>
+        <w:rPr>
+          <w:sz w:val="24"/>
+          <w:szCs w:val="24"/>
+        </w:rPr>
+        <w:t>Team_name</w:t>
+      </w:r>
+      <w:proofErr w:type="spellEnd"/>
+      <w:r>
+        <w:rPr>
+          <w:sz w:val="24"/>
+          <w:szCs w:val="24"/>
+        </w:rPr>
+        <w:t>: Name of the team</w:t>
       </w:r>
     </w:p>
     <w:p>
@@ -509,12 +552,21 @@
           <w:szCs w:val="24"/>
         </w:rPr>
       </w:pPr>
-      <w:r>
-        <w:rPr>
-          <w:sz w:val="24"/>
-          <w:szCs w:val="24"/>
-        </w:rPr>
-        <w:t>Home_ground: Venue used for practice by team</w:t>
+      <w:proofErr w:type="spellStart"/>
+      <w:r>
+        <w:rPr>
+          <w:sz w:val="24"/>
+          <w:szCs w:val="24"/>
+        </w:rPr>
+        <w:t>Home_ground</w:t>
+      </w:r>
+      <w:proofErr w:type="spellEnd"/>
+      <w:r>
+        <w:rPr>
+          <w:sz w:val="24"/>
+          <w:szCs w:val="24"/>
+        </w:rPr>
+        <w:t>: Venue used for practice by team</w:t>
       </w:r>
       <w:r>
         <w:rPr>
@@ -542,7 +594,23 @@
           <w:sz w:val="24"/>
           <w:szCs w:val="24"/>
         </w:rPr>
-        <w:t>oreign Key – Venue (venue_id)</w:t>
+        <w:t>oreign Key – Venue (</w:t>
+      </w:r>
+      <w:proofErr w:type="spellStart"/>
+      <w:r>
+        <w:rPr>
+          <w:sz w:val="24"/>
+          <w:szCs w:val="24"/>
+        </w:rPr>
+        <w:t>venue_id</w:t>
+      </w:r>
+      <w:proofErr w:type="spellEnd"/>
+      <w:r>
+        <w:rPr>
+          <w:sz w:val="24"/>
+          <w:szCs w:val="24"/>
+        </w:rPr>
+        <w:t>)</w:t>
       </w:r>
       <w:r>
         <w:rPr>
@@ -638,12 +706,21 @@
           <w:szCs w:val="24"/>
         </w:rPr>
       </w:pPr>
-      <w:r>
-        <w:rPr>
-          <w:sz w:val="24"/>
-          <w:szCs w:val="24"/>
-        </w:rPr>
-        <w:t>Match_id: Auto-incremental unique ID [Primary Key]</w:t>
+      <w:proofErr w:type="spellStart"/>
+      <w:r>
+        <w:rPr>
+          <w:sz w:val="24"/>
+          <w:szCs w:val="24"/>
+        </w:rPr>
+        <w:t>Match_id</w:t>
+      </w:r>
+      <w:proofErr w:type="spellEnd"/>
+      <w:r>
+        <w:rPr>
+          <w:sz w:val="24"/>
+          <w:szCs w:val="24"/>
+        </w:rPr>
+        <w:t>: Auto-incremental unique ID [Primary Key]</w:t>
       </w:r>
     </w:p>
     <w:p>
@@ -655,12 +732,21 @@
           <w:szCs w:val="24"/>
         </w:rPr>
       </w:pPr>
-      <w:r>
-        <w:rPr>
-          <w:sz w:val="24"/>
-          <w:szCs w:val="24"/>
-        </w:rPr>
-        <w:t>Venue_id: Stadium where the match has/is taking place [</w:t>
+      <w:proofErr w:type="spellStart"/>
+      <w:r>
+        <w:rPr>
+          <w:sz w:val="24"/>
+          <w:szCs w:val="24"/>
+        </w:rPr>
+        <w:t>Venue_id</w:t>
+      </w:r>
+      <w:proofErr w:type="spellEnd"/>
+      <w:r>
+        <w:rPr>
+          <w:sz w:val="24"/>
+          <w:szCs w:val="24"/>
+        </w:rPr>
+        <w:t>: Stadium where the match has/is taking place [</w:t>
       </w:r>
       <w:r>
         <w:rPr>
@@ -674,7 +760,23 @@
           <w:sz w:val="24"/>
           <w:szCs w:val="24"/>
         </w:rPr>
-        <w:t>oreign Key – Venue (venue_id)]</w:t>
+        <w:t>oreign Key – Venue (</w:t>
+      </w:r>
+      <w:proofErr w:type="spellStart"/>
+      <w:r>
+        <w:rPr>
+          <w:sz w:val="24"/>
+          <w:szCs w:val="24"/>
+        </w:rPr>
+        <w:t>venue_id</w:t>
+      </w:r>
+      <w:proofErr w:type="spellEnd"/>
+      <w:r>
+        <w:rPr>
+          <w:sz w:val="24"/>
+          <w:szCs w:val="24"/>
+        </w:rPr>
+        <w:t>)]</w:t>
       </w:r>
     </w:p>
     <w:p>
@@ -686,13 +788,31 @@
           <w:szCs w:val="24"/>
         </w:rPr>
       </w:pPr>
-      <w:r>
-        <w:rPr>
-          <w:sz w:val="24"/>
-          <w:szCs w:val="24"/>
-        </w:rPr>
-        <w:t>Start_time: Starting time of the match</w:t>
-      </w:r>
+      <w:proofErr w:type="spellStart"/>
+      <w:r>
+        <w:rPr>
+          <w:sz w:val="24"/>
+          <w:szCs w:val="24"/>
+        </w:rPr>
+        <w:t>Start_time</w:t>
+      </w:r>
+      <w:proofErr w:type="spellEnd"/>
+      <w:r>
+        <w:rPr>
+          <w:sz w:val="24"/>
+          <w:szCs w:val="24"/>
+        </w:rPr>
+        <w:t xml:space="preserve">: Starting time of the </w:t>
+      </w:r>
+      <w:proofErr w:type="gramStart"/>
+      <w:r>
+        <w:rPr>
+          <w:sz w:val="24"/>
+          <w:szCs w:val="24"/>
+        </w:rPr>
+        <w:t>match</w:t>
+      </w:r>
+      <w:proofErr w:type="gramEnd"/>
     </w:p>
     <w:p>
       <w:pPr>
@@ -722,7 +842,23 @@
           <w:sz w:val="24"/>
           <w:szCs w:val="24"/>
         </w:rPr>
-        <w:t>oreign Key – Team (team_id)]</w:t>
+        <w:t>oreign Key – Team (</w:t>
+      </w:r>
+      <w:proofErr w:type="spellStart"/>
+      <w:r>
+        <w:rPr>
+          <w:sz w:val="24"/>
+          <w:szCs w:val="24"/>
+        </w:rPr>
+        <w:t>team_id</w:t>
+      </w:r>
+      <w:proofErr w:type="spellEnd"/>
+      <w:r>
+        <w:rPr>
+          <w:sz w:val="24"/>
+          <w:szCs w:val="24"/>
+        </w:rPr>
+        <w:t>)]</w:t>
       </w:r>
     </w:p>
     <w:p>
@@ -753,7 +889,23 @@
           <w:sz w:val="24"/>
           <w:szCs w:val="24"/>
         </w:rPr>
-        <w:t>oreign Key – Team (team_id)]</w:t>
+        <w:t>oreign Key – Team (</w:t>
+      </w:r>
+      <w:proofErr w:type="spellStart"/>
+      <w:r>
+        <w:rPr>
+          <w:sz w:val="24"/>
+          <w:szCs w:val="24"/>
+        </w:rPr>
+        <w:t>team_id</w:t>
+      </w:r>
+      <w:proofErr w:type="spellEnd"/>
+      <w:r>
+        <w:rPr>
+          <w:sz w:val="24"/>
+          <w:szCs w:val="24"/>
+        </w:rPr>
+        <w:t>)]</w:t>
       </w:r>
     </w:p>
     <w:p>
@@ -799,7 +951,23 @@
           <w:sz w:val="24"/>
           <w:szCs w:val="24"/>
         </w:rPr>
-        <w:t>oreign Key – Players (player_id)]</w:t>
+        <w:t>oreign Key – Players (</w:t>
+      </w:r>
+      <w:proofErr w:type="spellStart"/>
+      <w:r>
+        <w:rPr>
+          <w:sz w:val="24"/>
+          <w:szCs w:val="24"/>
+        </w:rPr>
+        <w:t>player_id</w:t>
+      </w:r>
+      <w:proofErr w:type="spellEnd"/>
+      <w:r>
+        <w:rPr>
+          <w:sz w:val="24"/>
+          <w:szCs w:val="24"/>
+        </w:rPr>
+        <w:t>)]</w:t>
       </w:r>
     </w:p>
     <w:p>
@@ -845,7 +1013,23 @@
           <w:sz w:val="24"/>
           <w:szCs w:val="24"/>
         </w:rPr>
-        <w:t>oreign Key – Players (player_id)]</w:t>
+        <w:t>oreign Key – Players (</w:t>
+      </w:r>
+      <w:proofErr w:type="spellStart"/>
+      <w:r>
+        <w:rPr>
+          <w:sz w:val="24"/>
+          <w:szCs w:val="24"/>
+        </w:rPr>
+        <w:t>player_id</w:t>
+      </w:r>
+      <w:proofErr w:type="spellEnd"/>
+      <w:r>
+        <w:rPr>
+          <w:sz w:val="24"/>
+          <w:szCs w:val="24"/>
+        </w:rPr>
+        <w:t>)]</w:t>
       </w:r>
     </w:p>
     <w:p>
@@ -857,12 +1041,21 @@
           <w:szCs w:val="24"/>
         </w:rPr>
       </w:pPr>
-      <w:r>
-        <w:rPr>
-          <w:sz w:val="24"/>
-          <w:szCs w:val="24"/>
-        </w:rPr>
-        <w:t>Toss_winner: ID of team that won the toss [</w:t>
+      <w:proofErr w:type="spellStart"/>
+      <w:r>
+        <w:rPr>
+          <w:sz w:val="24"/>
+          <w:szCs w:val="24"/>
+        </w:rPr>
+        <w:t>Toss_winner</w:t>
+      </w:r>
+      <w:proofErr w:type="spellEnd"/>
+      <w:r>
+        <w:rPr>
+          <w:sz w:val="24"/>
+          <w:szCs w:val="24"/>
+        </w:rPr>
+        <w:t>: ID of team that won the toss [</w:t>
       </w:r>
       <w:r>
         <w:rPr>
@@ -876,7 +1069,23 @@
           <w:sz w:val="24"/>
           <w:szCs w:val="24"/>
         </w:rPr>
-        <w:t>oreign Key – Team (team_id)]</w:t>
+        <w:t>oreign Key – Team (</w:t>
+      </w:r>
+      <w:proofErr w:type="spellStart"/>
+      <w:r>
+        <w:rPr>
+          <w:sz w:val="24"/>
+          <w:szCs w:val="24"/>
+        </w:rPr>
+        <w:t>team_id</w:t>
+      </w:r>
+      <w:proofErr w:type="spellEnd"/>
+      <w:r>
+        <w:rPr>
+          <w:sz w:val="24"/>
+          <w:szCs w:val="24"/>
+        </w:rPr>
+        <w:t>)]</w:t>
       </w:r>
     </w:p>
     <w:p>
@@ -888,13 +1097,31 @@
           <w:szCs w:val="24"/>
         </w:rPr>
       </w:pPr>
-      <w:r>
-        <w:rPr>
-          <w:sz w:val="24"/>
-          <w:szCs w:val="24"/>
-        </w:rPr>
-        <w:t>Toss_decision: Decision of the toss winning team</w:t>
-      </w:r>
+      <w:proofErr w:type="spellStart"/>
+      <w:r>
+        <w:rPr>
+          <w:sz w:val="24"/>
+          <w:szCs w:val="24"/>
+        </w:rPr>
+        <w:t>Toss_decision</w:t>
+      </w:r>
+      <w:proofErr w:type="spellEnd"/>
+      <w:r>
+        <w:rPr>
+          <w:sz w:val="24"/>
+          <w:szCs w:val="24"/>
+        </w:rPr>
+        <w:t xml:space="preserve">: Decision of the toss winning </w:t>
+      </w:r>
+      <w:proofErr w:type="gramStart"/>
+      <w:r>
+        <w:rPr>
+          <w:sz w:val="24"/>
+          <w:szCs w:val="24"/>
+        </w:rPr>
+        <w:t>team</w:t>
+      </w:r>
+      <w:proofErr w:type="gramEnd"/>
     </w:p>
     <w:p>
       <w:pPr>
@@ -905,12 +1132,21 @@
           <w:szCs w:val="24"/>
         </w:rPr>
       </w:pPr>
-      <w:r>
-        <w:rPr>
-          <w:sz w:val="24"/>
-          <w:szCs w:val="24"/>
-        </w:rPr>
-        <w:t>Toss_outcome: Outcome of the toss</w:t>
+      <w:proofErr w:type="spellStart"/>
+      <w:r>
+        <w:rPr>
+          <w:sz w:val="24"/>
+          <w:szCs w:val="24"/>
+        </w:rPr>
+        <w:t>Toss_outcome</w:t>
+      </w:r>
+      <w:proofErr w:type="spellEnd"/>
+      <w:r>
+        <w:rPr>
+          <w:sz w:val="24"/>
+          <w:szCs w:val="24"/>
+        </w:rPr>
+        <w:t>: Outcome of the toss</w:t>
       </w:r>
     </w:p>
     <w:p>
@@ -943,12 +1179,37 @@
         </w:rPr>
         <w:t xml:space="preserve">oreign Key – </w:t>
       </w:r>
-      <w:r>
-        <w:rPr>
-          <w:sz w:val="24"/>
-          <w:szCs w:val="24"/>
-        </w:rPr>
-        <w:t>match_officials(umpire_id)</w:t>
+      <w:proofErr w:type="spellStart"/>
+      <w:r>
+        <w:rPr>
+          <w:sz w:val="24"/>
+          <w:szCs w:val="24"/>
+        </w:rPr>
+        <w:t>match_officials</w:t>
+      </w:r>
+      <w:proofErr w:type="spellEnd"/>
+      <w:r>
+        <w:rPr>
+          <w:sz w:val="24"/>
+          <w:szCs w:val="24"/>
+        </w:rPr>
+        <w:t>(</w:t>
+      </w:r>
+      <w:proofErr w:type="spellStart"/>
+      <w:r>
+        <w:rPr>
+          <w:sz w:val="24"/>
+          <w:szCs w:val="24"/>
+        </w:rPr>
+        <w:t>umpire_id</w:t>
+      </w:r>
+      <w:proofErr w:type="spellEnd"/>
+      <w:r>
+        <w:rPr>
+          <w:sz w:val="24"/>
+          <w:szCs w:val="24"/>
+        </w:rPr>
+        <w:t>)</w:t>
       </w:r>
       <w:r>
         <w:rPr>
@@ -988,12 +1249,37 @@
         </w:rPr>
         <w:t xml:space="preserve">oreign Key – </w:t>
       </w:r>
-      <w:r>
-        <w:rPr>
-          <w:sz w:val="24"/>
-          <w:szCs w:val="24"/>
-        </w:rPr>
-        <w:t>match_officials(umpire_id)</w:t>
+      <w:proofErr w:type="spellStart"/>
+      <w:r>
+        <w:rPr>
+          <w:sz w:val="24"/>
+          <w:szCs w:val="24"/>
+        </w:rPr>
+        <w:t>match_officials</w:t>
+      </w:r>
+      <w:proofErr w:type="spellEnd"/>
+      <w:r>
+        <w:rPr>
+          <w:sz w:val="24"/>
+          <w:szCs w:val="24"/>
+        </w:rPr>
+        <w:t>(</w:t>
+      </w:r>
+      <w:proofErr w:type="spellStart"/>
+      <w:r>
+        <w:rPr>
+          <w:sz w:val="24"/>
+          <w:szCs w:val="24"/>
+        </w:rPr>
+        <w:t>umpire_id</w:t>
+      </w:r>
+      <w:proofErr w:type="spellEnd"/>
+      <w:r>
+        <w:rPr>
+          <w:sz w:val="24"/>
+          <w:szCs w:val="24"/>
+        </w:rPr>
+        <w:t>)</w:t>
       </w:r>
       <w:r>
         <w:rPr>
@@ -1033,12 +1319,37 @@
         </w:rPr>
         <w:t xml:space="preserve">oreign Key – </w:t>
       </w:r>
-      <w:r>
-        <w:rPr>
-          <w:sz w:val="24"/>
-          <w:szCs w:val="24"/>
-        </w:rPr>
-        <w:t>match_officials(umpire_id)</w:t>
+      <w:proofErr w:type="spellStart"/>
+      <w:r>
+        <w:rPr>
+          <w:sz w:val="24"/>
+          <w:szCs w:val="24"/>
+        </w:rPr>
+        <w:t>match_officials</w:t>
+      </w:r>
+      <w:proofErr w:type="spellEnd"/>
+      <w:r>
+        <w:rPr>
+          <w:sz w:val="24"/>
+          <w:szCs w:val="24"/>
+        </w:rPr>
+        <w:t>(</w:t>
+      </w:r>
+      <w:proofErr w:type="spellStart"/>
+      <w:r>
+        <w:rPr>
+          <w:sz w:val="24"/>
+          <w:szCs w:val="24"/>
+        </w:rPr>
+        <w:t>umpire_id</w:t>
+      </w:r>
+      <w:proofErr w:type="spellEnd"/>
+      <w:r>
+        <w:rPr>
+          <w:sz w:val="24"/>
+          <w:szCs w:val="24"/>
+        </w:rPr>
+        <w:t>)</w:t>
       </w:r>
       <w:r>
         <w:rPr>
@@ -1060,12 +1371,21 @@
           <w:szCs w:val="24"/>
         </w:rPr>
       </w:pPr>
-      <w:r>
-        <w:rPr>
-          <w:sz w:val="24"/>
-          <w:szCs w:val="24"/>
-        </w:rPr>
-        <w:t>Match_Player –</w:t>
+      <w:proofErr w:type="spellStart"/>
+      <w:r>
+        <w:rPr>
+          <w:sz w:val="24"/>
+          <w:szCs w:val="24"/>
+        </w:rPr>
+        <w:t>Match_Player</w:t>
+      </w:r>
+      <w:proofErr w:type="spellEnd"/>
+      <w:r>
+        <w:rPr>
+          <w:sz w:val="24"/>
+          <w:szCs w:val="24"/>
+        </w:rPr>
+        <w:t xml:space="preserve"> –</w:t>
       </w:r>
     </w:p>
     <w:p>
@@ -1117,12 +1437,21 @@
           <w:szCs w:val="24"/>
         </w:rPr>
       </w:pPr>
-      <w:r>
-        <w:rPr>
-          <w:sz w:val="24"/>
-          <w:szCs w:val="24"/>
-        </w:rPr>
-        <w:t>Match_id: ID of match [</w:t>
+      <w:proofErr w:type="spellStart"/>
+      <w:r>
+        <w:rPr>
+          <w:sz w:val="24"/>
+          <w:szCs w:val="24"/>
+        </w:rPr>
+        <w:t>Match_id</w:t>
+      </w:r>
+      <w:proofErr w:type="spellEnd"/>
+      <w:r>
+        <w:rPr>
+          <w:sz w:val="24"/>
+          <w:szCs w:val="24"/>
+        </w:rPr>
+        <w:t>: ID of match [</w:t>
       </w:r>
       <w:r>
         <w:rPr>
@@ -1136,7 +1465,23 @@
           <w:sz w:val="24"/>
           <w:szCs w:val="24"/>
         </w:rPr>
-        <w:t>oreign Key – match(match_id)]</w:t>
+        <w:t>oreign Key – match(</w:t>
+      </w:r>
+      <w:proofErr w:type="spellStart"/>
+      <w:r>
+        <w:rPr>
+          <w:sz w:val="24"/>
+          <w:szCs w:val="24"/>
+        </w:rPr>
+        <w:t>match_id</w:t>
+      </w:r>
+      <w:proofErr w:type="spellEnd"/>
+      <w:r>
+        <w:rPr>
+          <w:sz w:val="24"/>
+          <w:szCs w:val="24"/>
+        </w:rPr>
+        <w:t>)]</w:t>
       </w:r>
     </w:p>
     <w:p>
@@ -1148,12 +1493,21 @@
           <w:szCs w:val="24"/>
         </w:rPr>
       </w:pPr>
-      <w:r>
-        <w:rPr>
-          <w:sz w:val="24"/>
-          <w:szCs w:val="24"/>
-        </w:rPr>
-        <w:t>Player_id: ID of player playing the match [</w:t>
+      <w:proofErr w:type="spellStart"/>
+      <w:r>
+        <w:rPr>
+          <w:sz w:val="24"/>
+          <w:szCs w:val="24"/>
+        </w:rPr>
+        <w:t>Player_id</w:t>
+      </w:r>
+      <w:proofErr w:type="spellEnd"/>
+      <w:r>
+        <w:rPr>
+          <w:sz w:val="24"/>
+          <w:szCs w:val="24"/>
+        </w:rPr>
+        <w:t>: ID of player playing the match [</w:t>
       </w:r>
       <w:r>
         <w:rPr>
@@ -1167,7 +1521,23 @@
           <w:sz w:val="24"/>
           <w:szCs w:val="24"/>
         </w:rPr>
-        <w:t>oreign Key – Players (player_id)]</w:t>
+        <w:t>oreign Key – Players (</w:t>
+      </w:r>
+      <w:proofErr w:type="spellStart"/>
+      <w:r>
+        <w:rPr>
+          <w:sz w:val="24"/>
+          <w:szCs w:val="24"/>
+        </w:rPr>
+        <w:t>player_id</w:t>
+      </w:r>
+      <w:proofErr w:type="spellEnd"/>
+      <w:r>
+        <w:rPr>
+          <w:sz w:val="24"/>
+          <w:szCs w:val="24"/>
+        </w:rPr>
+        <w:t>)]</w:t>
       </w:r>
     </w:p>
     <w:p>
@@ -1184,7 +1554,55 @@
           <w:sz w:val="24"/>
           <w:szCs w:val="24"/>
         </w:rPr>
-        <w:t>Primary Key [Match_id, Player_id] as this would always will be unique.</w:t>
+        <w:t>Primary Key [</w:t>
+      </w:r>
+      <w:proofErr w:type="spellStart"/>
+      <w:r>
+        <w:rPr>
+          <w:sz w:val="24"/>
+          <w:szCs w:val="24"/>
+        </w:rPr>
+        <w:t>Match_id</w:t>
+      </w:r>
+      <w:proofErr w:type="spellEnd"/>
+      <w:r>
+        <w:rPr>
+          <w:sz w:val="24"/>
+          <w:szCs w:val="24"/>
+        </w:rPr>
+        <w:t xml:space="preserve">, </w:t>
+      </w:r>
+      <w:proofErr w:type="spellStart"/>
+      <w:r>
+        <w:rPr>
+          <w:sz w:val="24"/>
+          <w:szCs w:val="24"/>
+        </w:rPr>
+        <w:t>Player_id</w:t>
+      </w:r>
+      <w:proofErr w:type="spellEnd"/>
+      <w:r>
+        <w:rPr>
+          <w:sz w:val="24"/>
+          <w:szCs w:val="24"/>
+        </w:rPr>
+        <w:t xml:space="preserve">] as this </w:t>
+      </w:r>
+      <w:proofErr w:type="gramStart"/>
+      <w:r>
+        <w:rPr>
+          <w:sz w:val="24"/>
+          <w:szCs w:val="24"/>
+        </w:rPr>
+        <w:t>would always will</w:t>
+      </w:r>
+      <w:proofErr w:type="gramEnd"/>
+      <w:r>
+        <w:rPr>
+          <w:sz w:val="24"/>
+          <w:szCs w:val="24"/>
+        </w:rPr>
+        <w:t xml:space="preserve"> be unique.</w:t>
       </w:r>
     </w:p>
     <w:p>
@@ -1199,12 +1617,21 @@
           <w:szCs w:val="24"/>
         </w:rPr>
       </w:pPr>
-      <w:r>
-        <w:rPr>
-          <w:sz w:val="24"/>
-          <w:szCs w:val="24"/>
-        </w:rPr>
-        <w:t>Match_Officials –</w:t>
+      <w:proofErr w:type="spellStart"/>
+      <w:r>
+        <w:rPr>
+          <w:sz w:val="24"/>
+          <w:szCs w:val="24"/>
+        </w:rPr>
+        <w:t>Match_Officials</w:t>
+      </w:r>
+      <w:proofErr w:type="spellEnd"/>
+      <w:r>
+        <w:rPr>
+          <w:sz w:val="24"/>
+          <w:szCs w:val="24"/>
+        </w:rPr>
+        <w:t xml:space="preserve"> –</w:t>
       </w:r>
     </w:p>
     <w:p>
@@ -1256,12 +1683,21 @@
           <w:szCs w:val="24"/>
         </w:rPr>
       </w:pPr>
-      <w:r>
-        <w:rPr>
-          <w:sz w:val="24"/>
-          <w:szCs w:val="24"/>
-        </w:rPr>
-        <w:t>Umpire_id: Auto-incremental unique ID [Primary Key]</w:t>
+      <w:proofErr w:type="spellStart"/>
+      <w:r>
+        <w:rPr>
+          <w:sz w:val="24"/>
+          <w:szCs w:val="24"/>
+        </w:rPr>
+        <w:t>Umpire_id</w:t>
+      </w:r>
+      <w:proofErr w:type="spellEnd"/>
+      <w:r>
+        <w:rPr>
+          <w:sz w:val="24"/>
+          <w:szCs w:val="24"/>
+        </w:rPr>
+        <w:t>: Auto-incremental unique ID [Primary Key]</w:t>
       </w:r>
     </w:p>
     <w:p>
@@ -1273,12 +1709,21 @@
           <w:szCs w:val="24"/>
         </w:rPr>
       </w:pPr>
-      <w:r>
-        <w:rPr>
-          <w:sz w:val="24"/>
-          <w:szCs w:val="24"/>
-        </w:rPr>
-        <w:t>Umpire_name: Name of the umpire</w:t>
+      <w:proofErr w:type="spellStart"/>
+      <w:r>
+        <w:rPr>
+          <w:sz w:val="24"/>
+          <w:szCs w:val="24"/>
+        </w:rPr>
+        <w:t>Umpire_name</w:t>
+      </w:r>
+      <w:proofErr w:type="spellEnd"/>
+      <w:r>
+        <w:rPr>
+          <w:sz w:val="24"/>
+          <w:szCs w:val="24"/>
+        </w:rPr>
+        <w:t>: Name of the umpire</w:t>
       </w:r>
     </w:p>
     <w:p>
@@ -1329,8 +1774,17 @@
           <w:sz w:val="24"/>
           <w:szCs w:val="24"/>
         </w:rPr>
-        <w:t>This table contains basic information about the players</w:t>
-      </w:r>
+        <w:t xml:space="preserve">This table contains basic information about the </w:t>
+      </w:r>
+      <w:proofErr w:type="gramStart"/>
+      <w:r>
+        <w:rPr>
+          <w:sz w:val="24"/>
+          <w:szCs w:val="24"/>
+        </w:rPr>
+        <w:t>players</w:t>
+      </w:r>
+      <w:proofErr w:type="gramEnd"/>
     </w:p>
     <w:p>
       <w:pPr>
@@ -1361,12 +1815,21 @@
           <w:szCs w:val="24"/>
         </w:rPr>
       </w:pPr>
-      <w:r>
-        <w:rPr>
-          <w:sz w:val="24"/>
-          <w:szCs w:val="24"/>
-        </w:rPr>
-        <w:t>Player_id: Auto-incremental unique ID [Primary Key]</w:t>
+      <w:proofErr w:type="spellStart"/>
+      <w:r>
+        <w:rPr>
+          <w:sz w:val="24"/>
+          <w:szCs w:val="24"/>
+        </w:rPr>
+        <w:t>Player_id</w:t>
+      </w:r>
+      <w:proofErr w:type="spellEnd"/>
+      <w:r>
+        <w:rPr>
+          <w:sz w:val="24"/>
+          <w:szCs w:val="24"/>
+        </w:rPr>
+        <w:t>: Auto-incremental unique ID [Primary Key]</w:t>
       </w:r>
     </w:p>
     <w:p>
@@ -1378,12 +1841,21 @@
           <w:szCs w:val="24"/>
         </w:rPr>
       </w:pPr>
-      <w:r>
-        <w:rPr>
-          <w:sz w:val="24"/>
-          <w:szCs w:val="24"/>
-        </w:rPr>
-        <w:t>Player_name: Name of the player</w:t>
+      <w:proofErr w:type="spellStart"/>
+      <w:r>
+        <w:rPr>
+          <w:sz w:val="24"/>
+          <w:szCs w:val="24"/>
+        </w:rPr>
+        <w:t>Player_name</w:t>
+      </w:r>
+      <w:proofErr w:type="spellEnd"/>
+      <w:r>
+        <w:rPr>
+          <w:sz w:val="24"/>
+          <w:szCs w:val="24"/>
+        </w:rPr>
+        <w:t>: Name of the player</w:t>
       </w:r>
     </w:p>
     <w:p>
@@ -1395,12 +1867,21 @@
           <w:szCs w:val="24"/>
         </w:rPr>
       </w:pPr>
-      <w:r>
-        <w:rPr>
-          <w:sz w:val="24"/>
-          <w:szCs w:val="24"/>
-        </w:rPr>
-        <w:t>Team_id: ID of the team that this player belongs to [</w:t>
+      <w:proofErr w:type="spellStart"/>
+      <w:r>
+        <w:rPr>
+          <w:sz w:val="24"/>
+          <w:szCs w:val="24"/>
+        </w:rPr>
+        <w:t>Team_id</w:t>
+      </w:r>
+      <w:proofErr w:type="spellEnd"/>
+      <w:r>
+        <w:rPr>
+          <w:sz w:val="24"/>
+          <w:szCs w:val="24"/>
+        </w:rPr>
+        <w:t>: ID of the team that this player belongs to [</w:t>
       </w:r>
       <w:r>
         <w:rPr>
@@ -1414,7 +1895,23 @@
           <w:sz w:val="24"/>
           <w:szCs w:val="24"/>
         </w:rPr>
-        <w:t>oreign Key – Team (team_id)]</w:t>
+        <w:t>oreign Key – Team (</w:t>
+      </w:r>
+      <w:proofErr w:type="spellStart"/>
+      <w:r>
+        <w:rPr>
+          <w:sz w:val="24"/>
+          <w:szCs w:val="24"/>
+        </w:rPr>
+        <w:t>team_id</w:t>
+      </w:r>
+      <w:proofErr w:type="spellEnd"/>
+      <w:r>
+        <w:rPr>
+          <w:sz w:val="24"/>
+          <w:szCs w:val="24"/>
+        </w:rPr>
+        <w:t>)]</w:t>
       </w:r>
     </w:p>
     <w:p>
@@ -1446,12 +1943,21 @@
           <w:szCs w:val="24"/>
         </w:rPr>
       </w:pPr>
-      <w:r>
-        <w:rPr>
-          <w:sz w:val="24"/>
-          <w:szCs w:val="24"/>
-        </w:rPr>
-        <w:t>Bowl_by_bowl –</w:t>
+      <w:proofErr w:type="spellStart"/>
+      <w:r>
+        <w:rPr>
+          <w:sz w:val="24"/>
+          <w:szCs w:val="24"/>
+        </w:rPr>
+        <w:t>Bowl_by_bowl</w:t>
+      </w:r>
+      <w:proofErr w:type="spellEnd"/>
+      <w:r>
+        <w:rPr>
+          <w:sz w:val="24"/>
+          <w:szCs w:val="24"/>
+        </w:rPr>
+        <w:t xml:space="preserve"> –</w:t>
       </w:r>
     </w:p>
     <w:p>
@@ -1471,8 +1977,17 @@
           <w:sz w:val="24"/>
           <w:szCs w:val="24"/>
         </w:rPr>
-        <w:t>This table contains bowl-by-bowl score of the match</w:t>
-      </w:r>
+        <w:t xml:space="preserve">This table contains bowl-by-bowl score of the </w:t>
+      </w:r>
+      <w:proofErr w:type="gramStart"/>
+      <w:r>
+        <w:rPr>
+          <w:sz w:val="24"/>
+          <w:szCs w:val="24"/>
+        </w:rPr>
+        <w:t>match</w:t>
+      </w:r>
+      <w:proofErr w:type="gramEnd"/>
     </w:p>
     <w:p>
       <w:pPr>
@@ -1503,12 +2018,21 @@
           <w:szCs w:val="24"/>
         </w:rPr>
       </w:pPr>
-      <w:r>
-        <w:rPr>
-          <w:sz w:val="24"/>
-          <w:szCs w:val="24"/>
-        </w:rPr>
-        <w:t>Match_id: ID the match [</w:t>
+      <w:proofErr w:type="spellStart"/>
+      <w:r>
+        <w:rPr>
+          <w:sz w:val="24"/>
+          <w:szCs w:val="24"/>
+        </w:rPr>
+        <w:t>Match_id</w:t>
+      </w:r>
+      <w:proofErr w:type="spellEnd"/>
+      <w:r>
+        <w:rPr>
+          <w:sz w:val="24"/>
+          <w:szCs w:val="24"/>
+        </w:rPr>
+        <w:t>: ID the match [</w:t>
       </w:r>
       <w:r>
         <w:rPr>
@@ -1522,7 +2046,23 @@
           <w:sz w:val="24"/>
           <w:szCs w:val="24"/>
         </w:rPr>
-        <w:t>oreign Key – match(match_id)]</w:t>
+        <w:t>oreign Key – match(</w:t>
+      </w:r>
+      <w:proofErr w:type="spellStart"/>
+      <w:r>
+        <w:rPr>
+          <w:sz w:val="24"/>
+          <w:szCs w:val="24"/>
+        </w:rPr>
+        <w:t>match_id</w:t>
+      </w:r>
+      <w:proofErr w:type="spellEnd"/>
+      <w:r>
+        <w:rPr>
+          <w:sz w:val="24"/>
+          <w:szCs w:val="24"/>
+        </w:rPr>
+        <w:t>)]</w:t>
       </w:r>
     </w:p>
     <w:p>
@@ -1534,12 +2074,21 @@
           <w:szCs w:val="24"/>
         </w:rPr>
       </w:pPr>
-      <w:r>
-        <w:rPr>
-          <w:sz w:val="24"/>
-          <w:szCs w:val="24"/>
-        </w:rPr>
-        <w:t>Inning_id: Inning number of the match</w:t>
+      <w:proofErr w:type="spellStart"/>
+      <w:r>
+        <w:rPr>
+          <w:sz w:val="24"/>
+          <w:szCs w:val="24"/>
+        </w:rPr>
+        <w:t>Inning_id</w:t>
+      </w:r>
+      <w:proofErr w:type="spellEnd"/>
+      <w:r>
+        <w:rPr>
+          <w:sz w:val="24"/>
+          <w:szCs w:val="24"/>
+        </w:rPr>
+        <w:t>: Inning number of the match</w:t>
       </w:r>
     </w:p>
     <w:p>
@@ -1551,13 +2100,31 @@
           <w:szCs w:val="24"/>
         </w:rPr>
       </w:pPr>
-      <w:r>
-        <w:rPr>
-          <w:sz w:val="24"/>
-          <w:szCs w:val="24"/>
-        </w:rPr>
-        <w:t>Bowl_no: Ball number for the particular match &amp; inning</w:t>
-      </w:r>
+      <w:proofErr w:type="spellStart"/>
+      <w:r>
+        <w:rPr>
+          <w:sz w:val="24"/>
+          <w:szCs w:val="24"/>
+        </w:rPr>
+        <w:t>Bowl_no</w:t>
+      </w:r>
+      <w:proofErr w:type="spellEnd"/>
+      <w:r>
+        <w:rPr>
+          <w:sz w:val="24"/>
+          <w:szCs w:val="24"/>
+        </w:rPr>
+        <w:t xml:space="preserve">: Ball number for the </w:t>
+      </w:r>
+      <w:proofErr w:type="gramStart"/>
+      <w:r>
+        <w:rPr>
+          <w:sz w:val="24"/>
+          <w:szCs w:val="24"/>
+        </w:rPr>
+        <w:t>particular match &amp; inning</w:t>
+      </w:r>
+      <w:proofErr w:type="gramEnd"/>
     </w:p>
     <w:p>
       <w:pPr>
@@ -1568,12 +2135,21 @@
           <w:szCs w:val="24"/>
         </w:rPr>
       </w:pPr>
-      <w:r>
-        <w:rPr>
-          <w:sz w:val="24"/>
-          <w:szCs w:val="24"/>
-        </w:rPr>
-        <w:t>Over_no: Over number of the match &amp; inning</w:t>
+      <w:proofErr w:type="spellStart"/>
+      <w:r>
+        <w:rPr>
+          <w:sz w:val="24"/>
+          <w:szCs w:val="24"/>
+        </w:rPr>
+        <w:t>Over_no</w:t>
+      </w:r>
+      <w:proofErr w:type="spellEnd"/>
+      <w:r>
+        <w:rPr>
+          <w:sz w:val="24"/>
+          <w:szCs w:val="24"/>
+        </w:rPr>
+        <w:t>: Over number of the match &amp; inning</w:t>
       </w:r>
     </w:p>
     <w:p>
@@ -1590,7 +2166,23 @@
           <w:sz w:val="24"/>
           <w:szCs w:val="24"/>
         </w:rPr>
-        <w:t xml:space="preserve">Wicket: boolean value whether wicket </w:t>
+        <w:t xml:space="preserve">Wicket: </w:t>
+      </w:r>
+      <w:proofErr w:type="spellStart"/>
+      <w:r>
+        <w:rPr>
+          <w:sz w:val="24"/>
+          <w:szCs w:val="24"/>
+        </w:rPr>
+        <w:t>boolean</w:t>
+      </w:r>
+      <w:proofErr w:type="spellEnd"/>
+      <w:r>
+        <w:rPr>
+          <w:sz w:val="24"/>
+          <w:szCs w:val="24"/>
+        </w:rPr>
+        <w:t xml:space="preserve"> value whether wicket </w:t>
       </w:r>
       <w:r>
         <w:rPr>
@@ -1616,12 +2208,37 @@
           <w:szCs w:val="24"/>
         </w:rPr>
       </w:pPr>
-      <w:r>
-        <w:rPr>
-          <w:sz w:val="24"/>
-          <w:szCs w:val="24"/>
-        </w:rPr>
-        <w:t>Runs_by_batter: runs scored by batter for the particular ball</w:t>
+      <w:proofErr w:type="spellStart"/>
+      <w:r>
+        <w:rPr>
+          <w:sz w:val="24"/>
+          <w:szCs w:val="24"/>
+        </w:rPr>
+        <w:t>Runs_by_</w:t>
+      </w:r>
+      <w:proofErr w:type="gramStart"/>
+      <w:r>
+        <w:rPr>
+          <w:sz w:val="24"/>
+          <w:szCs w:val="24"/>
+        </w:rPr>
+        <w:t>batter</w:t>
+      </w:r>
+      <w:proofErr w:type="spellEnd"/>
+      <w:r>
+        <w:rPr>
+          <w:sz w:val="24"/>
+          <w:szCs w:val="24"/>
+        </w:rPr>
+        <w:t>:</w:t>
+      </w:r>
+      <w:proofErr w:type="gramEnd"/>
+      <w:r>
+        <w:rPr>
+          <w:sz w:val="24"/>
+          <w:szCs w:val="24"/>
+        </w:rPr>
+        <w:t xml:space="preserve"> runs scored by batter for the particular ball</w:t>
       </w:r>
     </w:p>
     <w:p>
@@ -1633,12 +2250,37 @@
           <w:szCs w:val="24"/>
         </w:rPr>
       </w:pPr>
-      <w:r>
-        <w:rPr>
-          <w:sz w:val="24"/>
-          <w:szCs w:val="24"/>
-        </w:rPr>
-        <w:t xml:space="preserve">Runs_by_extras: </w:t>
+      <w:proofErr w:type="spellStart"/>
+      <w:r>
+        <w:rPr>
+          <w:sz w:val="24"/>
+          <w:szCs w:val="24"/>
+        </w:rPr>
+        <w:t>Runs_by_</w:t>
+      </w:r>
+      <w:proofErr w:type="gramStart"/>
+      <w:r>
+        <w:rPr>
+          <w:sz w:val="24"/>
+          <w:szCs w:val="24"/>
+        </w:rPr>
+        <w:t>extras</w:t>
+      </w:r>
+      <w:proofErr w:type="spellEnd"/>
+      <w:r>
+        <w:rPr>
+          <w:sz w:val="24"/>
+          <w:szCs w:val="24"/>
+        </w:rPr>
+        <w:t>:</w:t>
+      </w:r>
+      <w:proofErr w:type="gramEnd"/>
+      <w:r>
+        <w:rPr>
+          <w:sz w:val="24"/>
+          <w:szCs w:val="24"/>
+        </w:rPr>
+        <w:t xml:space="preserve"> </w:t>
       </w:r>
       <w:r>
         <w:rPr>
@@ -1657,12 +2299,21 @@
           <w:szCs w:val="24"/>
         </w:rPr>
       </w:pPr>
-      <w:r>
-        <w:rPr>
-          <w:sz w:val="24"/>
-          <w:szCs w:val="24"/>
-        </w:rPr>
-        <w:t>Batsman_id: ID of player who is batting [</w:t>
+      <w:proofErr w:type="spellStart"/>
+      <w:r>
+        <w:rPr>
+          <w:sz w:val="24"/>
+          <w:szCs w:val="24"/>
+        </w:rPr>
+        <w:t>Batsman_id</w:t>
+      </w:r>
+      <w:proofErr w:type="spellEnd"/>
+      <w:r>
+        <w:rPr>
+          <w:sz w:val="24"/>
+          <w:szCs w:val="24"/>
+        </w:rPr>
+        <w:t>: ID of player who is batting [</w:t>
       </w:r>
       <w:r>
         <w:rPr>
@@ -1676,7 +2327,23 @@
           <w:sz w:val="24"/>
           <w:szCs w:val="24"/>
         </w:rPr>
-        <w:t>oreign Key – Players (player_id)]</w:t>
+        <w:t>oreign Key – Players (</w:t>
+      </w:r>
+      <w:proofErr w:type="spellStart"/>
+      <w:r>
+        <w:rPr>
+          <w:sz w:val="24"/>
+          <w:szCs w:val="24"/>
+        </w:rPr>
+        <w:t>player_id</w:t>
+      </w:r>
+      <w:proofErr w:type="spellEnd"/>
+      <w:r>
+        <w:rPr>
+          <w:sz w:val="24"/>
+          <w:szCs w:val="24"/>
+        </w:rPr>
+        <w:t>)]</w:t>
       </w:r>
     </w:p>
     <w:p>
@@ -1688,12 +2355,21 @@
           <w:szCs w:val="24"/>
         </w:rPr>
       </w:pPr>
-      <w:r>
-        <w:rPr>
-          <w:sz w:val="24"/>
-          <w:szCs w:val="24"/>
-        </w:rPr>
-        <w:t>Bowler_id: ID of the player who is bowling [</w:t>
+      <w:proofErr w:type="spellStart"/>
+      <w:r>
+        <w:rPr>
+          <w:sz w:val="24"/>
+          <w:szCs w:val="24"/>
+        </w:rPr>
+        <w:t>Bowler_id</w:t>
+      </w:r>
+      <w:proofErr w:type="spellEnd"/>
+      <w:r>
+        <w:rPr>
+          <w:sz w:val="24"/>
+          <w:szCs w:val="24"/>
+        </w:rPr>
+        <w:t>: ID of the player who is bowling [</w:t>
       </w:r>
       <w:r>
         <w:rPr>
@@ -1707,7 +2383,23 @@
           <w:sz w:val="24"/>
           <w:szCs w:val="24"/>
         </w:rPr>
-        <w:t>oreign Key – Players (player_id)]</w:t>
+        <w:t>oreign Key – Players (</w:t>
+      </w:r>
+      <w:proofErr w:type="spellStart"/>
+      <w:r>
+        <w:rPr>
+          <w:sz w:val="24"/>
+          <w:szCs w:val="24"/>
+        </w:rPr>
+        <w:t>player_id</w:t>
+      </w:r>
+      <w:proofErr w:type="spellEnd"/>
+      <w:r>
+        <w:rPr>
+          <w:sz w:val="24"/>
+          <w:szCs w:val="24"/>
+        </w:rPr>
+        <w:t>)]</w:t>
       </w:r>
     </w:p>
     <w:p>
@@ -1719,12 +2411,21 @@
           <w:szCs w:val="24"/>
         </w:rPr>
       </w:pPr>
-      <w:r>
-        <w:rPr>
-          <w:sz w:val="24"/>
-          <w:szCs w:val="24"/>
-        </w:rPr>
-        <w:t>Non_striker_id: ID of player who is non-striker for the ball [</w:t>
+      <w:proofErr w:type="spellStart"/>
+      <w:r>
+        <w:rPr>
+          <w:sz w:val="24"/>
+          <w:szCs w:val="24"/>
+        </w:rPr>
+        <w:t>Non_striker_id</w:t>
+      </w:r>
+      <w:proofErr w:type="spellEnd"/>
+      <w:r>
+        <w:rPr>
+          <w:sz w:val="24"/>
+          <w:szCs w:val="24"/>
+        </w:rPr>
+        <w:t>: ID of player who is non-striker for the ball [</w:t>
       </w:r>
       <w:r>
         <w:rPr>
@@ -1738,7 +2439,23 @@
           <w:sz w:val="24"/>
           <w:szCs w:val="24"/>
         </w:rPr>
-        <w:t>oreign Key – Players (player_id)]</w:t>
+        <w:t>oreign Key – Players (</w:t>
+      </w:r>
+      <w:proofErr w:type="spellStart"/>
+      <w:r>
+        <w:rPr>
+          <w:sz w:val="24"/>
+          <w:szCs w:val="24"/>
+        </w:rPr>
+        <w:t>player_id</w:t>
+      </w:r>
+      <w:proofErr w:type="spellEnd"/>
+      <w:r>
+        <w:rPr>
+          <w:sz w:val="24"/>
+          <w:szCs w:val="24"/>
+        </w:rPr>
+        <w:t>)]</w:t>
       </w:r>
     </w:p>
     <w:p>
@@ -1750,12 +2467,21 @@
           <w:szCs w:val="24"/>
         </w:rPr>
       </w:pPr>
-      <w:r>
-        <w:rPr>
-          <w:sz w:val="24"/>
-          <w:szCs w:val="24"/>
-        </w:rPr>
-        <w:t>Wicket_type: If the wicket it taken for this ball, then type of wicket</w:t>
+      <w:proofErr w:type="spellStart"/>
+      <w:r>
+        <w:rPr>
+          <w:sz w:val="24"/>
+          <w:szCs w:val="24"/>
+        </w:rPr>
+        <w:t>Wicket_type</w:t>
+      </w:r>
+      <w:proofErr w:type="spellEnd"/>
+      <w:r>
+        <w:rPr>
+          <w:sz w:val="24"/>
+          <w:szCs w:val="24"/>
+        </w:rPr>
+        <w:t>: If the wicket it taken for this ball, then type of wicket</w:t>
       </w:r>
     </w:p>
     <w:p>
@@ -1767,12 +2493,21 @@
           <w:szCs w:val="24"/>
         </w:rPr>
       </w:pPr>
-      <w:r>
-        <w:rPr>
-          <w:sz w:val="24"/>
-          <w:szCs w:val="24"/>
-        </w:rPr>
-        <w:t>Catcher_id: ID of the player who caught the ball [</w:t>
+      <w:proofErr w:type="spellStart"/>
+      <w:r>
+        <w:rPr>
+          <w:sz w:val="24"/>
+          <w:szCs w:val="24"/>
+        </w:rPr>
+        <w:t>Catcher_id</w:t>
+      </w:r>
+      <w:proofErr w:type="spellEnd"/>
+      <w:r>
+        <w:rPr>
+          <w:sz w:val="24"/>
+          <w:szCs w:val="24"/>
+        </w:rPr>
+        <w:t>: ID of the player who caught the ball [</w:t>
       </w:r>
       <w:r>
         <w:rPr>
@@ -1786,7 +2521,23 @@
           <w:sz w:val="24"/>
           <w:szCs w:val="24"/>
         </w:rPr>
-        <w:t>oreign Key – Players (player_id)]</w:t>
+        <w:t>oreign Key – Players (</w:t>
+      </w:r>
+      <w:proofErr w:type="spellStart"/>
+      <w:r>
+        <w:rPr>
+          <w:sz w:val="24"/>
+          <w:szCs w:val="24"/>
+        </w:rPr>
+        <w:t>player_id</w:t>
+      </w:r>
+      <w:proofErr w:type="spellEnd"/>
+      <w:r>
+        <w:rPr>
+          <w:sz w:val="24"/>
+          <w:szCs w:val="24"/>
+        </w:rPr>
+        <w:t>)]</w:t>
       </w:r>
     </w:p>
     <w:p>
@@ -1798,12 +2549,21 @@
           <w:szCs w:val="24"/>
         </w:rPr>
       </w:pPr>
-      <w:r>
-        <w:rPr>
-          <w:sz w:val="24"/>
-          <w:szCs w:val="24"/>
-        </w:rPr>
-        <w:t>Player_out_id: ID of the player that got out because of the wicket [</w:t>
+      <w:proofErr w:type="spellStart"/>
+      <w:r>
+        <w:rPr>
+          <w:sz w:val="24"/>
+          <w:szCs w:val="24"/>
+        </w:rPr>
+        <w:t>Player_out_id</w:t>
+      </w:r>
+      <w:proofErr w:type="spellEnd"/>
+      <w:r>
+        <w:rPr>
+          <w:sz w:val="24"/>
+          <w:szCs w:val="24"/>
+        </w:rPr>
+        <w:t>: ID of the player that got out because of the wicket [</w:t>
       </w:r>
       <w:r>
         <w:rPr>
@@ -1817,7 +2577,23 @@
           <w:sz w:val="24"/>
           <w:szCs w:val="24"/>
         </w:rPr>
-        <w:t>oreign Key – Players (player_id)]</w:t>
+        <w:t>oreign Key – Players (</w:t>
+      </w:r>
+      <w:proofErr w:type="spellStart"/>
+      <w:r>
+        <w:rPr>
+          <w:sz w:val="24"/>
+          <w:szCs w:val="24"/>
+        </w:rPr>
+        <w:t>player_id</w:t>
+      </w:r>
+      <w:proofErr w:type="spellEnd"/>
+      <w:r>
+        <w:rPr>
+          <w:sz w:val="24"/>
+          <w:szCs w:val="24"/>
+        </w:rPr>
+        <w:t>)]</w:t>
       </w:r>
     </w:p>
     <w:p>
@@ -1860,8 +2636,17 @@
           <w:szCs w:val="24"/>
         </w:rPr>
         <w:tab/>
-        <w:t>Code/Script written in part1.py</w:t>
-      </w:r>
+        <w:t xml:space="preserve">Code/Script written in </w:t>
+      </w:r>
+      <w:proofErr w:type="gramStart"/>
+      <w:r>
+        <w:rPr>
+          <w:sz w:val="24"/>
+          <w:szCs w:val="24"/>
+        </w:rPr>
+        <w:t>part1.py</w:t>
+      </w:r>
+      <w:proofErr w:type="gramEnd"/>
     </w:p>
     <w:p>
       <w:pPr>
@@ -2005,8 +2790,17 @@
           <w:sz w:val="24"/>
           <w:szCs w:val="24"/>
         </w:rPr>
-        <w:t>Players: contains information about players involved in the match and their speciality</w:t>
-      </w:r>
+        <w:t xml:space="preserve">Players: contains information about players involved in the match and their </w:t>
+      </w:r>
+      <w:proofErr w:type="spellStart"/>
+      <w:r>
+        <w:rPr>
+          <w:sz w:val="24"/>
+          <w:szCs w:val="24"/>
+        </w:rPr>
+        <w:t>speciality</w:t>
+      </w:r>
+      <w:proofErr w:type="spellEnd"/>
     </w:p>
     <w:p>
       <w:pPr>
@@ -2021,12 +2815,69 @@
           <w:szCs w:val="24"/>
         </w:rPr>
       </w:pPr>
-      <w:r>
-        <w:rPr>
-          <w:sz w:val="24"/>
-          <w:szCs w:val="24"/>
-        </w:rPr>
-        <w:t>Bowl_by_bowl: this table will be containing information about every bowl that takes place during the match. This information will be match_id, bowl_no, over_no, among various other significant information.</w:t>
+      <w:proofErr w:type="spellStart"/>
+      <w:r>
+        <w:rPr>
+          <w:sz w:val="24"/>
+          <w:szCs w:val="24"/>
+        </w:rPr>
+        <w:t>Bowl_by_bowl</w:t>
+      </w:r>
+      <w:proofErr w:type="spellEnd"/>
+      <w:r>
+        <w:rPr>
+          <w:sz w:val="24"/>
+          <w:szCs w:val="24"/>
+        </w:rPr>
+        <w:t xml:space="preserve">: this table will be containing information about every bowl that takes place during the match. This information will be </w:t>
+      </w:r>
+      <w:proofErr w:type="spellStart"/>
+      <w:r>
+        <w:rPr>
+          <w:sz w:val="24"/>
+          <w:szCs w:val="24"/>
+        </w:rPr>
+        <w:t>match_id</w:t>
+      </w:r>
+      <w:proofErr w:type="spellEnd"/>
+      <w:r>
+        <w:rPr>
+          <w:sz w:val="24"/>
+          <w:szCs w:val="24"/>
+        </w:rPr>
+        <w:t xml:space="preserve">, </w:t>
+      </w:r>
+      <w:proofErr w:type="spellStart"/>
+      <w:r>
+        <w:rPr>
+          <w:sz w:val="24"/>
+          <w:szCs w:val="24"/>
+        </w:rPr>
+        <w:t>bowl_no</w:t>
+      </w:r>
+      <w:proofErr w:type="spellEnd"/>
+      <w:r>
+        <w:rPr>
+          <w:sz w:val="24"/>
+          <w:szCs w:val="24"/>
+        </w:rPr>
+        <w:t xml:space="preserve">, </w:t>
+      </w:r>
+      <w:proofErr w:type="spellStart"/>
+      <w:r>
+        <w:rPr>
+          <w:sz w:val="24"/>
+          <w:szCs w:val="24"/>
+        </w:rPr>
+        <w:t>over_no</w:t>
+      </w:r>
+      <w:proofErr w:type="spellEnd"/>
+      <w:r>
+        <w:rPr>
+          <w:sz w:val="24"/>
+          <w:szCs w:val="24"/>
+        </w:rPr>
+        <w:t>, among various other significant information.</w:t>
       </w:r>
     </w:p>
     <w:p>
@@ -2047,7 +2898,39 @@
           <w:sz w:val="24"/>
           <w:szCs w:val="24"/>
         </w:rPr>
-        <w:t>Other tables that might be replicated are venue, team, match_officials, and match_player. These tables will not be having continuously changing elements as compared to above 3 tables, so data replication will not result in any substantial improvement in time and latency.</w:t>
+        <w:t xml:space="preserve">Other tables that might be replicated are venue, team, </w:t>
+      </w:r>
+      <w:proofErr w:type="spellStart"/>
+      <w:r>
+        <w:rPr>
+          <w:sz w:val="24"/>
+          <w:szCs w:val="24"/>
+        </w:rPr>
+        <w:t>match_officials</w:t>
+      </w:r>
+      <w:proofErr w:type="spellEnd"/>
+      <w:r>
+        <w:rPr>
+          <w:sz w:val="24"/>
+          <w:szCs w:val="24"/>
+        </w:rPr>
+        <w:t xml:space="preserve">, and </w:t>
+      </w:r>
+      <w:proofErr w:type="spellStart"/>
+      <w:r>
+        <w:rPr>
+          <w:sz w:val="24"/>
+          <w:szCs w:val="24"/>
+        </w:rPr>
+        <w:t>match_player</w:t>
+      </w:r>
+      <w:proofErr w:type="spellEnd"/>
+      <w:r>
+        <w:rPr>
+          <w:sz w:val="24"/>
+          <w:szCs w:val="24"/>
+        </w:rPr>
+        <w:t>. These tables will not be having continuously changing elements as compared to above 3 tables, so data replication will not result in any substantial improvement in time and latency.</w:t>
       </w:r>
     </w:p>
     <w:p>
@@ -2852,70 +3735,70 @@
           <w:sz w:val="24"/>
           <w:szCs w:val="24"/>
         </w:rPr>
-        <w:t xml:space="preserve">We used a real world dataset from cricsheet website. Specifically, we used ICC T20 Men’s World Cup 2014, 2016. It’s single CSV file which had also the details of the specific match but we can’t directly import that csv to our database. We </w:t>
-      </w:r>
-      <w:r>
-        <w:rPr>
-          <w:sz w:val="24"/>
-          <w:szCs w:val="24"/>
-        </w:rPr>
-        <w:t xml:space="preserve">had to </w:t>
-      </w:r>
-      <w:r>
-        <w:rPr>
-          <w:sz w:val="24"/>
-          <w:szCs w:val="24"/>
-        </w:rPr>
-        <w:t>wr</w:t>
-      </w:r>
-      <w:r>
-        <w:rPr>
-          <w:sz w:val="24"/>
-          <w:szCs w:val="24"/>
-        </w:rPr>
-        <w:t>i</w:t>
-      </w:r>
-      <w:r>
-        <w:rPr>
-          <w:sz w:val="24"/>
-          <w:szCs w:val="24"/>
-        </w:rPr>
-        <w:t xml:space="preserve">te data cleaning and data extraction functions in python jupyter notebook and created multiple csv files according to our table schema </w:t>
-      </w:r>
-      <w:r>
-        <w:rPr>
-          <w:sz w:val="24"/>
-          <w:szCs w:val="24"/>
-        </w:rPr>
-        <w:t>to</w:t>
-      </w:r>
-      <w:r>
-        <w:rPr>
-          <w:sz w:val="24"/>
-          <w:szCs w:val="24"/>
-        </w:rPr>
-        <w:t xml:space="preserve"> later </w:t>
-      </w:r>
-      <w:r>
-        <w:rPr>
-          <w:sz w:val="24"/>
-          <w:szCs w:val="24"/>
-        </w:rPr>
-        <w:t>import</w:t>
-      </w:r>
-      <w:r>
-        <w:rPr>
-          <w:sz w:val="24"/>
-          <w:szCs w:val="24"/>
-        </w:rPr>
-        <w:t xml:space="preserve"> those csv’s into our database. After extraction, we got 15</w:t>
-      </w:r>
-      <w:r>
-        <w:rPr>
-          <w:sz w:val="24"/>
-          <w:szCs w:val="24"/>
-        </w:rPr>
-        <w:t>,224 ball by ball data for the 2 World Cups.</w:t>
+        <w:t xml:space="preserve">We utilized a real-world dataset from the </w:t>
+      </w:r>
+      <w:proofErr w:type="spellStart"/>
+      <w:r>
+        <w:rPr>
+          <w:sz w:val="24"/>
+          <w:szCs w:val="24"/>
+        </w:rPr>
+        <w:t>CricSheet</w:t>
+      </w:r>
+      <w:proofErr w:type="spellEnd"/>
+      <w:r>
+        <w:rPr>
+          <w:sz w:val="24"/>
+          <w:szCs w:val="24"/>
+        </w:rPr>
+        <w:t xml:space="preserve"> website</w:t>
+      </w:r>
+      <w:r>
+        <w:rPr>
+          <w:sz w:val="24"/>
+          <w:szCs w:val="24"/>
+        </w:rPr>
+        <w:t xml:space="preserve"> (</w:t>
+      </w:r>
+      <w:hyperlink r:id="rId6" w:history="1">
+        <w:r>
+          <w:rPr>
+            <w:rStyle w:val="Hyperlink"/>
+            <w:sz w:val="24"/>
+            <w:szCs w:val="24"/>
+          </w:rPr>
+          <w:t>https://cricsheet.org/downloads/</w:t>
+        </w:r>
+      </w:hyperlink>
+      <w:r>
+        <w:rPr>
+          <w:sz w:val="24"/>
+          <w:szCs w:val="24"/>
+        </w:rPr>
+        <w:t>)</w:t>
+      </w:r>
+      <w:r>
+        <w:rPr>
+          <w:sz w:val="24"/>
+          <w:szCs w:val="24"/>
+        </w:rPr>
+        <w:t xml:space="preserve">, specifically the ICC T20 Men’s World Cup data from 2014 and 2016. This data was contained in a single CSV file, which also included specific match details. However, we couldn’t directly import this CSV file into our database. We had to write data cleaning and data extraction functions in a Python </w:t>
+      </w:r>
+      <w:proofErr w:type="spellStart"/>
+      <w:r>
+        <w:rPr>
+          <w:sz w:val="24"/>
+          <w:szCs w:val="24"/>
+        </w:rPr>
+        <w:t>Jupyter</w:t>
+      </w:r>
+      <w:proofErr w:type="spellEnd"/>
+      <w:r>
+        <w:rPr>
+          <w:sz w:val="24"/>
+          <w:szCs w:val="24"/>
+        </w:rPr>
+        <w:t xml:space="preserve"> notebook. This process allowed us to create multiple CSV files that aligned with our table schema, which we later imported into our database. After extraction, we obtained ball-by-ball data for the two World Cups, totaling 15,224 entries.</w:t>
       </w:r>
     </w:p>
     <w:p>
@@ -2967,8 +3850,59 @@
           <w:sz w:val="24"/>
           <w:szCs w:val="24"/>
         </w:rPr>
-        <w:t>We wrote 5 sample queries which accesses at</w:t>
-      </w:r>
+        <w:t>We wrote five sample queries that accessed nearly all the tables in our database. These queries successfully returned the required results without any issues.</w:t>
+      </w:r>
+    </w:p>
+    <w:p>
+      <w:pPr>
+        <w:rPr>
+          <w:sz w:val="24"/>
+          <w:szCs w:val="24"/>
+        </w:rPr>
+      </w:pPr>
+      <w:r>
+        <w:rPr>
+          <w:i/>
+          <w:iCs/>
+          <w:sz w:val="24"/>
+          <w:szCs w:val="24"/>
+        </w:rPr>
+        <w:t>The Sample queries are</w:t>
+      </w:r>
+      <w:r>
+        <w:rPr>
+          <w:i/>
+          <w:iCs/>
+          <w:sz w:val="24"/>
+          <w:szCs w:val="24"/>
+        </w:rPr>
+        <w:t>:</w:t>
+      </w:r>
+      <w:r>
+        <w:rPr>
+          <w:i/>
+          <w:iCs/>
+          <w:sz w:val="24"/>
+          <w:szCs w:val="24"/>
+        </w:rPr>
+        <w:br/>
+      </w:r>
+      <w:r>
+        <w:rPr>
+          <w:sz w:val="24"/>
+          <w:szCs w:val="24"/>
+        </w:rPr>
+        <w:t>1. List of matches played at a specific venue (</w:t>
+      </w:r>
+      <w:proofErr w:type="spellStart"/>
+      <w:r>
+        <w:rPr>
+          <w:sz w:val="24"/>
+          <w:szCs w:val="24"/>
+        </w:rPr>
+        <w:t>Eg.</w:t>
+      </w:r>
+      <w:proofErr w:type="spellEnd"/>
       <w:r>
         <w:rPr>
           <w:sz w:val="24"/>
@@ -2976,116 +3910,438 @@
         </w:rPr>
         <w:t xml:space="preserve"> </w:t>
       </w:r>
-      <w:r>
-        <w:rPr>
-          <w:sz w:val="24"/>
-          <w:szCs w:val="24"/>
-        </w:rPr>
-        <w:t xml:space="preserve">most all tables we had </w:t>
-      </w:r>
-      <w:r>
-        <w:rPr>
-          <w:sz w:val="24"/>
-          <w:szCs w:val="24"/>
-        </w:rPr>
-        <w:t xml:space="preserve">in our database </w:t>
-      </w:r>
-      <w:r>
-        <w:rPr>
-          <w:sz w:val="24"/>
-          <w:szCs w:val="24"/>
-        </w:rPr>
-        <w:t xml:space="preserve">and provided results for </w:t>
-      </w:r>
-      <w:r>
-        <w:rPr>
-          <w:sz w:val="24"/>
-          <w:szCs w:val="24"/>
-        </w:rPr>
-        <w:t>the</w:t>
-      </w:r>
-      <w:r>
-        <w:rPr>
-          <w:sz w:val="24"/>
-          <w:szCs w:val="24"/>
-        </w:rPr>
-        <w:t xml:space="preserve"> required queries without </w:t>
-      </w:r>
-      <w:r>
-        <w:rPr>
-          <w:sz w:val="24"/>
-          <w:szCs w:val="24"/>
-        </w:rPr>
-        <w:t xml:space="preserve">any </w:t>
-      </w:r>
-      <w:r>
-        <w:rPr>
-          <w:sz w:val="24"/>
-          <w:szCs w:val="24"/>
-        </w:rPr>
-        <w:t>issues.</w:t>
-      </w:r>
-    </w:p>
-    <w:p>
-      <w:pPr>
-        <w:rPr>
-          <w:sz w:val="24"/>
-          <w:szCs w:val="24"/>
-        </w:rPr>
-      </w:pPr>
-      <w:r>
-        <w:rPr>
-          <w:sz w:val="24"/>
-          <w:szCs w:val="24"/>
-        </w:rPr>
-        <w:t>The Sample queries are</w:t>
-      </w:r>
-      <w:r>
-        <w:rPr>
-          <w:sz w:val="24"/>
-          <w:szCs w:val="24"/>
-        </w:rPr>
-        <w:br/>
-        <w:t>1. List of matches played at a specific venue (Eg. Chinnaswamy Stadium)</w:t>
-      </w:r>
-    </w:p>
-    <w:p>
-      <w:pPr>
-        <w:rPr>
-          <w:sz w:val="24"/>
-          <w:szCs w:val="24"/>
-        </w:rPr>
-      </w:pPr>
-      <w:r>
-        <w:rPr>
-          <w:sz w:val="24"/>
-          <w:szCs w:val="24"/>
-        </w:rPr>
-        <w:t>2. List of matches officiated by a specific umpire (Adrian Holdstock)</w:t>
-      </w:r>
-    </w:p>
-    <w:p>
-      <w:pPr>
-        <w:rPr>
-          <w:sz w:val="24"/>
-          <w:szCs w:val="24"/>
-        </w:rPr>
-      </w:pPr>
-      <w:r>
-        <w:rPr>
-          <w:sz w:val="24"/>
-          <w:szCs w:val="24"/>
-        </w:rPr>
-        <w:t xml:space="preserve">3. List of matches where specific team was a team winner (Eg. Indian Cricket Team) </w:t>
-      </w:r>
-    </w:p>
-    <w:p>
-      <w:pPr>
-        <w:rPr>
-          <w:sz w:val="24"/>
-          <w:szCs w:val="24"/>
-        </w:rPr>
-      </w:pPr>
+      <w:proofErr w:type="spellStart"/>
+      <w:r>
+        <w:rPr>
+          <w:sz w:val="24"/>
+          <w:szCs w:val="24"/>
+        </w:rPr>
+        <w:t>Chinnaswamy</w:t>
+      </w:r>
+      <w:proofErr w:type="spellEnd"/>
+      <w:r>
+        <w:rPr>
+          <w:sz w:val="24"/>
+          <w:szCs w:val="24"/>
+        </w:rPr>
+        <w:t xml:space="preserve"> Stadium)</w:t>
+      </w:r>
+    </w:p>
+    <w:p>
+      <w:pPr>
+        <w:rPr>
+          <w:sz w:val="24"/>
+          <w:szCs w:val="24"/>
+        </w:rPr>
+      </w:pPr>
+      <w:r>
+        <w:rPr>
+          <w:sz w:val="24"/>
+          <w:szCs w:val="24"/>
+        </w:rPr>
+        <w:drawing>
+          <wp:inline distT="0" distB="0" distL="0" distR="0" wp14:anchorId="1D0B7ED8" wp14:editId="5722ABEB">
+            <wp:extent cx="5943600" cy="413385"/>
+            <wp:effectExtent l="0" t="0" r="0" b="5715"/>
+            <wp:docPr id="516886757" name="Picture 1"/>
+            <wp:cNvGraphicFramePr>
+              <a:graphicFrameLocks xmlns:a="http://schemas.openxmlformats.org/drawingml/2006/main" noChangeAspect="1"/>
+            </wp:cNvGraphicFramePr>
+            <a:graphic xmlns:a="http://schemas.openxmlformats.org/drawingml/2006/main">
+              <a:graphicData uri="http://schemas.openxmlformats.org/drawingml/2006/picture">
+                <pic:pic xmlns:pic="http://schemas.openxmlformats.org/drawingml/2006/picture">
+                  <pic:nvPicPr>
+                    <pic:cNvPr id="516886757" name=""/>
+                    <pic:cNvPicPr/>
+                  </pic:nvPicPr>
+                  <pic:blipFill>
+                    <a:blip r:embed="rId7"/>
+                    <a:stretch>
+                      <a:fillRect/>
+                    </a:stretch>
+                  </pic:blipFill>
+                  <pic:spPr>
+                    <a:xfrm>
+                      <a:off x="0" y="0"/>
+                      <a:ext cx="5943600" cy="413385"/>
+                    </a:xfrm>
+                    <a:prstGeom prst="rect">
+                      <a:avLst/>
+                    </a:prstGeom>
+                  </pic:spPr>
+                </pic:pic>
+              </a:graphicData>
+            </a:graphic>
+          </wp:inline>
+        </w:drawing>
+      </w:r>
+    </w:p>
+    <w:p>
+      <w:pPr>
+        <w:rPr>
+          <w:sz w:val="24"/>
+          <w:szCs w:val="24"/>
+        </w:rPr>
+      </w:pPr>
+    </w:p>
+    <w:p>
+      <w:pPr>
+        <w:rPr>
+          <w:sz w:val="24"/>
+          <w:szCs w:val="24"/>
+        </w:rPr>
+      </w:pPr>
+    </w:p>
+    <w:p>
+      <w:pPr>
+        <w:rPr>
+          <w:sz w:val="24"/>
+          <w:szCs w:val="24"/>
+        </w:rPr>
+      </w:pPr>
+    </w:p>
+    <w:p>
+      <w:pPr>
+        <w:rPr>
+          <w:sz w:val="24"/>
+          <w:szCs w:val="24"/>
+        </w:rPr>
+      </w:pPr>
+    </w:p>
+    <w:p>
+      <w:pPr>
+        <w:rPr>
+          <w:sz w:val="24"/>
+          <w:szCs w:val="24"/>
+        </w:rPr>
+      </w:pPr>
+    </w:p>
+    <w:p>
+      <w:pPr>
+        <w:rPr>
+          <w:sz w:val="24"/>
+          <w:szCs w:val="24"/>
+        </w:rPr>
+      </w:pPr>
+      <w:r>
+        <w:rPr>
+          <w:sz w:val="24"/>
+          <w:szCs w:val="24"/>
+        </w:rPr>
+        <w:lastRenderedPageBreak/>
+        <w:t xml:space="preserve">2. List of matches officiated by a specific umpire (Adrian </w:t>
+      </w:r>
+      <w:proofErr w:type="spellStart"/>
+      <w:r>
+        <w:rPr>
+          <w:sz w:val="24"/>
+          <w:szCs w:val="24"/>
+        </w:rPr>
+        <w:t>Holdstock</w:t>
+      </w:r>
+      <w:proofErr w:type="spellEnd"/>
+      <w:r>
+        <w:rPr>
+          <w:sz w:val="24"/>
+          <w:szCs w:val="24"/>
+        </w:rPr>
+        <w:t>)</w:t>
+      </w:r>
+    </w:p>
+    <w:p>
+      <w:pPr>
+        <w:rPr>
+          <w:sz w:val="24"/>
+          <w:szCs w:val="24"/>
+        </w:rPr>
+      </w:pPr>
+      <w:r>
+        <w:rPr>
+          <w:sz w:val="24"/>
+          <w:szCs w:val="24"/>
+        </w:rPr>
+        <w:drawing>
+          <wp:inline distT="0" distB="0" distL="0" distR="0" wp14:anchorId="5914D52F" wp14:editId="074DEBB3">
+            <wp:extent cx="5943600" cy="3006725"/>
+            <wp:effectExtent l="0" t="0" r="0" b="3175"/>
+            <wp:docPr id="748969085" name="Picture 1" descr="A screen shot of a computer&#10;&#10;Description automatically generated"/>
+            <wp:cNvGraphicFramePr>
+              <a:graphicFrameLocks xmlns:a="http://schemas.openxmlformats.org/drawingml/2006/main" noChangeAspect="1"/>
+            </wp:cNvGraphicFramePr>
+            <a:graphic xmlns:a="http://schemas.openxmlformats.org/drawingml/2006/main">
+              <a:graphicData uri="http://schemas.openxmlformats.org/drawingml/2006/picture">
+                <pic:pic xmlns:pic="http://schemas.openxmlformats.org/drawingml/2006/picture">
+                  <pic:nvPicPr>
+                    <pic:cNvPr id="748969085" name="Picture 1" descr="A screen shot of a computer&#10;&#10;Description automatically generated"/>
+                    <pic:cNvPicPr/>
+                  </pic:nvPicPr>
+                  <pic:blipFill>
+                    <a:blip r:embed="rId8"/>
+                    <a:stretch>
+                      <a:fillRect/>
+                    </a:stretch>
+                  </pic:blipFill>
+                  <pic:spPr>
+                    <a:xfrm>
+                      <a:off x="0" y="0"/>
+                      <a:ext cx="5943600" cy="3006725"/>
+                    </a:xfrm>
+                    <a:prstGeom prst="rect">
+                      <a:avLst/>
+                    </a:prstGeom>
+                  </pic:spPr>
+                </pic:pic>
+              </a:graphicData>
+            </a:graphic>
+          </wp:inline>
+        </w:drawing>
+      </w:r>
+    </w:p>
+    <w:p>
+      <w:pPr>
+        <w:rPr>
+          <w:sz w:val="24"/>
+          <w:szCs w:val="24"/>
+        </w:rPr>
+      </w:pPr>
+      <w:r>
+        <w:rPr>
+          <w:sz w:val="24"/>
+          <w:szCs w:val="24"/>
+        </w:rPr>
+        <w:t>3. List of matches where specific team was a team winner (</w:t>
+      </w:r>
+      <w:proofErr w:type="spellStart"/>
+      <w:r>
+        <w:rPr>
+          <w:sz w:val="24"/>
+          <w:szCs w:val="24"/>
+        </w:rPr>
+        <w:t>Eg.</w:t>
+      </w:r>
+      <w:proofErr w:type="spellEnd"/>
+      <w:r>
+        <w:rPr>
+          <w:sz w:val="24"/>
+          <w:szCs w:val="24"/>
+        </w:rPr>
+        <w:t xml:space="preserve"> Indian Cricket Team) </w:t>
+      </w:r>
+    </w:p>
+    <w:p>
+      <w:pPr>
+        <w:rPr>
+          <w:sz w:val="24"/>
+          <w:szCs w:val="24"/>
+        </w:rPr>
+      </w:pPr>
+      <w:r>
+        <w:rPr>
+          <w:sz w:val="24"/>
+          <w:szCs w:val="24"/>
+        </w:rPr>
+        <w:drawing>
+          <wp:inline distT="0" distB="0" distL="0" distR="0" wp14:anchorId="0B3C159F" wp14:editId="164412E1">
+            <wp:extent cx="5943600" cy="762000"/>
+            <wp:effectExtent l="0" t="0" r="0" b="0"/>
+            <wp:docPr id="1789075379" name="Picture 1" descr="A black screen with white text&#10;&#10;Description automatically generated"/>
+            <wp:cNvGraphicFramePr>
+              <a:graphicFrameLocks xmlns:a="http://schemas.openxmlformats.org/drawingml/2006/main" noChangeAspect="1"/>
+            </wp:cNvGraphicFramePr>
+            <a:graphic xmlns:a="http://schemas.openxmlformats.org/drawingml/2006/main">
+              <a:graphicData uri="http://schemas.openxmlformats.org/drawingml/2006/picture">
+                <pic:pic xmlns:pic="http://schemas.openxmlformats.org/drawingml/2006/picture">
+                  <pic:nvPicPr>
+                    <pic:cNvPr id="1789075379" name="Picture 1" descr="A black screen with white text&#10;&#10;Description automatically generated"/>
+                    <pic:cNvPicPr/>
+                  </pic:nvPicPr>
+                  <pic:blipFill>
+                    <a:blip r:embed="rId9"/>
+                    <a:stretch>
+                      <a:fillRect/>
+                    </a:stretch>
+                  </pic:blipFill>
+                  <pic:spPr>
+                    <a:xfrm>
+                      <a:off x="0" y="0"/>
+                      <a:ext cx="5943600" cy="762000"/>
+                    </a:xfrm>
+                    <a:prstGeom prst="rect">
+                      <a:avLst/>
+                    </a:prstGeom>
+                  </pic:spPr>
+                </pic:pic>
+              </a:graphicData>
+            </a:graphic>
+          </wp:inline>
+        </w:drawing>
+      </w:r>
+    </w:p>
+    <w:p>
+      <w:pPr>
+        <w:rPr>
+          <w:sz w:val="24"/>
+          <w:szCs w:val="24"/>
+        </w:rPr>
+      </w:pPr>
+    </w:p>
+    <w:p>
+      <w:pPr>
+        <w:rPr>
+          <w:sz w:val="24"/>
+          <w:szCs w:val="24"/>
+        </w:rPr>
+      </w:pPr>
+    </w:p>
+    <w:p>
+      <w:pPr>
+        <w:rPr>
+          <w:sz w:val="24"/>
+          <w:szCs w:val="24"/>
+        </w:rPr>
+      </w:pPr>
+    </w:p>
+    <w:p>
+      <w:pPr>
+        <w:rPr>
+          <w:sz w:val="24"/>
+          <w:szCs w:val="24"/>
+        </w:rPr>
+      </w:pPr>
+    </w:p>
+    <w:p>
+      <w:pPr>
+        <w:rPr>
+          <w:sz w:val="24"/>
+          <w:szCs w:val="24"/>
+        </w:rPr>
+      </w:pPr>
+    </w:p>
+    <w:p>
+      <w:pPr>
+        <w:rPr>
+          <w:sz w:val="24"/>
+          <w:szCs w:val="24"/>
+        </w:rPr>
+      </w:pPr>
+    </w:p>
+    <w:p>
+      <w:pPr>
+        <w:rPr>
+          <w:sz w:val="24"/>
+          <w:szCs w:val="24"/>
+        </w:rPr>
+      </w:pPr>
+    </w:p>
+    <w:p>
+      <w:pPr>
+        <w:rPr>
+          <w:sz w:val="24"/>
+          <w:szCs w:val="24"/>
+        </w:rPr>
+      </w:pPr>
+    </w:p>
+    <w:p>
+      <w:pPr>
+        <w:rPr>
+          <w:sz w:val="24"/>
+          <w:szCs w:val="24"/>
+        </w:rPr>
+      </w:pPr>
+    </w:p>
+    <w:p>
+      <w:pPr>
+        <w:rPr>
+          <w:sz w:val="24"/>
+          <w:szCs w:val="24"/>
+        </w:rPr>
+      </w:pPr>
+    </w:p>
+    <w:p>
+      <w:pPr>
+        <w:rPr>
+          <w:sz w:val="24"/>
+          <w:szCs w:val="24"/>
+        </w:rPr>
+      </w:pPr>
+    </w:p>
+    <w:p>
+      <w:pPr>
+        <w:rPr>
+          <w:sz w:val="24"/>
+          <w:szCs w:val="24"/>
+        </w:rPr>
+      </w:pPr>
+    </w:p>
+    <w:p>
+      <w:pPr>
+        <w:rPr>
+          <w:sz w:val="24"/>
+          <w:szCs w:val="24"/>
+        </w:rPr>
+      </w:pPr>
+      <w:r>
+        <w:rPr>
+          <w:sz w:val="24"/>
+          <w:szCs w:val="24"/>
+        </w:rPr>
+        <w:lastRenderedPageBreak/>
+        <w:drawing>
+          <wp:anchor distT="0" distB="0" distL="114300" distR="114300" simplePos="0" relativeHeight="251658240" behindDoc="0" locked="0" layoutInCell="1" allowOverlap="1" wp14:anchorId="049A2F45" wp14:editId="353F32DE">
+            <wp:simplePos x="0" y="0"/>
+            <wp:positionH relativeFrom="column">
+              <wp:posOffset>0</wp:posOffset>
+            </wp:positionH>
+            <wp:positionV relativeFrom="paragraph">
+              <wp:posOffset>287231</wp:posOffset>
+            </wp:positionV>
+            <wp:extent cx="4170680" cy="8229600"/>
+            <wp:effectExtent l="0" t="0" r="0" b="0"/>
+            <wp:wrapNone/>
+            <wp:docPr id="1998363272" name="Picture 1" descr="A screenshot of a computer screen&#10;&#10;Description automatically generated"/>
+            <wp:cNvGraphicFramePr>
+              <a:graphicFrameLocks xmlns:a="http://schemas.openxmlformats.org/drawingml/2006/main" noChangeAspect="1"/>
+            </wp:cNvGraphicFramePr>
+            <a:graphic xmlns:a="http://schemas.openxmlformats.org/drawingml/2006/main">
+              <a:graphicData uri="http://schemas.openxmlformats.org/drawingml/2006/picture">
+                <pic:pic xmlns:pic="http://schemas.openxmlformats.org/drawingml/2006/picture">
+                  <pic:nvPicPr>
+                    <pic:cNvPr id="1998363272" name="Picture 1" descr="A screenshot of a computer screen&#10;&#10;Description automatically generated"/>
+                    <pic:cNvPicPr/>
+                  </pic:nvPicPr>
+                  <pic:blipFill>
+                    <a:blip r:embed="rId10">
+                      <a:extLst>
+                        <a:ext uri="{28A0092B-C50C-407E-A947-70E740481C1C}">
+                          <a14:useLocalDpi xmlns:a14="http://schemas.microsoft.com/office/drawing/2010/main" val="0"/>
+                        </a:ext>
+                      </a:extLst>
+                    </a:blip>
+                    <a:stretch>
+                      <a:fillRect/>
+                    </a:stretch>
+                  </pic:blipFill>
+                  <pic:spPr>
+                    <a:xfrm>
+                      <a:off x="0" y="0"/>
+                      <a:ext cx="4170680" cy="8229600"/>
+                    </a:xfrm>
+                    <a:prstGeom prst="rect">
+                      <a:avLst/>
+                    </a:prstGeom>
+                  </pic:spPr>
+                </pic:pic>
+              </a:graphicData>
+            </a:graphic>
+            <wp14:sizeRelH relativeFrom="page">
+              <wp14:pctWidth>0</wp14:pctWidth>
+            </wp14:sizeRelH>
+            <wp14:sizeRelV relativeFrom="page">
+              <wp14:pctHeight>0</wp14:pctHeight>
+            </wp14:sizeRelV>
+          </wp:anchor>
+        </w:drawing>
+      </w:r>
       <w:r>
         <w:rPr>
           <w:sz w:val="24"/>
@@ -3101,12 +4357,286 @@
           <w:szCs w:val="24"/>
         </w:rPr>
       </w:pPr>
-      <w:r>
-        <w:rPr>
-          <w:sz w:val="24"/>
-          <w:szCs w:val="24"/>
-        </w:rPr>
-        <w:t>5. List of matches where specific player was captain of the team (Eg. MS Dhoni)</w:t>
+    </w:p>
+    <w:p>
+      <w:pPr>
+        <w:rPr>
+          <w:sz w:val="24"/>
+          <w:szCs w:val="24"/>
+        </w:rPr>
+      </w:pPr>
+    </w:p>
+    <w:p>
+      <w:pPr>
+        <w:rPr>
+          <w:sz w:val="24"/>
+          <w:szCs w:val="24"/>
+        </w:rPr>
+      </w:pPr>
+    </w:p>
+    <w:p>
+      <w:pPr>
+        <w:rPr>
+          <w:sz w:val="24"/>
+          <w:szCs w:val="24"/>
+        </w:rPr>
+      </w:pPr>
+    </w:p>
+    <w:p>
+      <w:pPr>
+        <w:rPr>
+          <w:sz w:val="24"/>
+          <w:szCs w:val="24"/>
+        </w:rPr>
+      </w:pPr>
+    </w:p>
+    <w:p>
+      <w:pPr>
+        <w:rPr>
+          <w:sz w:val="24"/>
+          <w:szCs w:val="24"/>
+        </w:rPr>
+      </w:pPr>
+    </w:p>
+    <w:p>
+      <w:pPr>
+        <w:rPr>
+          <w:sz w:val="24"/>
+          <w:szCs w:val="24"/>
+        </w:rPr>
+      </w:pPr>
+    </w:p>
+    <w:p>
+      <w:pPr>
+        <w:rPr>
+          <w:sz w:val="24"/>
+          <w:szCs w:val="24"/>
+        </w:rPr>
+      </w:pPr>
+    </w:p>
+    <w:p>
+      <w:pPr>
+        <w:rPr>
+          <w:sz w:val="24"/>
+          <w:szCs w:val="24"/>
+        </w:rPr>
+      </w:pPr>
+    </w:p>
+    <w:p>
+      <w:pPr>
+        <w:rPr>
+          <w:sz w:val="24"/>
+          <w:szCs w:val="24"/>
+        </w:rPr>
+      </w:pPr>
+    </w:p>
+    <w:p>
+      <w:pPr>
+        <w:rPr>
+          <w:sz w:val="24"/>
+          <w:szCs w:val="24"/>
+        </w:rPr>
+      </w:pPr>
+    </w:p>
+    <w:p>
+      <w:pPr>
+        <w:rPr>
+          <w:sz w:val="24"/>
+          <w:szCs w:val="24"/>
+        </w:rPr>
+      </w:pPr>
+    </w:p>
+    <w:p>
+      <w:pPr>
+        <w:rPr>
+          <w:sz w:val="24"/>
+          <w:szCs w:val="24"/>
+        </w:rPr>
+      </w:pPr>
+    </w:p>
+    <w:p>
+      <w:pPr>
+        <w:rPr>
+          <w:sz w:val="24"/>
+          <w:szCs w:val="24"/>
+        </w:rPr>
+      </w:pPr>
+    </w:p>
+    <w:p>
+      <w:pPr>
+        <w:rPr>
+          <w:sz w:val="24"/>
+          <w:szCs w:val="24"/>
+        </w:rPr>
+      </w:pPr>
+    </w:p>
+    <w:p>
+      <w:pPr>
+        <w:rPr>
+          <w:sz w:val="24"/>
+          <w:szCs w:val="24"/>
+        </w:rPr>
+      </w:pPr>
+    </w:p>
+    <w:p>
+      <w:pPr>
+        <w:rPr>
+          <w:sz w:val="24"/>
+          <w:szCs w:val="24"/>
+        </w:rPr>
+      </w:pPr>
+    </w:p>
+    <w:p>
+      <w:pPr>
+        <w:rPr>
+          <w:sz w:val="24"/>
+          <w:szCs w:val="24"/>
+        </w:rPr>
+      </w:pPr>
+    </w:p>
+    <w:p>
+      <w:pPr>
+        <w:rPr>
+          <w:sz w:val="24"/>
+          <w:szCs w:val="24"/>
+        </w:rPr>
+      </w:pPr>
+    </w:p>
+    <w:p>
+      <w:pPr>
+        <w:rPr>
+          <w:sz w:val="24"/>
+          <w:szCs w:val="24"/>
+        </w:rPr>
+      </w:pPr>
+    </w:p>
+    <w:p>
+      <w:pPr>
+        <w:rPr>
+          <w:sz w:val="24"/>
+          <w:szCs w:val="24"/>
+        </w:rPr>
+      </w:pPr>
+    </w:p>
+    <w:p>
+      <w:pPr>
+        <w:rPr>
+          <w:sz w:val="24"/>
+          <w:szCs w:val="24"/>
+        </w:rPr>
+      </w:pPr>
+    </w:p>
+    <w:p>
+      <w:pPr>
+        <w:rPr>
+          <w:sz w:val="24"/>
+          <w:szCs w:val="24"/>
+        </w:rPr>
+      </w:pPr>
+    </w:p>
+    <w:p>
+      <w:pPr>
+        <w:rPr>
+          <w:sz w:val="24"/>
+          <w:szCs w:val="24"/>
+        </w:rPr>
+      </w:pPr>
+    </w:p>
+    <w:p>
+      <w:pPr>
+        <w:rPr>
+          <w:sz w:val="24"/>
+          <w:szCs w:val="24"/>
+        </w:rPr>
+      </w:pPr>
+    </w:p>
+    <w:p>
+      <w:pPr>
+        <w:rPr>
+          <w:sz w:val="24"/>
+          <w:szCs w:val="24"/>
+        </w:rPr>
+      </w:pPr>
+    </w:p>
+    <w:p>
+      <w:pPr>
+        <w:rPr>
+          <w:sz w:val="24"/>
+          <w:szCs w:val="24"/>
+        </w:rPr>
+      </w:pPr>
+      <w:r>
+        <w:rPr>
+          <w:sz w:val="24"/>
+          <w:szCs w:val="24"/>
+        </w:rPr>
+        <w:lastRenderedPageBreak/>
+        <w:t>5. List of matches where specific player was captain of the team (</w:t>
+      </w:r>
+      <w:proofErr w:type="spellStart"/>
+      <w:r>
+        <w:rPr>
+          <w:sz w:val="24"/>
+          <w:szCs w:val="24"/>
+        </w:rPr>
+        <w:t>Eg.</w:t>
+      </w:r>
+      <w:proofErr w:type="spellEnd"/>
+      <w:r>
+        <w:rPr>
+          <w:sz w:val="24"/>
+          <w:szCs w:val="24"/>
+        </w:rPr>
+        <w:t xml:space="preserve"> MS Dhoni)</w:t>
+      </w:r>
+    </w:p>
+    <w:p>
+      <w:pPr>
+        <w:rPr>
+          <w:sz w:val="24"/>
+          <w:szCs w:val="24"/>
+        </w:rPr>
+      </w:pPr>
+      <w:r>
+        <w:rPr>
+          <w:sz w:val="24"/>
+          <w:szCs w:val="24"/>
+        </w:rPr>
+        <w:drawing>
+          <wp:inline distT="0" distB="0" distL="0" distR="0" wp14:anchorId="69FE06D8" wp14:editId="0B411EFB">
+            <wp:extent cx="5943600" cy="1790700"/>
+            <wp:effectExtent l="0" t="0" r="0" b="0"/>
+            <wp:docPr id="2130670623" name="Picture 1" descr="A screenshot of a computer program&#10;&#10;Description automatically generated"/>
+            <wp:cNvGraphicFramePr>
+              <a:graphicFrameLocks xmlns:a="http://schemas.openxmlformats.org/drawingml/2006/main" noChangeAspect="1"/>
+            </wp:cNvGraphicFramePr>
+            <a:graphic xmlns:a="http://schemas.openxmlformats.org/drawingml/2006/main">
+              <a:graphicData uri="http://schemas.openxmlformats.org/drawingml/2006/picture">
+                <pic:pic xmlns:pic="http://schemas.openxmlformats.org/drawingml/2006/picture">
+                  <pic:nvPicPr>
+                    <pic:cNvPr id="2130670623" name="Picture 1" descr="A screenshot of a computer program&#10;&#10;Description automatically generated"/>
+                    <pic:cNvPicPr/>
+                  </pic:nvPicPr>
+                  <pic:blipFill>
+                    <a:blip r:embed="rId11"/>
+                    <a:stretch>
+                      <a:fillRect/>
+                    </a:stretch>
+                  </pic:blipFill>
+                  <pic:spPr>
+                    <a:xfrm>
+                      <a:off x="0" y="0"/>
+                      <a:ext cx="5943600" cy="1790700"/>
+                    </a:xfrm>
+                    <a:prstGeom prst="rect">
+                      <a:avLst/>
+                    </a:prstGeom>
+                  </pic:spPr>
+                </pic:pic>
+              </a:graphicData>
+            </a:graphic>
+          </wp:inline>
+        </w:drawing>
       </w:r>
     </w:p>
     <w:p>
@@ -4275,75 +5805,21 @@
   </w:num>
   <w:num w:numId="5" w16cid:durableId="2116975774">
     <w:abstractNumId w:val="6"/>
-    <w:lvlOverride w:ilvl="0"/>
-    <w:lvlOverride w:ilvl="1"/>
-    <w:lvlOverride w:ilvl="2"/>
-    <w:lvlOverride w:ilvl="3"/>
-    <w:lvlOverride w:ilvl="4"/>
-    <w:lvlOverride w:ilvl="5"/>
-    <w:lvlOverride w:ilvl="6"/>
-    <w:lvlOverride w:ilvl="7"/>
-    <w:lvlOverride w:ilvl="8"/>
   </w:num>
   <w:num w:numId="6" w16cid:durableId="842816270">
     <w:abstractNumId w:val="0"/>
-    <w:lvlOverride w:ilvl="0"/>
-    <w:lvlOverride w:ilvl="1"/>
-    <w:lvlOverride w:ilvl="2"/>
-    <w:lvlOverride w:ilvl="3"/>
-    <w:lvlOverride w:ilvl="4"/>
-    <w:lvlOverride w:ilvl="5"/>
-    <w:lvlOverride w:ilvl="6"/>
-    <w:lvlOverride w:ilvl="7"/>
-    <w:lvlOverride w:ilvl="8"/>
   </w:num>
   <w:num w:numId="7" w16cid:durableId="304815978">
     <w:abstractNumId w:val="2"/>
-    <w:lvlOverride w:ilvl="0"/>
-    <w:lvlOverride w:ilvl="1"/>
-    <w:lvlOverride w:ilvl="2"/>
-    <w:lvlOverride w:ilvl="3"/>
-    <w:lvlOverride w:ilvl="4"/>
-    <w:lvlOverride w:ilvl="5"/>
-    <w:lvlOverride w:ilvl="6"/>
-    <w:lvlOverride w:ilvl="7"/>
-    <w:lvlOverride w:ilvl="8"/>
   </w:num>
   <w:num w:numId="8" w16cid:durableId="1821076646">
     <w:abstractNumId w:val="7"/>
-    <w:lvlOverride w:ilvl="0"/>
-    <w:lvlOverride w:ilvl="1"/>
-    <w:lvlOverride w:ilvl="2"/>
-    <w:lvlOverride w:ilvl="3"/>
-    <w:lvlOverride w:ilvl="4"/>
-    <w:lvlOverride w:ilvl="5"/>
-    <w:lvlOverride w:ilvl="6"/>
-    <w:lvlOverride w:ilvl="7"/>
-    <w:lvlOverride w:ilvl="8"/>
   </w:num>
   <w:num w:numId="9" w16cid:durableId="355081780">
     <w:abstractNumId w:val="8"/>
-    <w:lvlOverride w:ilvl="0"/>
-    <w:lvlOverride w:ilvl="1"/>
-    <w:lvlOverride w:ilvl="2"/>
-    <w:lvlOverride w:ilvl="3"/>
-    <w:lvlOverride w:ilvl="4"/>
-    <w:lvlOverride w:ilvl="5"/>
-    <w:lvlOverride w:ilvl="6"/>
-    <w:lvlOverride w:ilvl="7"/>
-    <w:lvlOverride w:ilvl="8"/>
   </w:num>
   <w:num w:numId="10" w16cid:durableId="75054854">
     <w:abstractNumId w:val="9"/>
-    <w:lvlOverride w:ilvl="0"/>
-    <w:lvlOverride w:ilvl="1"/>
-    <w:lvlOverride w:ilvl="2"/>
-    <w:lvlOverride w:ilvl="3"/>
-    <w:lvlOverride w:ilvl="4"/>
-    <w:lvlOverride w:ilvl="5"/>
-    <w:lvlOverride w:ilvl="6"/>
-    <w:lvlOverride w:ilvl="7"/>
-    <w:lvlOverride w:ilvl="8"/>
   </w:num>
 </w:numbering>
 </file>
@@ -4788,6 +6264,29 @@
       <w:contextualSpacing/>
     </w:pPr>
   </w:style>
+  <w:style w:type="character" w:styleId="Hyperlink">
+    <w:name w:val="Hyperlink"/>
+    <w:basedOn w:val="DefaultParagraphFont"/>
+    <w:uiPriority w:val="99"/>
+    <w:unhideWhenUsed/>
+    <w:rsid w:val="00094831"/>
+    <w:rPr>
+      <w:color w:val="0563C1" w:themeColor="hyperlink"/>
+      <w:u w:val="single"/>
+    </w:rPr>
+  </w:style>
+  <w:style w:type="character" w:styleId="UnresolvedMention">
+    <w:name w:val="Unresolved Mention"/>
+    <w:basedOn w:val="DefaultParagraphFont"/>
+    <w:uiPriority w:val="99"/>
+    <w:semiHidden/>
+    <w:unhideWhenUsed/>
+    <w:rsid w:val="00094831"/>
+    <w:rPr>
+      <w:color w:val="605E5C"/>
+      <w:shd w:val="clear" w:color="auto" w:fill="E1DFDD"/>
+    </w:rPr>
+  </w:style>
 </w:styles>
 </file>
 

</xml_diff>